<commit_message>
Starting with 3rd company
</commit_message>
<xml_diff>
--- a/#ReviseWithArsh #6Companies30Days Challenge 2023.docx
+++ b/#ReviseWithArsh #6Companies30Days Challenge 2023.docx
@@ -933,36 +933,6 @@
           <w:t>Substrings containing all three Characters</w:t>
         </w:r>
       </w:hyperlink>
-    </w:p>
-    <w:p>
-      <w:pPr>
-        <w:rPr>
-          <w:color w:val="263238"/>
-          <w:sz w:val="23"/>
-          <w:szCs w:val="23"/>
-        </w:rPr>
-      </w:pPr>
-    </w:p>
-    <w:p>
-      <w:pPr>
-        <w:spacing w:line="240" w:lineRule="auto"/>
-        <w:rPr>
-          <w:rFonts w:ascii="Times New Roman" w:eastAsia="Times New Roman" w:hAnsi="Times New Roman" w:cs="Times New Roman"/>
-          <w:sz w:val="24"/>
-          <w:szCs w:val="24"/>
-          <w:lang w:val="en-IN"/>
-        </w:rPr>
-      </w:pPr>
-      <w:r>
-        <w:rPr>
-          <w:rFonts w:eastAsia="Times New Roman"/>
-          <w:color w:val="263238"/>
-          <w:sz w:val="23"/>
-          <w:szCs w:val="23"/>
-          <w:lang w:val="en-IN"/>
-        </w:rPr>
-        <w:t>Go ahead! All the best :) Please do share your feedbacks on how is it going for you (your learnings , progress and challenges ) through Instagram message at @arshgoyalyt </w:t>
-      </w:r>
     </w:p>
     <w:p>
       <w:pPr>
@@ -1531,6 +1501,20 @@
     </w:p>
     <w:p>
       <w:pPr>
+        <w:spacing w:line="240" w:lineRule="auto"/>
+        <w:ind w:left="360"/>
+        <w:textAlignment w:val="baseline"/>
+        <w:rPr>
+          <w:rFonts w:eastAsia="Times New Roman"/>
+          <w:color w:val="000000"/>
+          <w:sz w:val="24"/>
+          <w:szCs w:val="24"/>
+          <w:lang w:val="en-IN"/>
+        </w:rPr>
+      </w:pPr>
+    </w:p>
+    <w:p>
+      <w:pPr>
         <w:rPr>
           <w:b/>
           <w:color w:val="FF0000"/>
@@ -1539,15 +1523,539 @@
     </w:p>
     <w:p>
       <w:pPr>
-        <w:rPr>
-          <w:b/>
-        </w:rPr>
-      </w:pPr>
-      <w:r>
+        <w:pStyle w:val="NormalWeb"/>
+        <w:spacing w:before="0" w:beforeAutospacing="0" w:after="0" w:afterAutospacing="0"/>
+      </w:pPr>
+      <w:r>
+        <w:rPr>
+          <w:rFonts w:ascii="Arial" w:hAnsi="Arial" w:cs="Arial"/>
+          <w:color w:val="263238"/>
+          <w:sz w:val="23"/>
+          <w:szCs w:val="23"/>
+        </w:rPr>
+        <w:t>Go ahead! All the best :) Please do share your feedbacks on how is it going for you (your learnings , progress and challenges ) through Instagram message at @arshgoyalyt </w:t>
+      </w:r>
+    </w:p>
+    <w:p/>
+    <w:p>
+      <w:pPr>
+        <w:pStyle w:val="NormalWeb"/>
+        <w:spacing w:before="0" w:beforeAutospacing="0" w:after="0" w:afterAutospacing="0"/>
+      </w:pPr>
+      <w:r>
+        <w:rPr>
+          <w:rFonts w:ascii="Arial" w:hAnsi="Arial" w:cs="Arial"/>
+          <w:color w:val="000000"/>
+          <w:sz w:val="22"/>
+          <w:szCs w:val="22"/>
+        </w:rPr>
+        <w:t>Company 3 : Adobe</w:t>
+      </w:r>
+    </w:p>
+    <w:p>
+      <w:pPr>
+        <w:pStyle w:val="NormalWeb"/>
+        <w:numPr>
+          <w:ilvl w:val="0"/>
+          <w:numId w:val="6"/>
+        </w:numPr>
+        <w:spacing w:before="0" w:beforeAutospacing="0" w:after="0" w:afterAutospacing="0"/>
+        <w:textAlignment w:val="baseline"/>
+        <w:rPr>
+          <w:rFonts w:ascii="Arial" w:hAnsi="Arial" w:cs="Arial"/>
+          <w:color w:val="000000"/>
+          <w:sz w:val="22"/>
+          <w:szCs w:val="22"/>
+        </w:rPr>
+      </w:pPr>
+      <w:hyperlink r:id="rId40" w:history="1">
+        <w:r>
+          <w:rPr>
+            <w:rStyle w:val="Hyperlink"/>
+            <w:rFonts w:ascii="Arial" w:hAnsi="Arial" w:cs="Arial"/>
+            <w:color w:val="1155CC"/>
+            <w:sz w:val="22"/>
+            <w:szCs w:val="22"/>
+          </w:rPr>
+          <w:t>Fraction to a recurring Decimal</w:t>
+        </w:r>
+      </w:hyperlink>
+    </w:p>
+    <w:p>
+      <w:pPr>
+        <w:pStyle w:val="NormalWeb"/>
+        <w:numPr>
+          <w:ilvl w:val="0"/>
+          <w:numId w:val="6"/>
+        </w:numPr>
+        <w:spacing w:before="0" w:beforeAutospacing="0" w:after="0" w:afterAutospacing="0"/>
+        <w:textAlignment w:val="baseline"/>
+        <w:rPr>
+          <w:rFonts w:ascii="Arial" w:hAnsi="Arial" w:cs="Arial"/>
+          <w:color w:val="000000"/>
+          <w:sz w:val="22"/>
+          <w:szCs w:val="22"/>
+        </w:rPr>
+      </w:pPr>
+      <w:hyperlink r:id="rId41" w:history="1">
+        <w:r>
+          <w:rPr>
+            <w:rStyle w:val="Hyperlink"/>
+            <w:rFonts w:ascii="Arial" w:hAnsi="Arial" w:cs="Arial"/>
+            <w:color w:val="1155CC"/>
+            <w:sz w:val="22"/>
+            <w:szCs w:val="22"/>
+          </w:rPr>
+          <w:t>Increasing Triplet Sequence</w:t>
+        </w:r>
+      </w:hyperlink>
+    </w:p>
+    <w:p>
+      <w:pPr>
+        <w:pStyle w:val="NormalWeb"/>
+        <w:numPr>
+          <w:ilvl w:val="0"/>
+          <w:numId w:val="6"/>
+        </w:numPr>
+        <w:spacing w:before="0" w:beforeAutospacing="0" w:after="0" w:afterAutospacing="0"/>
+        <w:textAlignment w:val="baseline"/>
+        <w:rPr>
+          <w:rFonts w:ascii="Arial" w:hAnsi="Arial" w:cs="Arial"/>
+          <w:color w:val="000000"/>
+          <w:sz w:val="22"/>
+          <w:szCs w:val="22"/>
+        </w:rPr>
+      </w:pPr>
+      <w:hyperlink r:id="rId42" w:history="1">
+        <w:r>
+          <w:rPr>
+            <w:rStyle w:val="Hyperlink"/>
+            <w:rFonts w:ascii="Arial" w:hAnsi="Arial" w:cs="Arial"/>
+            <w:color w:val="1155CC"/>
+            <w:sz w:val="22"/>
+            <w:szCs w:val="22"/>
+          </w:rPr>
+          <w:t xml:space="preserve">Kth smallest in </w:t>
+        </w:r>
+        <w:proofErr w:type="spellStart"/>
+        <w:r>
+          <w:rPr>
+            <w:rStyle w:val="Hyperlink"/>
+            <w:rFonts w:ascii="Arial" w:hAnsi="Arial" w:cs="Arial"/>
+            <w:color w:val="1155CC"/>
+            <w:sz w:val="22"/>
+            <w:szCs w:val="22"/>
+          </w:rPr>
+          <w:t>Lexographical</w:t>
+        </w:r>
+        <w:proofErr w:type="spellEnd"/>
+        <w:r>
+          <w:rPr>
+            <w:rStyle w:val="Hyperlink"/>
+            <w:rFonts w:ascii="Arial" w:hAnsi="Arial" w:cs="Arial"/>
+            <w:color w:val="1155CC"/>
+            <w:sz w:val="22"/>
+            <w:szCs w:val="22"/>
+          </w:rPr>
+          <w:t xml:space="preserve"> Order</w:t>
+        </w:r>
+      </w:hyperlink>
+    </w:p>
+    <w:p>
+      <w:pPr>
+        <w:pStyle w:val="NormalWeb"/>
+        <w:numPr>
+          <w:ilvl w:val="0"/>
+          <w:numId w:val="6"/>
+        </w:numPr>
+        <w:spacing w:before="0" w:beforeAutospacing="0" w:after="0" w:afterAutospacing="0"/>
+        <w:textAlignment w:val="baseline"/>
+        <w:rPr>
+          <w:rFonts w:ascii="Arial" w:hAnsi="Arial" w:cs="Arial"/>
+          <w:color w:val="000000"/>
+          <w:sz w:val="22"/>
+          <w:szCs w:val="22"/>
+        </w:rPr>
+      </w:pPr>
+      <w:hyperlink r:id="rId43" w:history="1">
+        <w:r>
+          <w:rPr>
+            <w:rStyle w:val="Hyperlink"/>
+            <w:rFonts w:ascii="Arial" w:hAnsi="Arial" w:cs="Arial"/>
+            <w:color w:val="1155CC"/>
+            <w:sz w:val="22"/>
+            <w:szCs w:val="22"/>
+          </w:rPr>
+          <w:t>Magical String</w:t>
+        </w:r>
+      </w:hyperlink>
+    </w:p>
+    <w:p>
+      <w:pPr>
+        <w:pStyle w:val="NormalWeb"/>
+        <w:numPr>
+          <w:ilvl w:val="0"/>
+          <w:numId w:val="6"/>
+        </w:numPr>
+        <w:spacing w:before="0" w:beforeAutospacing="0" w:after="0" w:afterAutospacing="0"/>
+        <w:textAlignment w:val="baseline"/>
+        <w:rPr>
+          <w:rFonts w:ascii="Arial" w:hAnsi="Arial" w:cs="Arial"/>
+          <w:color w:val="000000"/>
+          <w:sz w:val="22"/>
+          <w:szCs w:val="22"/>
+        </w:rPr>
+      </w:pPr>
+      <w:hyperlink r:id="rId44" w:history="1">
+        <w:r>
+          <w:rPr>
+            <w:rStyle w:val="Hyperlink"/>
+            <w:rFonts w:ascii="Arial" w:hAnsi="Arial" w:cs="Arial"/>
+            <w:color w:val="1155CC"/>
+            <w:sz w:val="22"/>
+            <w:szCs w:val="22"/>
+          </w:rPr>
+          <w:t>Non Negative Integers without consecutive ones</w:t>
+        </w:r>
+      </w:hyperlink>
+    </w:p>
+    <w:p>
+      <w:pPr>
+        <w:pStyle w:val="NormalWeb"/>
+        <w:numPr>
+          <w:ilvl w:val="0"/>
+          <w:numId w:val="6"/>
+        </w:numPr>
+        <w:spacing w:before="0" w:beforeAutospacing="0" w:after="0" w:afterAutospacing="0"/>
+        <w:textAlignment w:val="baseline"/>
+        <w:rPr>
+          <w:rFonts w:ascii="Arial" w:hAnsi="Arial" w:cs="Arial"/>
+          <w:color w:val="000000"/>
+          <w:sz w:val="22"/>
+          <w:szCs w:val="22"/>
+        </w:rPr>
+      </w:pPr>
+      <w:hyperlink r:id="rId45" w:history="1">
+        <w:r>
+          <w:rPr>
+            <w:rStyle w:val="Hyperlink"/>
+            <w:rFonts w:ascii="Arial" w:hAnsi="Arial" w:cs="Arial"/>
+            <w:color w:val="1155CC"/>
+            <w:sz w:val="22"/>
+            <w:szCs w:val="22"/>
+          </w:rPr>
+          <w:t>Knight in a Chessboard</w:t>
+        </w:r>
+      </w:hyperlink>
+    </w:p>
+    <w:p>
+      <w:pPr>
+        <w:pStyle w:val="NormalWeb"/>
+        <w:numPr>
+          <w:ilvl w:val="0"/>
+          <w:numId w:val="6"/>
+        </w:numPr>
+        <w:spacing w:before="0" w:beforeAutospacing="0" w:after="0" w:afterAutospacing="0"/>
+        <w:textAlignment w:val="baseline"/>
+        <w:rPr>
+          <w:rFonts w:ascii="Arial" w:hAnsi="Arial" w:cs="Arial"/>
+          <w:color w:val="000000"/>
+          <w:sz w:val="22"/>
+          <w:szCs w:val="22"/>
+        </w:rPr>
+      </w:pPr>
+      <w:hyperlink r:id="rId46" w:history="1">
+        <w:r>
+          <w:rPr>
+            <w:rStyle w:val="Hyperlink"/>
+            <w:rFonts w:ascii="Arial" w:hAnsi="Arial" w:cs="Arial"/>
+            <w:color w:val="1155CC"/>
+            <w:sz w:val="22"/>
+            <w:szCs w:val="22"/>
+          </w:rPr>
+          <w:t xml:space="preserve">Matching </w:t>
+        </w:r>
+        <w:proofErr w:type="spellStart"/>
+        <w:r>
+          <w:rPr>
+            <w:rStyle w:val="Hyperlink"/>
+            <w:rFonts w:ascii="Arial" w:hAnsi="Arial" w:cs="Arial"/>
+            <w:color w:val="1155CC"/>
+            <w:sz w:val="22"/>
+            <w:szCs w:val="22"/>
+          </w:rPr>
+          <w:t>Subsequences</w:t>
+        </w:r>
+        <w:proofErr w:type="spellEnd"/>
+      </w:hyperlink>
+    </w:p>
+    <w:p>
+      <w:pPr>
+        <w:pStyle w:val="NormalWeb"/>
+        <w:numPr>
+          <w:ilvl w:val="0"/>
+          <w:numId w:val="6"/>
+        </w:numPr>
+        <w:spacing w:before="0" w:beforeAutospacing="0" w:after="0" w:afterAutospacing="0"/>
+        <w:textAlignment w:val="baseline"/>
+        <w:rPr>
+          <w:rFonts w:ascii="Arial" w:hAnsi="Arial" w:cs="Arial"/>
+          <w:color w:val="000000"/>
+          <w:sz w:val="22"/>
+          <w:szCs w:val="22"/>
+        </w:rPr>
+      </w:pPr>
+      <w:hyperlink r:id="rId47" w:history="1">
+        <w:r>
+          <w:rPr>
+            <w:rStyle w:val="Hyperlink"/>
+            <w:rFonts w:ascii="Arial" w:hAnsi="Arial" w:cs="Arial"/>
+            <w:color w:val="1155CC"/>
+            <w:sz w:val="22"/>
+            <w:szCs w:val="22"/>
+          </w:rPr>
+          <w:t>Genetic Mutation</w:t>
+        </w:r>
+      </w:hyperlink>
+    </w:p>
+    <w:p>
+      <w:pPr>
+        <w:pStyle w:val="NormalWeb"/>
+        <w:numPr>
+          <w:ilvl w:val="0"/>
+          <w:numId w:val="6"/>
+        </w:numPr>
+        <w:spacing w:before="0" w:beforeAutospacing="0" w:after="0" w:afterAutospacing="0"/>
+        <w:textAlignment w:val="baseline"/>
+        <w:rPr>
+          <w:rFonts w:ascii="Arial" w:hAnsi="Arial" w:cs="Arial"/>
+          <w:color w:val="000000"/>
+          <w:sz w:val="22"/>
+          <w:szCs w:val="22"/>
+        </w:rPr>
+      </w:pPr>
+      <w:hyperlink r:id="rId48" w:history="1">
+        <w:r>
+          <w:rPr>
+            <w:rStyle w:val="Hyperlink"/>
+            <w:rFonts w:ascii="Arial" w:hAnsi="Arial" w:cs="Arial"/>
+            <w:color w:val="1155CC"/>
+            <w:sz w:val="22"/>
+            <w:szCs w:val="22"/>
+          </w:rPr>
+          <w:t>Count  nodes equal to average of Subtree</w:t>
+        </w:r>
+      </w:hyperlink>
+    </w:p>
+    <w:p>
+      <w:pPr>
+        <w:pStyle w:val="NormalWeb"/>
+        <w:numPr>
+          <w:ilvl w:val="0"/>
+          <w:numId w:val="6"/>
+        </w:numPr>
+        <w:spacing w:before="0" w:beforeAutospacing="0" w:after="0" w:afterAutospacing="0"/>
+        <w:textAlignment w:val="baseline"/>
+        <w:rPr>
+          <w:rFonts w:ascii="Arial" w:hAnsi="Arial" w:cs="Arial"/>
+          <w:color w:val="000000"/>
+          <w:sz w:val="22"/>
+          <w:szCs w:val="22"/>
+        </w:rPr>
+      </w:pPr>
+      <w:hyperlink r:id="rId49" w:history="1">
+        <w:r>
+          <w:rPr>
+            <w:rStyle w:val="Hyperlink"/>
+            <w:rFonts w:ascii="Arial" w:hAnsi="Arial" w:cs="Arial"/>
+            <w:color w:val="1155CC"/>
+            <w:sz w:val="22"/>
+            <w:szCs w:val="22"/>
+          </w:rPr>
+          <w:t>Max matrix Sum</w:t>
+        </w:r>
+      </w:hyperlink>
+    </w:p>
+    <w:p>
+      <w:pPr>
+        <w:pStyle w:val="NormalWeb"/>
+        <w:numPr>
+          <w:ilvl w:val="0"/>
+          <w:numId w:val="6"/>
+        </w:numPr>
+        <w:spacing w:before="0" w:beforeAutospacing="0" w:after="0" w:afterAutospacing="0"/>
+        <w:textAlignment w:val="baseline"/>
+        <w:rPr>
+          <w:rFonts w:ascii="Arial" w:hAnsi="Arial" w:cs="Arial"/>
+          <w:color w:val="000000"/>
+          <w:sz w:val="22"/>
+          <w:szCs w:val="22"/>
+        </w:rPr>
+      </w:pPr>
+      <w:hyperlink r:id="rId50" w:history="1">
+        <w:r>
+          <w:rPr>
+            <w:rStyle w:val="Hyperlink"/>
+            <w:rFonts w:ascii="Arial" w:hAnsi="Arial" w:cs="Arial"/>
+            <w:color w:val="1155CC"/>
+            <w:sz w:val="22"/>
+            <w:szCs w:val="22"/>
+          </w:rPr>
+          <w:t>Stock Price Fluctuation</w:t>
+        </w:r>
+      </w:hyperlink>
+    </w:p>
+    <w:p>
+      <w:pPr>
+        <w:pStyle w:val="NormalWeb"/>
+        <w:numPr>
+          <w:ilvl w:val="0"/>
+          <w:numId w:val="6"/>
+        </w:numPr>
+        <w:spacing w:before="0" w:beforeAutospacing="0" w:after="0" w:afterAutospacing="0"/>
+        <w:textAlignment w:val="baseline"/>
+        <w:rPr>
+          <w:rFonts w:ascii="Arial" w:hAnsi="Arial" w:cs="Arial"/>
+          <w:color w:val="000000"/>
+          <w:sz w:val="22"/>
+          <w:szCs w:val="22"/>
+        </w:rPr>
+      </w:pPr>
+      <w:hyperlink r:id="rId51" w:history="1">
+        <w:r>
+          <w:rPr>
+            <w:rStyle w:val="Hyperlink"/>
+            <w:rFonts w:ascii="Arial" w:hAnsi="Arial" w:cs="Arial"/>
+            <w:color w:val="1155CC"/>
+            <w:sz w:val="22"/>
+            <w:szCs w:val="22"/>
+          </w:rPr>
+          <w:t>Shortest Unsorted Continuous Subarray</w:t>
+        </w:r>
+      </w:hyperlink>
+    </w:p>
+    <w:p>
+      <w:pPr>
+        <w:pStyle w:val="NormalWeb"/>
+        <w:numPr>
+          <w:ilvl w:val="0"/>
+          <w:numId w:val="6"/>
+        </w:numPr>
+        <w:spacing w:before="0" w:beforeAutospacing="0" w:after="0" w:afterAutospacing="0"/>
+        <w:textAlignment w:val="baseline"/>
+        <w:rPr>
+          <w:rFonts w:ascii="Arial" w:hAnsi="Arial" w:cs="Arial"/>
+          <w:color w:val="000000"/>
+          <w:sz w:val="22"/>
+          <w:szCs w:val="22"/>
+        </w:rPr>
+      </w:pPr>
+      <w:hyperlink r:id="rId52" w:history="1">
+        <w:r>
+          <w:rPr>
+            <w:rStyle w:val="Hyperlink"/>
+            <w:rFonts w:ascii="Arial" w:hAnsi="Arial" w:cs="Arial"/>
+            <w:color w:val="1155CC"/>
+            <w:sz w:val="22"/>
+            <w:szCs w:val="22"/>
+          </w:rPr>
+          <w:t>Game of Dungeon</w:t>
+        </w:r>
+      </w:hyperlink>
+    </w:p>
+    <w:p>
+      <w:pPr>
+        <w:pStyle w:val="NormalWeb"/>
+        <w:numPr>
+          <w:ilvl w:val="0"/>
+          <w:numId w:val="6"/>
+        </w:numPr>
+        <w:spacing w:before="0" w:beforeAutospacing="0" w:after="0" w:afterAutospacing="0"/>
+        <w:textAlignment w:val="baseline"/>
+        <w:rPr>
+          <w:rFonts w:ascii="Arial" w:hAnsi="Arial" w:cs="Arial"/>
+          <w:color w:val="000000"/>
+          <w:sz w:val="22"/>
+          <w:szCs w:val="22"/>
+        </w:rPr>
+      </w:pPr>
+      <w:hyperlink r:id="rId53" w:history="1">
+        <w:r>
+          <w:rPr>
+            <w:rStyle w:val="Hyperlink"/>
+            <w:rFonts w:ascii="Arial" w:hAnsi="Arial" w:cs="Arial"/>
+            <w:color w:val="1155CC"/>
+            <w:sz w:val="22"/>
+            <w:szCs w:val="22"/>
+          </w:rPr>
+          <w:t>People aware of secret</w:t>
+        </w:r>
+      </w:hyperlink>
+    </w:p>
+    <w:p>
+      <w:pPr>
+        <w:pStyle w:val="NormalWeb"/>
+        <w:numPr>
+          <w:ilvl w:val="0"/>
+          <w:numId w:val="6"/>
+        </w:numPr>
+        <w:spacing w:before="0" w:beforeAutospacing="0" w:after="0" w:afterAutospacing="0"/>
+        <w:textAlignment w:val="baseline"/>
+        <w:rPr>
+          <w:rFonts w:ascii="Arial" w:hAnsi="Arial" w:cs="Arial"/>
+          <w:color w:val="000000"/>
+          <w:sz w:val="22"/>
+          <w:szCs w:val="22"/>
+        </w:rPr>
+      </w:pPr>
+      <w:hyperlink r:id="rId54" w:history="1">
+        <w:r>
+          <w:rPr>
+            <w:rStyle w:val="Hyperlink"/>
+            <w:rFonts w:ascii="Arial" w:hAnsi="Arial" w:cs="Arial"/>
+            <w:color w:val="1155CC"/>
+            <w:sz w:val="22"/>
+            <w:szCs w:val="22"/>
+          </w:rPr>
+          <w:t>Kth smallest Trimmed number</w:t>
+        </w:r>
+      </w:hyperlink>
+    </w:p>
+    <w:p>
+      <w:pPr>
         <w:rPr>
           <w:b/>
           <w:color w:val="FF0000"/>
         </w:rPr>
+      </w:pPr>
+    </w:p>
+    <w:p>
+      <w:pPr>
+        <w:rPr>
+          <w:b/>
+          <w:color w:val="FF0000"/>
+        </w:rPr>
+      </w:pPr>
+    </w:p>
+    <w:p>
+      <w:pPr>
+        <w:rPr>
+          <w:b/>
+          <w:color w:val="FF0000"/>
+        </w:rPr>
+      </w:pPr>
+    </w:p>
+    <w:p>
+      <w:pPr>
+        <w:rPr>
+          <w:b/>
+        </w:rPr>
+      </w:pPr>
+      <w:r>
+        <w:rPr>
+          <w:b/>
+          <w:color w:val="FF0000"/>
+        </w:rPr>
         <w:t>College Club | Society | Training and Placement Cell</w:t>
       </w:r>
       <w:r>
@@ -1579,7 +2087,7 @@
       <w:r>
         <w:t xml:space="preserve"> and wish to take this initiative to your college , mail at </w:t>
       </w:r>
-      <w:hyperlink r:id="rId40">
+      <w:hyperlink r:id="rId55">
         <w:r>
           <w:rPr>
             <w:b/>
@@ -1612,6 +2120,7 @@
         </w:rPr>
       </w:pPr>
       <w:r>
+        <w:lastRenderedPageBreak/>
         <w:t xml:space="preserve"> If shortlisted , you help improve your college Coding culture and make a difference. A </w:t>
       </w:r>
       <w:r>
@@ -1787,6 +2296,119 @@
     </w:lvl>
   </w:abstractNum>
   <w:abstractNum w:abstractNumId="1" w15:restartNumberingAfterBreak="0">
+    <w:nsid w:val="31BF1FC7"/>
+    <w:multiLevelType w:val="multilevel"/>
+    <w:tmpl w:val="8B48AD80"/>
+    <w:lvl w:ilvl="0">
+      <w:start w:val="1"/>
+      <w:numFmt w:val="decimal"/>
+      <w:lvlText w:val="%1."/>
+      <w:lvlJc w:val="left"/>
+      <w:pPr>
+        <w:tabs>
+          <w:tab w:val="num" w:pos="720"/>
+        </w:tabs>
+        <w:ind w:left="720" w:hanging="360"/>
+      </w:pPr>
+    </w:lvl>
+    <w:lvl w:ilvl="1" w:tentative="1">
+      <w:start w:val="1"/>
+      <w:numFmt w:val="decimal"/>
+      <w:lvlText w:val="%2."/>
+      <w:lvlJc w:val="left"/>
+      <w:pPr>
+        <w:tabs>
+          <w:tab w:val="num" w:pos="1440"/>
+        </w:tabs>
+        <w:ind w:left="1440" w:hanging="360"/>
+      </w:pPr>
+    </w:lvl>
+    <w:lvl w:ilvl="2" w:tentative="1">
+      <w:start w:val="1"/>
+      <w:numFmt w:val="decimal"/>
+      <w:lvlText w:val="%3."/>
+      <w:lvlJc w:val="left"/>
+      <w:pPr>
+        <w:tabs>
+          <w:tab w:val="num" w:pos="2160"/>
+        </w:tabs>
+        <w:ind w:left="2160" w:hanging="360"/>
+      </w:pPr>
+    </w:lvl>
+    <w:lvl w:ilvl="3" w:tentative="1">
+      <w:start w:val="1"/>
+      <w:numFmt w:val="decimal"/>
+      <w:lvlText w:val="%4."/>
+      <w:lvlJc w:val="left"/>
+      <w:pPr>
+        <w:tabs>
+          <w:tab w:val="num" w:pos="2880"/>
+        </w:tabs>
+        <w:ind w:left="2880" w:hanging="360"/>
+      </w:pPr>
+    </w:lvl>
+    <w:lvl w:ilvl="4" w:tentative="1">
+      <w:start w:val="1"/>
+      <w:numFmt w:val="decimal"/>
+      <w:lvlText w:val="%5."/>
+      <w:lvlJc w:val="left"/>
+      <w:pPr>
+        <w:tabs>
+          <w:tab w:val="num" w:pos="3600"/>
+        </w:tabs>
+        <w:ind w:left="3600" w:hanging="360"/>
+      </w:pPr>
+    </w:lvl>
+    <w:lvl w:ilvl="5" w:tentative="1">
+      <w:start w:val="1"/>
+      <w:numFmt w:val="decimal"/>
+      <w:lvlText w:val="%6."/>
+      <w:lvlJc w:val="left"/>
+      <w:pPr>
+        <w:tabs>
+          <w:tab w:val="num" w:pos="4320"/>
+        </w:tabs>
+        <w:ind w:left="4320" w:hanging="360"/>
+      </w:pPr>
+    </w:lvl>
+    <w:lvl w:ilvl="6" w:tentative="1">
+      <w:start w:val="1"/>
+      <w:numFmt w:val="decimal"/>
+      <w:lvlText w:val="%7."/>
+      <w:lvlJc w:val="left"/>
+      <w:pPr>
+        <w:tabs>
+          <w:tab w:val="num" w:pos="5040"/>
+        </w:tabs>
+        <w:ind w:left="5040" w:hanging="360"/>
+      </w:pPr>
+    </w:lvl>
+    <w:lvl w:ilvl="7" w:tentative="1">
+      <w:start w:val="1"/>
+      <w:numFmt w:val="decimal"/>
+      <w:lvlText w:val="%8."/>
+      <w:lvlJc w:val="left"/>
+      <w:pPr>
+        <w:tabs>
+          <w:tab w:val="num" w:pos="5760"/>
+        </w:tabs>
+        <w:ind w:left="5760" w:hanging="360"/>
+      </w:pPr>
+    </w:lvl>
+    <w:lvl w:ilvl="8" w:tentative="1">
+      <w:start w:val="1"/>
+      <w:numFmt w:val="decimal"/>
+      <w:lvlText w:val="%9."/>
+      <w:lvlJc w:val="left"/>
+      <w:pPr>
+        <w:tabs>
+          <w:tab w:val="num" w:pos="6480"/>
+        </w:tabs>
+        <w:ind w:left="6480" w:hanging="360"/>
+      </w:pPr>
+    </w:lvl>
+  </w:abstractNum>
+  <w:abstractNum w:abstractNumId="2" w15:restartNumberingAfterBreak="0">
     <w:nsid w:val="42FF76CF"/>
     <w:multiLevelType w:val="multilevel"/>
     <w:tmpl w:val="7006FC5C"/>
@@ -1900,7 +2522,7 @@
       </w:rPr>
     </w:lvl>
   </w:abstractNum>
-  <w:abstractNum w:abstractNumId="2" w15:restartNumberingAfterBreak="0">
+  <w:abstractNum w:abstractNumId="3" w15:restartNumberingAfterBreak="0">
     <w:nsid w:val="55316FF9"/>
     <w:multiLevelType w:val="multilevel"/>
     <w:tmpl w:val="CFB600B6"/>
@@ -2013,7 +2635,7 @@
       </w:rPr>
     </w:lvl>
   </w:abstractNum>
-  <w:abstractNum w:abstractNumId="3" w15:restartNumberingAfterBreak="0">
+  <w:abstractNum w:abstractNumId="4" w15:restartNumberingAfterBreak="0">
     <w:nsid w:val="60C07CA1"/>
     <w:multiLevelType w:val="multilevel"/>
     <w:tmpl w:val="EEF4A536"/>
@@ -2126,7 +2748,7 @@
       </w:rPr>
     </w:lvl>
   </w:abstractNum>
-  <w:abstractNum w:abstractNumId="4" w15:restartNumberingAfterBreak="0">
+  <w:abstractNum w:abstractNumId="5" w15:restartNumberingAfterBreak="0">
     <w:nsid w:val="621338D3"/>
     <w:multiLevelType w:val="multilevel"/>
     <w:tmpl w:val="6A34C3F0"/>
@@ -2240,19 +2862,22 @@
     </w:lvl>
   </w:abstractNum>
   <w:num w:numId="1" w16cid:durableId="1562016099">
-    <w:abstractNumId w:val="1"/>
+    <w:abstractNumId w:val="2"/>
   </w:num>
   <w:num w:numId="2" w16cid:durableId="272518550">
     <w:abstractNumId w:val="0"/>
   </w:num>
   <w:num w:numId="3" w16cid:durableId="1434324884">
+    <w:abstractNumId w:val="4"/>
+  </w:num>
+  <w:num w:numId="4" w16cid:durableId="1416244872">
     <w:abstractNumId w:val="3"/>
   </w:num>
-  <w:num w:numId="4" w16cid:durableId="1416244872">
-    <w:abstractNumId w:val="2"/>
+  <w:num w:numId="5" w16cid:durableId="1974870676">
+    <w:abstractNumId w:val="5"/>
   </w:num>
-  <w:num w:numId="5" w16cid:durableId="1974870676">
-    <w:abstractNumId w:val="4"/>
+  <w:num w:numId="6" w16cid:durableId="1410955928">
+    <w:abstractNumId w:val="1"/>
   </w:num>
 </w:numbering>
 </file>

</xml_diff>

<commit_message>
Start with 4th company
</commit_message>
<xml_diff>
--- a/#ReviseWithArsh #6Companies30Days Challenge 2023.docx
+++ b/#ReviseWithArsh #6Companies30Days Challenge 2023.docx
@@ -23,13 +23,29 @@
     </w:p>
     <w:p>
       <w:r>
-        <w:t>A Challenge to make sure you start with your goals today , don’t procrastinate and don’t let your college decide your future!</w:t>
+        <w:t xml:space="preserve">A Challenge to make sure you start with your goals </w:t>
+      </w:r>
+      <w:proofErr w:type="gramStart"/>
+      <w:r>
+        <w:t>today ,</w:t>
+      </w:r>
+      <w:proofErr w:type="gramEnd"/>
+      <w:r>
+        <w:t xml:space="preserve"> don’t procrastinate and don’t let your college decide your future!</w:t>
       </w:r>
     </w:p>
     <w:p/>
     <w:p>
       <w:r>
-        <w:t xml:space="preserve">For complete details about the Challenge , go through the video (in Hindi) : </w:t>
+        <w:t xml:space="preserve">For complete details about the </w:t>
+      </w:r>
+      <w:proofErr w:type="gramStart"/>
+      <w:r>
+        <w:t>Challenge ,</w:t>
+      </w:r>
+      <w:proofErr w:type="gramEnd"/>
+      <w:r>
+        <w:t xml:space="preserve"> go through the video (in Hindi) : </w:t>
       </w:r>
       <w:r>
         <w:br/>
@@ -65,7 +81,15 @@
           <w:sz w:val="23"/>
           <w:szCs w:val="23"/>
         </w:rPr>
-        <w:t xml:space="preserve">(For the ones who complete the Challenge) </w:t>
+        <w:t>(For the ones who complete the Challenge</w:t>
+      </w:r>
+      <w:proofErr w:type="gramStart"/>
+      <w:r>
+        <w:rPr>
+          <w:sz w:val="23"/>
+          <w:szCs w:val="23"/>
+        </w:rPr>
+        <w:t xml:space="preserve">) </w:t>
       </w:r>
       <w:r>
         <w:rPr>
@@ -75,6 +99,7 @@
         </w:rPr>
         <w:t>:</w:t>
       </w:r>
+      <w:proofErr w:type="gramEnd"/>
     </w:p>
     <w:p>
       <w:pPr>
@@ -258,7 +283,25 @@
           <w:sz w:val="23"/>
           <w:szCs w:val="23"/>
         </w:rPr>
-        <w:t xml:space="preserve"> on how to plan the things after this challenge - related to projects , revision , CS Fundamentals, Interview Tips , etc.</w:t>
+        <w:t xml:space="preserve"> on how to plan the things after this challenge - related to </w:t>
+      </w:r>
+      <w:proofErr w:type="gramStart"/>
+      <w:r>
+        <w:rPr>
+          <w:color w:val="263238"/>
+          <w:sz w:val="23"/>
+          <w:szCs w:val="23"/>
+        </w:rPr>
+        <w:t>projects ,</w:t>
+      </w:r>
+      <w:proofErr w:type="gramEnd"/>
+      <w:r>
+        <w:rPr>
+          <w:color w:val="263238"/>
+          <w:sz w:val="23"/>
+          <w:szCs w:val="23"/>
+        </w:rPr>
+        <w:t xml:space="preserve"> revision , CS Fundamentals, Interview Tips , etc.</w:t>
       </w:r>
     </w:p>
     <w:p>
@@ -270,6 +313,7 @@
           <w:szCs w:val="23"/>
         </w:rPr>
       </w:pPr>
+      <w:proofErr w:type="gramStart"/>
       <w:r>
         <w:rPr>
           <w:b/>
@@ -279,6 +323,7 @@
         </w:rPr>
         <w:t>Rules :</w:t>
       </w:r>
+      <w:proofErr w:type="gramEnd"/>
     </w:p>
     <w:p>
       <w:pPr>
@@ -316,7 +361,25 @@
           <w:sz w:val="23"/>
           <w:szCs w:val="23"/>
         </w:rPr>
-        <w:t xml:space="preserve"> repository to store all the codes which can be later used as notes .You can name the repository as #6Companies30days or #ReviseWithArsh.</w:t>
+        <w:t xml:space="preserve"> repository to store all the codes which can be later used as </w:t>
+      </w:r>
+      <w:proofErr w:type="gramStart"/>
+      <w:r>
+        <w:rPr>
+          <w:color w:val="263238"/>
+          <w:sz w:val="23"/>
+          <w:szCs w:val="23"/>
+        </w:rPr>
+        <w:t>notes .You</w:t>
+      </w:r>
+      <w:proofErr w:type="gramEnd"/>
+      <w:r>
+        <w:rPr>
+          <w:color w:val="263238"/>
+          <w:sz w:val="23"/>
+          <w:szCs w:val="23"/>
+        </w:rPr>
+        <w:t xml:space="preserve"> can name the repository as #6Companies30days or #ReviseWithArsh.</w:t>
       </w:r>
     </w:p>
     <w:p>
@@ -506,7 +569,25 @@
           <w:sz w:val="23"/>
           <w:szCs w:val="23"/>
         </w:rPr>
-        <w:t xml:space="preserve">Challenge Company 1 : Microsoft </w:t>
+        <w:t xml:space="preserve">Challenge Company </w:t>
+      </w:r>
+      <w:proofErr w:type="gramStart"/>
+      <w:r>
+        <w:rPr>
+          <w:color w:val="263238"/>
+          <w:sz w:val="23"/>
+          <w:szCs w:val="23"/>
+        </w:rPr>
+        <w:t>1 :</w:t>
+      </w:r>
+      <w:proofErr w:type="gramEnd"/>
+      <w:r>
+        <w:rPr>
+          <w:color w:val="263238"/>
+          <w:sz w:val="23"/>
+          <w:szCs w:val="23"/>
+        </w:rPr>
+        <w:t xml:space="preserve"> Microsoft </w:t>
       </w:r>
     </w:p>
     <w:p>
@@ -963,7 +1044,29 @@
           <w:szCs w:val="23"/>
           <w:lang w:val="en-IN"/>
         </w:rPr>
-        <w:t xml:space="preserve">Challenge Company 2 : </w:t>
+        <w:t xml:space="preserve">Challenge Company </w:t>
+      </w:r>
+      <w:proofErr w:type="gramStart"/>
+      <w:r>
+        <w:rPr>
+          <w:rFonts w:eastAsia="Times New Roman"/>
+          <w:color w:val="263238"/>
+          <w:sz w:val="23"/>
+          <w:szCs w:val="23"/>
+          <w:lang w:val="en-IN"/>
+        </w:rPr>
+        <w:t>2 :</w:t>
+      </w:r>
+      <w:proofErr w:type="gramEnd"/>
+      <w:r>
+        <w:rPr>
+          <w:rFonts w:eastAsia="Times New Roman"/>
+          <w:color w:val="263238"/>
+          <w:sz w:val="23"/>
+          <w:szCs w:val="23"/>
+          <w:lang w:val="en-IN"/>
+        </w:rPr>
+        <w:t xml:space="preserve"> </w:t>
       </w:r>
       <w:r>
         <w:rPr>
@@ -1124,7 +1227,29 @@
           <w:szCs w:val="24"/>
           <w:lang w:val="en-IN"/>
         </w:rPr>
-        <w:t xml:space="preserve"> (Similar to peacocks question)</w:t>
+        <w:t xml:space="preserve"> (Similar to </w:t>
+      </w:r>
+      <w:proofErr w:type="gramStart"/>
+      <w:r>
+        <w:rPr>
+          <w:rFonts w:eastAsia="Times New Roman"/>
+          <w:color w:val="000000"/>
+          <w:sz w:val="24"/>
+          <w:szCs w:val="24"/>
+          <w:lang w:val="en-IN"/>
+        </w:rPr>
+        <w:t>peacocks</w:t>
+      </w:r>
+      <w:proofErr w:type="gramEnd"/>
+      <w:r>
+        <w:rPr>
+          <w:rFonts w:eastAsia="Times New Roman"/>
+          <w:color w:val="000000"/>
+          <w:sz w:val="24"/>
+          <w:szCs w:val="24"/>
+          <w:lang w:val="en-IN"/>
+        </w:rPr>
+        <w:t xml:space="preserve"> question)</w:t>
       </w:r>
     </w:p>
     <w:p>
@@ -1521,6 +1646,7 @@
         </w:rPr>
       </w:pPr>
     </w:p>
+    <w:p/>
     <w:p>
       <w:pPr>
         <w:pStyle w:val="NormalWeb"/>
@@ -1529,35 +1655,599 @@
       <w:r>
         <w:rPr>
           <w:rFonts w:ascii="Arial" w:hAnsi="Arial" w:cs="Arial"/>
-          <w:color w:val="263238"/>
-          <w:sz w:val="23"/>
-          <w:szCs w:val="23"/>
-        </w:rPr>
-        <w:t>Go ahead! All the best :) Please do share your feedbacks on how is it going for you (your learnings , progress and challenges ) through Instagram message at @arshgoyalyt </w:t>
-      </w:r>
-    </w:p>
-    <w:p/>
+          <w:color w:val="000000"/>
+          <w:sz w:val="22"/>
+          <w:szCs w:val="22"/>
+        </w:rPr>
+        <w:t xml:space="preserve">Company </w:t>
+      </w:r>
+      <w:proofErr w:type="gramStart"/>
+      <w:r>
+        <w:rPr>
+          <w:rFonts w:ascii="Arial" w:hAnsi="Arial" w:cs="Arial"/>
+          <w:color w:val="000000"/>
+          <w:sz w:val="22"/>
+          <w:szCs w:val="22"/>
+        </w:rPr>
+        <w:t>3 :</w:t>
+      </w:r>
+      <w:proofErr w:type="gramEnd"/>
+      <w:r>
+        <w:rPr>
+          <w:rFonts w:ascii="Arial" w:hAnsi="Arial" w:cs="Arial"/>
+          <w:color w:val="000000"/>
+          <w:sz w:val="22"/>
+          <w:szCs w:val="22"/>
+        </w:rPr>
+        <w:t xml:space="preserve"> Adobe</w:t>
+      </w:r>
+    </w:p>
+    <w:p>
+      <w:pPr>
+        <w:pStyle w:val="NormalWeb"/>
+        <w:numPr>
+          <w:ilvl w:val="0"/>
+          <w:numId w:val="6"/>
+        </w:numPr>
+        <w:spacing w:before="0" w:beforeAutospacing="0" w:after="0" w:afterAutospacing="0"/>
+        <w:textAlignment w:val="baseline"/>
+        <w:rPr>
+          <w:rFonts w:ascii="Arial" w:hAnsi="Arial" w:cs="Arial"/>
+          <w:color w:val="000000"/>
+          <w:sz w:val="22"/>
+          <w:szCs w:val="22"/>
+        </w:rPr>
+      </w:pPr>
+      <w:hyperlink r:id="rId40" w:history="1">
+        <w:r>
+          <w:rPr>
+            <w:rStyle w:val="Hyperlink"/>
+            <w:rFonts w:ascii="Arial" w:hAnsi="Arial" w:cs="Arial"/>
+            <w:color w:val="1155CC"/>
+            <w:sz w:val="22"/>
+            <w:szCs w:val="22"/>
+          </w:rPr>
+          <w:t>Fraction to a recurring Decimal</w:t>
+        </w:r>
+      </w:hyperlink>
+    </w:p>
+    <w:p>
+      <w:pPr>
+        <w:pStyle w:val="NormalWeb"/>
+        <w:numPr>
+          <w:ilvl w:val="0"/>
+          <w:numId w:val="6"/>
+        </w:numPr>
+        <w:spacing w:before="0" w:beforeAutospacing="0" w:after="0" w:afterAutospacing="0"/>
+        <w:textAlignment w:val="baseline"/>
+        <w:rPr>
+          <w:rFonts w:ascii="Arial" w:hAnsi="Arial" w:cs="Arial"/>
+          <w:color w:val="000000"/>
+          <w:sz w:val="22"/>
+          <w:szCs w:val="22"/>
+        </w:rPr>
+      </w:pPr>
+      <w:hyperlink r:id="rId41" w:history="1">
+        <w:r>
+          <w:rPr>
+            <w:rStyle w:val="Hyperlink"/>
+            <w:rFonts w:ascii="Arial" w:hAnsi="Arial" w:cs="Arial"/>
+            <w:color w:val="1155CC"/>
+            <w:sz w:val="22"/>
+            <w:szCs w:val="22"/>
+          </w:rPr>
+          <w:t>Increasing Triplet Sequence</w:t>
+        </w:r>
+      </w:hyperlink>
+    </w:p>
+    <w:p>
+      <w:pPr>
+        <w:pStyle w:val="NormalWeb"/>
+        <w:numPr>
+          <w:ilvl w:val="0"/>
+          <w:numId w:val="6"/>
+        </w:numPr>
+        <w:spacing w:before="0" w:beforeAutospacing="0" w:after="0" w:afterAutospacing="0"/>
+        <w:textAlignment w:val="baseline"/>
+        <w:rPr>
+          <w:rFonts w:ascii="Arial" w:hAnsi="Arial" w:cs="Arial"/>
+          <w:color w:val="000000"/>
+          <w:sz w:val="22"/>
+          <w:szCs w:val="22"/>
+        </w:rPr>
+      </w:pPr>
+      <w:hyperlink r:id="rId42" w:history="1">
+        <w:r>
+          <w:rPr>
+            <w:rStyle w:val="Hyperlink"/>
+            <w:rFonts w:ascii="Arial" w:hAnsi="Arial" w:cs="Arial"/>
+            <w:color w:val="1155CC"/>
+            <w:sz w:val="22"/>
+            <w:szCs w:val="22"/>
+          </w:rPr>
+          <w:t xml:space="preserve">Kth smallest in </w:t>
+        </w:r>
+        <w:proofErr w:type="spellStart"/>
+        <w:r>
+          <w:rPr>
+            <w:rStyle w:val="Hyperlink"/>
+            <w:rFonts w:ascii="Arial" w:hAnsi="Arial" w:cs="Arial"/>
+            <w:color w:val="1155CC"/>
+            <w:sz w:val="22"/>
+            <w:szCs w:val="22"/>
+          </w:rPr>
+          <w:t>Lexographical</w:t>
+        </w:r>
+        <w:proofErr w:type="spellEnd"/>
+        <w:r>
+          <w:rPr>
+            <w:rStyle w:val="Hyperlink"/>
+            <w:rFonts w:ascii="Arial" w:hAnsi="Arial" w:cs="Arial"/>
+            <w:color w:val="1155CC"/>
+            <w:sz w:val="22"/>
+            <w:szCs w:val="22"/>
+          </w:rPr>
+          <w:t xml:space="preserve"> Order</w:t>
+        </w:r>
+      </w:hyperlink>
+    </w:p>
+    <w:p>
+      <w:pPr>
+        <w:pStyle w:val="NormalWeb"/>
+        <w:numPr>
+          <w:ilvl w:val="0"/>
+          <w:numId w:val="6"/>
+        </w:numPr>
+        <w:spacing w:before="0" w:beforeAutospacing="0" w:after="0" w:afterAutospacing="0"/>
+        <w:textAlignment w:val="baseline"/>
+        <w:rPr>
+          <w:rFonts w:ascii="Arial" w:hAnsi="Arial" w:cs="Arial"/>
+          <w:color w:val="000000"/>
+          <w:sz w:val="22"/>
+          <w:szCs w:val="22"/>
+        </w:rPr>
+      </w:pPr>
+      <w:hyperlink r:id="rId43" w:history="1">
+        <w:r>
+          <w:rPr>
+            <w:rStyle w:val="Hyperlink"/>
+            <w:rFonts w:ascii="Arial" w:hAnsi="Arial" w:cs="Arial"/>
+            <w:color w:val="1155CC"/>
+            <w:sz w:val="22"/>
+            <w:szCs w:val="22"/>
+          </w:rPr>
+          <w:t>Magical String</w:t>
+        </w:r>
+      </w:hyperlink>
+    </w:p>
+    <w:p>
+      <w:pPr>
+        <w:pStyle w:val="NormalWeb"/>
+        <w:numPr>
+          <w:ilvl w:val="0"/>
+          <w:numId w:val="6"/>
+        </w:numPr>
+        <w:spacing w:before="0" w:beforeAutospacing="0" w:after="0" w:afterAutospacing="0"/>
+        <w:textAlignment w:val="baseline"/>
+        <w:rPr>
+          <w:rFonts w:ascii="Arial" w:hAnsi="Arial" w:cs="Arial"/>
+          <w:color w:val="000000"/>
+          <w:sz w:val="22"/>
+          <w:szCs w:val="22"/>
+        </w:rPr>
+      </w:pPr>
+      <w:hyperlink r:id="rId44" w:history="1">
+        <w:proofErr w:type="gramStart"/>
+        <w:r>
+          <w:rPr>
+            <w:rStyle w:val="Hyperlink"/>
+            <w:rFonts w:ascii="Arial" w:hAnsi="Arial" w:cs="Arial"/>
+            <w:color w:val="1155CC"/>
+            <w:sz w:val="22"/>
+            <w:szCs w:val="22"/>
+          </w:rPr>
+          <w:t>Non Negative</w:t>
+        </w:r>
+        <w:proofErr w:type="gramEnd"/>
+        <w:r>
+          <w:rPr>
+            <w:rStyle w:val="Hyperlink"/>
+            <w:rFonts w:ascii="Arial" w:hAnsi="Arial" w:cs="Arial"/>
+            <w:color w:val="1155CC"/>
+            <w:sz w:val="22"/>
+            <w:szCs w:val="22"/>
+          </w:rPr>
+          <w:t xml:space="preserve"> Integers without consecutive ones</w:t>
+        </w:r>
+      </w:hyperlink>
+    </w:p>
+    <w:p>
+      <w:pPr>
+        <w:pStyle w:val="NormalWeb"/>
+        <w:numPr>
+          <w:ilvl w:val="0"/>
+          <w:numId w:val="6"/>
+        </w:numPr>
+        <w:spacing w:before="0" w:beforeAutospacing="0" w:after="0" w:afterAutospacing="0"/>
+        <w:textAlignment w:val="baseline"/>
+        <w:rPr>
+          <w:rFonts w:ascii="Arial" w:hAnsi="Arial" w:cs="Arial"/>
+          <w:color w:val="000000"/>
+          <w:sz w:val="22"/>
+          <w:szCs w:val="22"/>
+        </w:rPr>
+      </w:pPr>
+      <w:hyperlink r:id="rId45" w:history="1">
+        <w:r>
+          <w:rPr>
+            <w:rStyle w:val="Hyperlink"/>
+            <w:rFonts w:ascii="Arial" w:hAnsi="Arial" w:cs="Arial"/>
+            <w:color w:val="1155CC"/>
+            <w:sz w:val="22"/>
+            <w:szCs w:val="22"/>
+          </w:rPr>
+          <w:t>Knight in a Chessboard</w:t>
+        </w:r>
+      </w:hyperlink>
+    </w:p>
+    <w:p>
+      <w:pPr>
+        <w:pStyle w:val="NormalWeb"/>
+        <w:numPr>
+          <w:ilvl w:val="0"/>
+          <w:numId w:val="6"/>
+        </w:numPr>
+        <w:spacing w:before="0" w:beforeAutospacing="0" w:after="0" w:afterAutospacing="0"/>
+        <w:textAlignment w:val="baseline"/>
+        <w:rPr>
+          <w:rFonts w:ascii="Arial" w:hAnsi="Arial" w:cs="Arial"/>
+          <w:color w:val="000000"/>
+          <w:sz w:val="22"/>
+          <w:szCs w:val="22"/>
+        </w:rPr>
+      </w:pPr>
+      <w:hyperlink r:id="rId46" w:history="1">
+        <w:r>
+          <w:rPr>
+            <w:rStyle w:val="Hyperlink"/>
+            <w:rFonts w:ascii="Arial" w:hAnsi="Arial" w:cs="Arial"/>
+            <w:color w:val="1155CC"/>
+            <w:sz w:val="22"/>
+            <w:szCs w:val="22"/>
+          </w:rPr>
+          <w:t xml:space="preserve">Matching </w:t>
+        </w:r>
+        <w:proofErr w:type="spellStart"/>
+        <w:r>
+          <w:rPr>
+            <w:rStyle w:val="Hyperlink"/>
+            <w:rFonts w:ascii="Arial" w:hAnsi="Arial" w:cs="Arial"/>
+            <w:color w:val="1155CC"/>
+            <w:sz w:val="22"/>
+            <w:szCs w:val="22"/>
+          </w:rPr>
+          <w:t>Subsequences</w:t>
+        </w:r>
+        <w:proofErr w:type="spellEnd"/>
+      </w:hyperlink>
+    </w:p>
+    <w:p>
+      <w:pPr>
+        <w:pStyle w:val="NormalWeb"/>
+        <w:numPr>
+          <w:ilvl w:val="0"/>
+          <w:numId w:val="6"/>
+        </w:numPr>
+        <w:spacing w:before="0" w:beforeAutospacing="0" w:after="0" w:afterAutospacing="0"/>
+        <w:textAlignment w:val="baseline"/>
+        <w:rPr>
+          <w:rFonts w:ascii="Arial" w:hAnsi="Arial" w:cs="Arial"/>
+          <w:color w:val="000000"/>
+          <w:sz w:val="22"/>
+          <w:szCs w:val="22"/>
+        </w:rPr>
+      </w:pPr>
+      <w:hyperlink r:id="rId47" w:history="1">
+        <w:r>
+          <w:rPr>
+            <w:rStyle w:val="Hyperlink"/>
+            <w:rFonts w:ascii="Arial" w:hAnsi="Arial" w:cs="Arial"/>
+            <w:color w:val="1155CC"/>
+            <w:sz w:val="22"/>
+            <w:szCs w:val="22"/>
+          </w:rPr>
+          <w:t>Genetic Mutation</w:t>
+        </w:r>
+      </w:hyperlink>
+    </w:p>
+    <w:p>
+      <w:pPr>
+        <w:pStyle w:val="NormalWeb"/>
+        <w:numPr>
+          <w:ilvl w:val="0"/>
+          <w:numId w:val="6"/>
+        </w:numPr>
+        <w:spacing w:before="0" w:beforeAutospacing="0" w:after="0" w:afterAutospacing="0"/>
+        <w:textAlignment w:val="baseline"/>
+        <w:rPr>
+          <w:rFonts w:ascii="Arial" w:hAnsi="Arial" w:cs="Arial"/>
+          <w:color w:val="000000"/>
+          <w:sz w:val="22"/>
+          <w:szCs w:val="22"/>
+        </w:rPr>
+      </w:pPr>
+      <w:hyperlink r:id="rId48" w:history="1">
+        <w:proofErr w:type="gramStart"/>
+        <w:r>
+          <w:rPr>
+            <w:rStyle w:val="Hyperlink"/>
+            <w:rFonts w:ascii="Arial" w:hAnsi="Arial" w:cs="Arial"/>
+            <w:color w:val="1155CC"/>
+            <w:sz w:val="22"/>
+            <w:szCs w:val="22"/>
+          </w:rPr>
+          <w:t>Count  nodes</w:t>
+        </w:r>
+        <w:proofErr w:type="gramEnd"/>
+        <w:r>
+          <w:rPr>
+            <w:rStyle w:val="Hyperlink"/>
+            <w:rFonts w:ascii="Arial" w:hAnsi="Arial" w:cs="Arial"/>
+            <w:color w:val="1155CC"/>
+            <w:sz w:val="22"/>
+            <w:szCs w:val="22"/>
+          </w:rPr>
+          <w:t xml:space="preserve"> equal to average of Subtree</w:t>
+        </w:r>
+      </w:hyperlink>
+    </w:p>
+    <w:p>
+      <w:pPr>
+        <w:pStyle w:val="NormalWeb"/>
+        <w:numPr>
+          <w:ilvl w:val="0"/>
+          <w:numId w:val="6"/>
+        </w:numPr>
+        <w:spacing w:before="0" w:beforeAutospacing="0" w:after="0" w:afterAutospacing="0"/>
+        <w:textAlignment w:val="baseline"/>
+        <w:rPr>
+          <w:rFonts w:ascii="Arial" w:hAnsi="Arial" w:cs="Arial"/>
+          <w:color w:val="000000"/>
+          <w:sz w:val="22"/>
+          <w:szCs w:val="22"/>
+        </w:rPr>
+      </w:pPr>
+      <w:hyperlink r:id="rId49" w:history="1">
+        <w:r>
+          <w:rPr>
+            <w:rStyle w:val="Hyperlink"/>
+            <w:rFonts w:ascii="Arial" w:hAnsi="Arial" w:cs="Arial"/>
+            <w:color w:val="1155CC"/>
+            <w:sz w:val="22"/>
+            <w:szCs w:val="22"/>
+          </w:rPr>
+          <w:t>Max matrix Sum</w:t>
+        </w:r>
+      </w:hyperlink>
+    </w:p>
+    <w:p>
+      <w:pPr>
+        <w:pStyle w:val="NormalWeb"/>
+        <w:numPr>
+          <w:ilvl w:val="0"/>
+          <w:numId w:val="6"/>
+        </w:numPr>
+        <w:spacing w:before="0" w:beforeAutospacing="0" w:after="0" w:afterAutospacing="0"/>
+        <w:textAlignment w:val="baseline"/>
+        <w:rPr>
+          <w:rFonts w:ascii="Arial" w:hAnsi="Arial" w:cs="Arial"/>
+          <w:color w:val="000000"/>
+          <w:sz w:val="22"/>
+          <w:szCs w:val="22"/>
+        </w:rPr>
+      </w:pPr>
+      <w:hyperlink r:id="rId50" w:history="1">
+        <w:r>
+          <w:rPr>
+            <w:rStyle w:val="Hyperlink"/>
+            <w:rFonts w:ascii="Arial" w:hAnsi="Arial" w:cs="Arial"/>
+            <w:color w:val="1155CC"/>
+            <w:sz w:val="22"/>
+            <w:szCs w:val="22"/>
+          </w:rPr>
+          <w:t>Stock Price Fluctuation</w:t>
+        </w:r>
+      </w:hyperlink>
+    </w:p>
+    <w:p>
+      <w:pPr>
+        <w:pStyle w:val="NormalWeb"/>
+        <w:numPr>
+          <w:ilvl w:val="0"/>
+          <w:numId w:val="6"/>
+        </w:numPr>
+        <w:spacing w:before="0" w:beforeAutospacing="0" w:after="0" w:afterAutospacing="0"/>
+        <w:textAlignment w:val="baseline"/>
+        <w:rPr>
+          <w:rFonts w:ascii="Arial" w:hAnsi="Arial" w:cs="Arial"/>
+          <w:color w:val="000000"/>
+          <w:sz w:val="22"/>
+          <w:szCs w:val="22"/>
+        </w:rPr>
+      </w:pPr>
+      <w:hyperlink r:id="rId51" w:history="1">
+        <w:r>
+          <w:rPr>
+            <w:rStyle w:val="Hyperlink"/>
+            <w:rFonts w:ascii="Arial" w:hAnsi="Arial" w:cs="Arial"/>
+            <w:color w:val="1155CC"/>
+            <w:sz w:val="22"/>
+            <w:szCs w:val="22"/>
+          </w:rPr>
+          <w:t>Shortest Unsorted Continuous Subarray</w:t>
+        </w:r>
+      </w:hyperlink>
+    </w:p>
+    <w:p>
+      <w:pPr>
+        <w:pStyle w:val="NormalWeb"/>
+        <w:numPr>
+          <w:ilvl w:val="0"/>
+          <w:numId w:val="6"/>
+        </w:numPr>
+        <w:spacing w:before="0" w:beforeAutospacing="0" w:after="0" w:afterAutospacing="0"/>
+        <w:textAlignment w:val="baseline"/>
+        <w:rPr>
+          <w:rFonts w:ascii="Arial" w:hAnsi="Arial" w:cs="Arial"/>
+          <w:color w:val="000000"/>
+          <w:sz w:val="22"/>
+          <w:szCs w:val="22"/>
+        </w:rPr>
+      </w:pPr>
+      <w:hyperlink r:id="rId52" w:history="1">
+        <w:r>
+          <w:rPr>
+            <w:rStyle w:val="Hyperlink"/>
+            <w:rFonts w:ascii="Arial" w:hAnsi="Arial" w:cs="Arial"/>
+            <w:color w:val="1155CC"/>
+            <w:sz w:val="22"/>
+            <w:szCs w:val="22"/>
+          </w:rPr>
+          <w:t>Game of Dungeon</w:t>
+        </w:r>
+      </w:hyperlink>
+    </w:p>
+    <w:p>
+      <w:pPr>
+        <w:pStyle w:val="NormalWeb"/>
+        <w:numPr>
+          <w:ilvl w:val="0"/>
+          <w:numId w:val="6"/>
+        </w:numPr>
+        <w:spacing w:before="0" w:beforeAutospacing="0" w:after="0" w:afterAutospacing="0"/>
+        <w:textAlignment w:val="baseline"/>
+        <w:rPr>
+          <w:rFonts w:ascii="Arial" w:hAnsi="Arial" w:cs="Arial"/>
+          <w:color w:val="000000"/>
+          <w:sz w:val="22"/>
+          <w:szCs w:val="22"/>
+        </w:rPr>
+      </w:pPr>
+      <w:hyperlink r:id="rId53" w:history="1">
+        <w:r>
+          <w:rPr>
+            <w:rStyle w:val="Hyperlink"/>
+            <w:rFonts w:ascii="Arial" w:hAnsi="Arial" w:cs="Arial"/>
+            <w:color w:val="1155CC"/>
+            <w:sz w:val="22"/>
+            <w:szCs w:val="22"/>
+          </w:rPr>
+          <w:t>People aware of secret</w:t>
+        </w:r>
+      </w:hyperlink>
+    </w:p>
+    <w:p>
+      <w:pPr>
+        <w:pStyle w:val="NormalWeb"/>
+        <w:numPr>
+          <w:ilvl w:val="0"/>
+          <w:numId w:val="6"/>
+        </w:numPr>
+        <w:spacing w:before="0" w:beforeAutospacing="0" w:after="0" w:afterAutospacing="0"/>
+        <w:textAlignment w:val="baseline"/>
+        <w:rPr>
+          <w:rStyle w:val="Hyperlink"/>
+          <w:rFonts w:ascii="Arial" w:hAnsi="Arial" w:cs="Arial"/>
+          <w:color w:val="000000"/>
+          <w:sz w:val="22"/>
+          <w:szCs w:val="22"/>
+          <w:u w:val="none"/>
+        </w:rPr>
+      </w:pPr>
+      <w:hyperlink r:id="rId54" w:history="1">
+        <w:r>
+          <w:rPr>
+            <w:rStyle w:val="Hyperlink"/>
+            <w:rFonts w:ascii="Arial" w:hAnsi="Arial" w:cs="Arial"/>
+            <w:color w:val="1155CC"/>
+            <w:sz w:val="22"/>
+            <w:szCs w:val="22"/>
+          </w:rPr>
+          <w:t>Kth smallest Trimmed number</w:t>
+        </w:r>
+      </w:hyperlink>
+    </w:p>
     <w:p>
       <w:pPr>
         <w:pStyle w:val="NormalWeb"/>
         <w:spacing w:before="0" w:beforeAutospacing="0" w:after="0" w:afterAutospacing="0"/>
-      </w:pPr>
-      <w:r>
+        <w:ind w:left="360"/>
+        <w:textAlignment w:val="baseline"/>
         <w:rPr>
           <w:rFonts w:ascii="Arial" w:hAnsi="Arial" w:cs="Arial"/>
           <w:color w:val="000000"/>
           <w:sz w:val="22"/>
           <w:szCs w:val="22"/>
         </w:rPr>
-        <w:t>Company 3 : Adobe</w:t>
-      </w:r>
+      </w:pPr>
+    </w:p>
+    <w:p>
+      <w:pPr>
+        <w:rPr>
+          <w:b/>
+          <w:color w:val="FF0000"/>
+        </w:rPr>
+      </w:pPr>
+    </w:p>
+    <w:p>
+      <w:pPr>
+        <w:rPr>
+          <w:b/>
+          <w:color w:val="FF0000"/>
+        </w:rPr>
+      </w:pPr>
     </w:p>
     <w:p>
       <w:pPr>
         <w:pStyle w:val="NormalWeb"/>
-        <w:numPr>
-          <w:ilvl w:val="0"/>
-          <w:numId w:val="6"/>
+        <w:spacing w:before="0" w:beforeAutospacing="0" w:after="0" w:afterAutospacing="0"/>
+      </w:pPr>
+      <w:r>
+        <w:rPr>
+          <w:rFonts w:ascii="Arial" w:hAnsi="Arial" w:cs="Arial"/>
+          <w:color w:val="000000"/>
+          <w:sz w:val="22"/>
+          <w:szCs w:val="22"/>
+        </w:rPr>
+        <w:t xml:space="preserve">Company </w:t>
+      </w:r>
+      <w:proofErr w:type="gramStart"/>
+      <w:r>
+        <w:rPr>
+          <w:rFonts w:ascii="Arial" w:hAnsi="Arial" w:cs="Arial"/>
+          <w:color w:val="000000"/>
+          <w:sz w:val="22"/>
+          <w:szCs w:val="22"/>
+        </w:rPr>
+        <w:t>4 :</w:t>
+      </w:r>
+      <w:proofErr w:type="gramEnd"/>
+      <w:r>
+        <w:rPr>
+          <w:rFonts w:ascii="Arial" w:hAnsi="Arial" w:cs="Arial"/>
+          <w:color w:val="000000"/>
+          <w:sz w:val="22"/>
+          <w:szCs w:val="22"/>
+        </w:rPr>
+        <w:t xml:space="preserve"> Flipkart</w:t>
+      </w:r>
+    </w:p>
+    <w:p>
+      <w:pPr>
+        <w:pStyle w:val="NormalWeb"/>
+        <w:numPr>
+          <w:ilvl w:val="0"/>
+          <w:numId w:val="7"/>
         </w:numPr>
         <w:spacing w:before="0" w:beforeAutospacing="0" w:after="0" w:afterAutospacing="0"/>
         <w:textAlignment w:val="baseline"/>
@@ -1568,7 +2258,7 @@
           <w:szCs w:val="22"/>
         </w:rPr>
       </w:pPr>
-      <w:hyperlink r:id="rId40" w:history="1">
+      <w:hyperlink r:id="rId55" w:history="1">
         <w:r>
           <w:rPr>
             <w:rStyle w:val="Hyperlink"/>
@@ -1576,8 +2266,9 @@
             <w:color w:val="1155CC"/>
             <w:sz w:val="22"/>
             <w:szCs w:val="22"/>
-          </w:rPr>
-          <w:t>Fraction to a recurring Decimal</w:t>
+            <w:shd w:val="clear" w:color="auto" w:fill="FFFFFF"/>
+          </w:rPr>
+          <w:t>Partition to K Equal Sum Subsets</w:t>
         </w:r>
       </w:hyperlink>
     </w:p>
@@ -1586,7 +2277,7 @@
         <w:pStyle w:val="NormalWeb"/>
         <w:numPr>
           <w:ilvl w:val="0"/>
-          <w:numId w:val="6"/>
+          <w:numId w:val="7"/>
         </w:numPr>
         <w:spacing w:before="0" w:beforeAutospacing="0" w:after="0" w:afterAutospacing="0"/>
         <w:textAlignment w:val="baseline"/>
@@ -1597,7 +2288,7 @@
           <w:szCs w:val="22"/>
         </w:rPr>
       </w:pPr>
-      <w:hyperlink r:id="rId41" w:history="1">
+      <w:hyperlink r:id="rId56" w:history="1">
         <w:r>
           <w:rPr>
             <w:rStyle w:val="Hyperlink"/>
@@ -1606,7 +2297,29 @@
             <w:sz w:val="22"/>
             <w:szCs w:val="22"/>
           </w:rPr>
-          <w:t>Increasing Triplet Sequence</w:t>
+          <w:t xml:space="preserve">Sale and </w:t>
+        </w:r>
+        <w:proofErr w:type="gramStart"/>
+        <w:r>
+          <w:rPr>
+            <w:rStyle w:val="Hyperlink"/>
+            <w:rFonts w:ascii="Arial" w:hAnsi="Arial" w:cs="Arial"/>
+            <w:color w:val="1155CC"/>
+            <w:sz w:val="22"/>
+            <w:szCs w:val="22"/>
+          </w:rPr>
+          <w:t>Offers</w:t>
+        </w:r>
+        <w:proofErr w:type="gramEnd"/>
+        <w:r>
+          <w:rPr>
+            <w:rStyle w:val="Hyperlink"/>
+            <w:rFonts w:ascii="Arial" w:hAnsi="Arial" w:cs="Arial"/>
+            <w:color w:val="1155CC"/>
+            <w:sz w:val="22"/>
+            <w:szCs w:val="22"/>
+          </w:rPr>
+          <w:t xml:space="preserve"> at Flipkart BBD</w:t>
         </w:r>
       </w:hyperlink>
     </w:p>
@@ -1615,7 +2328,7 @@
         <w:pStyle w:val="NormalWeb"/>
         <w:numPr>
           <w:ilvl w:val="0"/>
-          <w:numId w:val="6"/>
+          <w:numId w:val="7"/>
         </w:numPr>
         <w:spacing w:before="0" w:beforeAutospacing="0" w:after="0" w:afterAutospacing="0"/>
         <w:textAlignment w:val="baseline"/>
@@ -1626,7 +2339,7 @@
           <w:szCs w:val="22"/>
         </w:rPr>
       </w:pPr>
-      <w:hyperlink r:id="rId42" w:history="1">
+      <w:hyperlink r:id="rId57" w:history="1">
         <w:r>
           <w:rPr>
             <w:rStyle w:val="Hyperlink"/>
@@ -1635,9 +2348,27 @@
             <w:sz w:val="22"/>
             <w:szCs w:val="22"/>
           </w:rPr>
-          <w:t xml:space="preserve">Kth smallest in </w:t>
-        </w:r>
-        <w:proofErr w:type="spellStart"/>
+          <w:t>Remove Zero Sum Consecutive Nodes</w:t>
+        </w:r>
+      </w:hyperlink>
+    </w:p>
+    <w:p>
+      <w:pPr>
+        <w:pStyle w:val="NormalWeb"/>
+        <w:numPr>
+          <w:ilvl w:val="0"/>
+          <w:numId w:val="7"/>
+        </w:numPr>
+        <w:spacing w:before="0" w:beforeAutospacing="0" w:after="0" w:afterAutospacing="0"/>
+        <w:textAlignment w:val="baseline"/>
+        <w:rPr>
+          <w:rFonts w:ascii="Arial" w:hAnsi="Arial" w:cs="Arial"/>
+          <w:color w:val="000000"/>
+          <w:sz w:val="22"/>
+          <w:szCs w:val="22"/>
+        </w:rPr>
+      </w:pPr>
+      <w:hyperlink r:id="rId58" w:history="1">
         <w:r>
           <w:rPr>
             <w:rStyle w:val="Hyperlink"/>
@@ -1646,9 +2377,27 @@
             <w:sz w:val="22"/>
             <w:szCs w:val="22"/>
           </w:rPr>
-          <w:t>Lexographical</w:t>
-        </w:r>
-        <w:proofErr w:type="spellEnd"/>
+          <w:t>Winner of the Game</w:t>
+        </w:r>
+      </w:hyperlink>
+    </w:p>
+    <w:p>
+      <w:pPr>
+        <w:pStyle w:val="NormalWeb"/>
+        <w:numPr>
+          <w:ilvl w:val="0"/>
+          <w:numId w:val="7"/>
+        </w:numPr>
+        <w:spacing w:before="0" w:beforeAutospacing="0" w:after="0" w:afterAutospacing="0"/>
+        <w:textAlignment w:val="baseline"/>
+        <w:rPr>
+          <w:rFonts w:ascii="Arial" w:hAnsi="Arial" w:cs="Arial"/>
+          <w:color w:val="000000"/>
+          <w:sz w:val="22"/>
+          <w:szCs w:val="22"/>
+        </w:rPr>
+      </w:pPr>
+      <w:hyperlink r:id="rId59" w:history="1">
         <w:r>
           <w:rPr>
             <w:rStyle w:val="Hyperlink"/>
@@ -1657,7 +2406,7 @@
             <w:sz w:val="22"/>
             <w:szCs w:val="22"/>
           </w:rPr>
-          <w:t xml:space="preserve"> Order</w:t>
+          <w:t>Finding the Mountain Array</w:t>
         </w:r>
       </w:hyperlink>
     </w:p>
@@ -1666,7 +2415,7 @@
         <w:pStyle w:val="NormalWeb"/>
         <w:numPr>
           <w:ilvl w:val="0"/>
-          <w:numId w:val="6"/>
+          <w:numId w:val="7"/>
         </w:numPr>
         <w:spacing w:before="0" w:beforeAutospacing="0" w:after="0" w:afterAutospacing="0"/>
         <w:textAlignment w:val="baseline"/>
@@ -1677,7 +2426,7 @@
           <w:szCs w:val="22"/>
         </w:rPr>
       </w:pPr>
-      <w:hyperlink r:id="rId43" w:history="1">
+      <w:hyperlink r:id="rId60" w:history="1">
         <w:r>
           <w:rPr>
             <w:rStyle w:val="Hyperlink"/>
@@ -1686,7 +2435,7 @@
             <w:sz w:val="22"/>
             <w:szCs w:val="22"/>
           </w:rPr>
-          <w:t>Magical String</w:t>
+          <w:t>Number of ways to separate Numbers</w:t>
         </w:r>
       </w:hyperlink>
     </w:p>
@@ -1695,7 +2444,7 @@
         <w:pStyle w:val="NormalWeb"/>
         <w:numPr>
           <w:ilvl w:val="0"/>
-          <w:numId w:val="6"/>
+          <w:numId w:val="7"/>
         </w:numPr>
         <w:spacing w:before="0" w:beforeAutospacing="0" w:after="0" w:afterAutospacing="0"/>
         <w:textAlignment w:val="baseline"/>
@@ -1706,7 +2455,7 @@
           <w:szCs w:val="22"/>
         </w:rPr>
       </w:pPr>
-      <w:hyperlink r:id="rId44" w:history="1">
+      <w:hyperlink r:id="rId61" w:history="1">
         <w:r>
           <w:rPr>
             <w:rStyle w:val="Hyperlink"/>
@@ -1714,8 +2463,33 @@
             <w:color w:val="1155CC"/>
             <w:sz w:val="22"/>
             <w:szCs w:val="22"/>
-          </w:rPr>
-          <w:t>Non Negative Integers without consecutive ones</w:t>
+            <w:shd w:val="clear" w:color="auto" w:fill="FFFFFF"/>
+          </w:rPr>
+          <w:t xml:space="preserve">City With the Smallest Number of </w:t>
+        </w:r>
+        <w:proofErr w:type="spellStart"/>
+        <w:r>
+          <w:rPr>
+            <w:rStyle w:val="Hyperlink"/>
+            <w:rFonts w:ascii="Arial" w:hAnsi="Arial" w:cs="Arial"/>
+            <w:color w:val="1155CC"/>
+            <w:sz w:val="22"/>
+            <w:szCs w:val="22"/>
+            <w:shd w:val="clear" w:color="auto" w:fill="FFFFFF"/>
+          </w:rPr>
+          <w:t>Neighbors</w:t>
+        </w:r>
+        <w:proofErr w:type="spellEnd"/>
+        <w:r>
+          <w:rPr>
+            <w:rStyle w:val="Hyperlink"/>
+            <w:rFonts w:ascii="Arial" w:hAnsi="Arial" w:cs="Arial"/>
+            <w:color w:val="1155CC"/>
+            <w:sz w:val="22"/>
+            <w:szCs w:val="22"/>
+            <w:shd w:val="clear" w:color="auto" w:fill="FFFFFF"/>
+          </w:rPr>
+          <w:t xml:space="preserve"> at a Threshold Distance</w:t>
         </w:r>
       </w:hyperlink>
     </w:p>
@@ -1724,7 +2498,7 @@
         <w:pStyle w:val="NormalWeb"/>
         <w:numPr>
           <w:ilvl w:val="0"/>
-          <w:numId w:val="6"/>
+          <w:numId w:val="7"/>
         </w:numPr>
         <w:spacing w:before="0" w:beforeAutospacing="0" w:after="0" w:afterAutospacing="0"/>
         <w:textAlignment w:val="baseline"/>
@@ -1735,7 +2509,7 @@
           <w:szCs w:val="22"/>
         </w:rPr>
       </w:pPr>
-      <w:hyperlink r:id="rId45" w:history="1">
+      <w:hyperlink r:id="rId62" w:history="1">
         <w:r>
           <w:rPr>
             <w:rStyle w:val="Hyperlink"/>
@@ -1744,7 +2518,7 @@
             <w:sz w:val="22"/>
             <w:szCs w:val="22"/>
           </w:rPr>
-          <w:t>Knight in a Chessboard</w:t>
+          <w:t>Closest Primes in Range</w:t>
         </w:r>
       </w:hyperlink>
     </w:p>
@@ -1753,7 +2527,7 @@
         <w:pStyle w:val="NormalWeb"/>
         <w:numPr>
           <w:ilvl w:val="0"/>
-          <w:numId w:val="6"/>
+          <w:numId w:val="7"/>
         </w:numPr>
         <w:spacing w:before="0" w:beforeAutospacing="0" w:after="0" w:afterAutospacing="0"/>
         <w:textAlignment w:val="baseline"/>
@@ -1764,7 +2538,7 @@
           <w:szCs w:val="22"/>
         </w:rPr>
       </w:pPr>
-      <w:hyperlink r:id="rId46" w:history="1">
+      <w:hyperlink r:id="rId63" w:history="1">
         <w:r>
           <w:rPr>
             <w:rStyle w:val="Hyperlink"/>
@@ -1773,9 +2547,27 @@
             <w:sz w:val="22"/>
             <w:szCs w:val="22"/>
           </w:rPr>
-          <w:t xml:space="preserve">Matching </w:t>
-        </w:r>
-        <w:proofErr w:type="spellStart"/>
+          <w:t>Top K frequent Words</w:t>
+        </w:r>
+      </w:hyperlink>
+    </w:p>
+    <w:p>
+      <w:pPr>
+        <w:pStyle w:val="NormalWeb"/>
+        <w:numPr>
+          <w:ilvl w:val="0"/>
+          <w:numId w:val="7"/>
+        </w:numPr>
+        <w:spacing w:before="0" w:beforeAutospacing="0" w:after="0" w:afterAutospacing="0"/>
+        <w:textAlignment w:val="baseline"/>
+        <w:rPr>
+          <w:rFonts w:ascii="Arial" w:hAnsi="Arial" w:cs="Arial"/>
+          <w:color w:val="000000"/>
+          <w:sz w:val="22"/>
+          <w:szCs w:val="22"/>
+        </w:rPr>
+      </w:pPr>
+      <w:hyperlink r:id="rId64" w:history="1">
         <w:r>
           <w:rPr>
             <w:rStyle w:val="Hyperlink"/>
@@ -1784,17 +2576,25 @@
             <w:sz w:val="22"/>
             <w:szCs w:val="22"/>
           </w:rPr>
-          <w:t>Subsequences</w:t>
-        </w:r>
-        <w:proofErr w:type="spellEnd"/>
-      </w:hyperlink>
+          <w:t>Distant Barcodes</w:t>
+        </w:r>
+      </w:hyperlink>
+      <w:r>
+        <w:rPr>
+          <w:rFonts w:ascii="Arial" w:hAnsi="Arial" w:cs="Arial"/>
+          <w:color w:val="000000"/>
+          <w:sz w:val="22"/>
+          <w:szCs w:val="22"/>
+        </w:rPr>
+        <w:t>\</w:t>
+      </w:r>
     </w:p>
     <w:p>
       <w:pPr>
         <w:pStyle w:val="NormalWeb"/>
         <w:numPr>
           <w:ilvl w:val="0"/>
-          <w:numId w:val="6"/>
+          <w:numId w:val="7"/>
         </w:numPr>
         <w:spacing w:before="0" w:beforeAutospacing="0" w:after="0" w:afterAutospacing="0"/>
         <w:textAlignment w:val="baseline"/>
@@ -1805,7 +2605,7 @@
           <w:szCs w:val="22"/>
         </w:rPr>
       </w:pPr>
-      <w:hyperlink r:id="rId47" w:history="1">
+      <w:hyperlink r:id="rId65" w:history="1">
         <w:r>
           <w:rPr>
             <w:rStyle w:val="Hyperlink"/>
@@ -1814,7 +2614,7 @@
             <w:sz w:val="22"/>
             <w:szCs w:val="22"/>
           </w:rPr>
-          <w:t>Genetic Mutation</w:t>
+          <w:t>The new game to Play</w:t>
         </w:r>
       </w:hyperlink>
     </w:p>
@@ -1823,7 +2623,7 @@
         <w:pStyle w:val="NormalWeb"/>
         <w:numPr>
           <w:ilvl w:val="0"/>
-          <w:numId w:val="6"/>
+          <w:numId w:val="7"/>
         </w:numPr>
         <w:spacing w:before="0" w:beforeAutospacing="0" w:after="0" w:afterAutospacing="0"/>
         <w:textAlignment w:val="baseline"/>
@@ -1834,7 +2634,7 @@
           <w:szCs w:val="22"/>
         </w:rPr>
       </w:pPr>
-      <w:hyperlink r:id="rId48" w:history="1">
+      <w:hyperlink r:id="rId66" w:history="1">
         <w:r>
           <w:rPr>
             <w:rStyle w:val="Hyperlink"/>
@@ -1842,8 +2642,9 @@
             <w:color w:val="1155CC"/>
             <w:sz w:val="22"/>
             <w:szCs w:val="22"/>
-          </w:rPr>
-          <w:t>Count  nodes equal to average of Subtree</w:t>
+            <w:shd w:val="clear" w:color="auto" w:fill="FFFFFF"/>
+          </w:rPr>
+          <w:t>Check If a String Contains All Binary Codes of Size K</w:t>
         </w:r>
       </w:hyperlink>
     </w:p>
@@ -1852,7 +2653,7 @@
         <w:pStyle w:val="NormalWeb"/>
         <w:numPr>
           <w:ilvl w:val="0"/>
-          <w:numId w:val="6"/>
+          <w:numId w:val="7"/>
         </w:numPr>
         <w:spacing w:before="0" w:beforeAutospacing="0" w:after="0" w:afterAutospacing="0"/>
         <w:textAlignment w:val="baseline"/>
@@ -1863,7 +2664,7 @@
           <w:szCs w:val="22"/>
         </w:rPr>
       </w:pPr>
-      <w:hyperlink r:id="rId49" w:history="1">
+      <w:hyperlink r:id="rId67" w:history="1">
         <w:r>
           <w:rPr>
             <w:rStyle w:val="Hyperlink"/>
@@ -1872,7 +2673,7 @@
             <w:sz w:val="22"/>
             <w:szCs w:val="22"/>
           </w:rPr>
-          <w:t>Max matrix Sum</w:t>
+          <w:t>Max Area of Island</w:t>
         </w:r>
       </w:hyperlink>
     </w:p>
@@ -1881,7 +2682,7 @@
         <w:pStyle w:val="NormalWeb"/>
         <w:numPr>
           <w:ilvl w:val="0"/>
-          <w:numId w:val="6"/>
+          <w:numId w:val="7"/>
         </w:numPr>
         <w:spacing w:before="0" w:beforeAutospacing="0" w:after="0" w:afterAutospacing="0"/>
         <w:textAlignment w:val="baseline"/>
@@ -1892,7 +2693,7 @@
           <w:szCs w:val="22"/>
         </w:rPr>
       </w:pPr>
-      <w:hyperlink r:id="rId50" w:history="1">
+      <w:hyperlink r:id="rId68" w:history="1">
         <w:r>
           <w:rPr>
             <w:rStyle w:val="Hyperlink"/>
@@ -1901,7 +2702,7 @@
             <w:sz w:val="22"/>
             <w:szCs w:val="22"/>
           </w:rPr>
-          <w:t>Stock Price Fluctuation</w:t>
+          <w:t>Custom String Sorting</w:t>
         </w:r>
       </w:hyperlink>
     </w:p>
@@ -1910,7 +2711,7 @@
         <w:pStyle w:val="NormalWeb"/>
         <w:numPr>
           <w:ilvl w:val="0"/>
-          <w:numId w:val="6"/>
+          <w:numId w:val="7"/>
         </w:numPr>
         <w:spacing w:before="0" w:beforeAutospacing="0" w:after="0" w:afterAutospacing="0"/>
         <w:textAlignment w:val="baseline"/>
@@ -1921,7 +2722,7 @@
           <w:szCs w:val="22"/>
         </w:rPr>
       </w:pPr>
-      <w:hyperlink r:id="rId51" w:history="1">
+      <w:hyperlink r:id="rId69" w:history="1">
         <w:r>
           <w:rPr>
             <w:rStyle w:val="Hyperlink"/>
@@ -1930,94 +2731,7 @@
             <w:sz w:val="22"/>
             <w:szCs w:val="22"/>
           </w:rPr>
-          <w:t>Shortest Unsorted Continuous Subarray</w:t>
-        </w:r>
-      </w:hyperlink>
-    </w:p>
-    <w:p>
-      <w:pPr>
-        <w:pStyle w:val="NormalWeb"/>
-        <w:numPr>
-          <w:ilvl w:val="0"/>
-          <w:numId w:val="6"/>
-        </w:numPr>
-        <w:spacing w:before="0" w:beforeAutospacing="0" w:after="0" w:afterAutospacing="0"/>
-        <w:textAlignment w:val="baseline"/>
-        <w:rPr>
-          <w:rFonts w:ascii="Arial" w:hAnsi="Arial" w:cs="Arial"/>
-          <w:color w:val="000000"/>
-          <w:sz w:val="22"/>
-          <w:szCs w:val="22"/>
-        </w:rPr>
-      </w:pPr>
-      <w:hyperlink r:id="rId52" w:history="1">
-        <w:r>
-          <w:rPr>
-            <w:rStyle w:val="Hyperlink"/>
-            <w:rFonts w:ascii="Arial" w:hAnsi="Arial" w:cs="Arial"/>
-            <w:color w:val="1155CC"/>
-            <w:sz w:val="22"/>
-            <w:szCs w:val="22"/>
-          </w:rPr>
-          <w:t>Game of Dungeon</w:t>
-        </w:r>
-      </w:hyperlink>
-    </w:p>
-    <w:p>
-      <w:pPr>
-        <w:pStyle w:val="NormalWeb"/>
-        <w:numPr>
-          <w:ilvl w:val="0"/>
-          <w:numId w:val="6"/>
-        </w:numPr>
-        <w:spacing w:before="0" w:beforeAutospacing="0" w:after="0" w:afterAutospacing="0"/>
-        <w:textAlignment w:val="baseline"/>
-        <w:rPr>
-          <w:rFonts w:ascii="Arial" w:hAnsi="Arial" w:cs="Arial"/>
-          <w:color w:val="000000"/>
-          <w:sz w:val="22"/>
-          <w:szCs w:val="22"/>
-        </w:rPr>
-      </w:pPr>
-      <w:hyperlink r:id="rId53" w:history="1">
-        <w:r>
-          <w:rPr>
-            <w:rStyle w:val="Hyperlink"/>
-            <w:rFonts w:ascii="Arial" w:hAnsi="Arial" w:cs="Arial"/>
-            <w:color w:val="1155CC"/>
-            <w:sz w:val="22"/>
-            <w:szCs w:val="22"/>
-          </w:rPr>
-          <w:t>People aware of secret</w:t>
-        </w:r>
-      </w:hyperlink>
-    </w:p>
-    <w:p>
-      <w:pPr>
-        <w:pStyle w:val="NormalWeb"/>
-        <w:numPr>
-          <w:ilvl w:val="0"/>
-          <w:numId w:val="6"/>
-        </w:numPr>
-        <w:spacing w:before="0" w:beforeAutospacing="0" w:after="0" w:afterAutospacing="0"/>
-        <w:textAlignment w:val="baseline"/>
-        <w:rPr>
-          <w:rFonts w:ascii="Arial" w:hAnsi="Arial" w:cs="Arial"/>
-          <w:color w:val="000000"/>
-          <w:sz w:val="22"/>
-          <w:szCs w:val="22"/>
-        </w:rPr>
-      </w:pPr>
-      <w:hyperlink r:id="rId54" w:history="1">
-        <w:r>
-          <w:rPr>
-            <w:rStyle w:val="Hyperlink"/>
-            <w:rFonts w:ascii="Arial" w:hAnsi="Arial" w:cs="Arial"/>
-            <w:color w:val="1155CC"/>
-            <w:sz w:val="22"/>
-            <w:szCs w:val="22"/>
-          </w:rPr>
-          <w:t>Kth smallest Trimmed number</w:t>
+          <w:t>House Robber - Very Imp.</w:t>
         </w:r>
       </w:hyperlink>
     </w:p>
@@ -2062,8 +2776,16 @@
         <w:rPr>
           <w:b/>
         </w:rPr>
-        <w:t xml:space="preserve"> Collaboration :</w:t>
-      </w:r>
+        <w:t xml:space="preserve"> </w:t>
+      </w:r>
+      <w:proofErr w:type="gramStart"/>
+      <w:r>
+        <w:rPr>
+          <w:b/>
+        </w:rPr>
+        <w:t>Collaboration :</w:t>
+      </w:r>
+      <w:proofErr w:type="gramEnd"/>
     </w:p>
     <w:p>
       <w:pPr>
@@ -2085,9 +2807,17 @@
         <w:t>Training Placement Coordinator | Coding Club or Society Head | Lead or CSE/IT Department</w:t>
       </w:r>
       <w:r>
-        <w:t xml:space="preserve"> and wish to take this initiative to your college , mail at </w:t>
-      </w:r>
-      <w:hyperlink r:id="rId55">
+        <w:t xml:space="preserve"> and wish to take this initiative to your </w:t>
+      </w:r>
+      <w:proofErr w:type="gramStart"/>
+      <w:r>
+        <w:t>college ,</w:t>
+      </w:r>
+      <w:proofErr w:type="gramEnd"/>
+      <w:r>
+        <w:t xml:space="preserve"> mail at </w:t>
+      </w:r>
+      <w:hyperlink r:id="rId70">
         <w:r>
           <w:rPr>
             <w:b/>
@@ -2120,8 +2850,15 @@
         </w:rPr>
       </w:pPr>
       <w:r>
-        <w:lastRenderedPageBreak/>
-        <w:t xml:space="preserve"> If shortlisted , you help improve your college Coding culture and make a difference. A </w:t>
+        <w:t xml:space="preserve"> If </w:t>
+      </w:r>
+      <w:proofErr w:type="gramStart"/>
+      <w:r>
+        <w:t>shortlisted ,</w:t>
+      </w:r>
+      <w:proofErr w:type="gramEnd"/>
+      <w:r>
+        <w:t xml:space="preserve"> you help improve your college Coding culture and make a difference. A </w:t>
       </w:r>
       <w:r>
         <w:rPr>
@@ -2138,7 +2875,15 @@
       </w:r>
       <w:proofErr w:type="spellEnd"/>
       <w:r>
-        <w:t xml:space="preserve"> Goyal’ with your college/club name announcing this challenge for your college.</w:t>
+        <w:t xml:space="preserve"> Goyal’ with your college/</w:t>
+      </w:r>
+      <w:proofErr w:type="gramStart"/>
+      <w:r>
+        <w:t>club</w:t>
+      </w:r>
+      <w:proofErr w:type="gramEnd"/>
+      <w:r>
+        <w:t xml:space="preserve"> name announcing this challenge for your college.</w:t>
       </w:r>
     </w:p>
     <w:p>
@@ -2154,11 +2899,19 @@
       <w:r>
         <w:t xml:space="preserve">Already collaborated with </w:t>
       </w:r>
+      <w:proofErr w:type="gramStart"/>
       <w:r>
         <w:rPr>
           <w:b/>
         </w:rPr>
-        <w:t>Thapar , IGDTUW , IIIT Pune , IIIT Guwahati , and 40+ more colleges</w:t>
+        <w:t>Thapar ,</w:t>
+      </w:r>
+      <w:proofErr w:type="gramEnd"/>
+      <w:r>
+        <w:rPr>
+          <w:b/>
+        </w:rPr>
+        <w:t xml:space="preserve"> IGDTUW , IIIT Pune , IIIT Guwahati , and 40+ more colleges</w:t>
       </w:r>
       <w:r>
         <w:t xml:space="preserve"> last year - Let it be yours this time!</w:t>
@@ -2296,6 +3049,119 @@
     </w:lvl>
   </w:abstractNum>
   <w:abstractNum w:abstractNumId="1" w15:restartNumberingAfterBreak="0">
+    <w:nsid w:val="1F3267CA"/>
+    <w:multiLevelType w:val="multilevel"/>
+    <w:tmpl w:val="DFF41420"/>
+    <w:lvl w:ilvl="0">
+      <w:start w:val="1"/>
+      <w:numFmt w:val="decimal"/>
+      <w:lvlText w:val="%1."/>
+      <w:lvlJc w:val="left"/>
+      <w:pPr>
+        <w:tabs>
+          <w:tab w:val="num" w:pos="720"/>
+        </w:tabs>
+        <w:ind w:left="720" w:hanging="360"/>
+      </w:pPr>
+    </w:lvl>
+    <w:lvl w:ilvl="1" w:tentative="1">
+      <w:start w:val="1"/>
+      <w:numFmt w:val="decimal"/>
+      <w:lvlText w:val="%2."/>
+      <w:lvlJc w:val="left"/>
+      <w:pPr>
+        <w:tabs>
+          <w:tab w:val="num" w:pos="1440"/>
+        </w:tabs>
+        <w:ind w:left="1440" w:hanging="360"/>
+      </w:pPr>
+    </w:lvl>
+    <w:lvl w:ilvl="2" w:tentative="1">
+      <w:start w:val="1"/>
+      <w:numFmt w:val="decimal"/>
+      <w:lvlText w:val="%3."/>
+      <w:lvlJc w:val="left"/>
+      <w:pPr>
+        <w:tabs>
+          <w:tab w:val="num" w:pos="2160"/>
+        </w:tabs>
+        <w:ind w:left="2160" w:hanging="360"/>
+      </w:pPr>
+    </w:lvl>
+    <w:lvl w:ilvl="3" w:tentative="1">
+      <w:start w:val="1"/>
+      <w:numFmt w:val="decimal"/>
+      <w:lvlText w:val="%4."/>
+      <w:lvlJc w:val="left"/>
+      <w:pPr>
+        <w:tabs>
+          <w:tab w:val="num" w:pos="2880"/>
+        </w:tabs>
+        <w:ind w:left="2880" w:hanging="360"/>
+      </w:pPr>
+    </w:lvl>
+    <w:lvl w:ilvl="4" w:tentative="1">
+      <w:start w:val="1"/>
+      <w:numFmt w:val="decimal"/>
+      <w:lvlText w:val="%5."/>
+      <w:lvlJc w:val="left"/>
+      <w:pPr>
+        <w:tabs>
+          <w:tab w:val="num" w:pos="3600"/>
+        </w:tabs>
+        <w:ind w:left="3600" w:hanging="360"/>
+      </w:pPr>
+    </w:lvl>
+    <w:lvl w:ilvl="5" w:tentative="1">
+      <w:start w:val="1"/>
+      <w:numFmt w:val="decimal"/>
+      <w:lvlText w:val="%6."/>
+      <w:lvlJc w:val="left"/>
+      <w:pPr>
+        <w:tabs>
+          <w:tab w:val="num" w:pos="4320"/>
+        </w:tabs>
+        <w:ind w:left="4320" w:hanging="360"/>
+      </w:pPr>
+    </w:lvl>
+    <w:lvl w:ilvl="6" w:tentative="1">
+      <w:start w:val="1"/>
+      <w:numFmt w:val="decimal"/>
+      <w:lvlText w:val="%7."/>
+      <w:lvlJc w:val="left"/>
+      <w:pPr>
+        <w:tabs>
+          <w:tab w:val="num" w:pos="5040"/>
+        </w:tabs>
+        <w:ind w:left="5040" w:hanging="360"/>
+      </w:pPr>
+    </w:lvl>
+    <w:lvl w:ilvl="7" w:tentative="1">
+      <w:start w:val="1"/>
+      <w:numFmt w:val="decimal"/>
+      <w:lvlText w:val="%8."/>
+      <w:lvlJc w:val="left"/>
+      <w:pPr>
+        <w:tabs>
+          <w:tab w:val="num" w:pos="5760"/>
+        </w:tabs>
+        <w:ind w:left="5760" w:hanging="360"/>
+      </w:pPr>
+    </w:lvl>
+    <w:lvl w:ilvl="8" w:tentative="1">
+      <w:start w:val="1"/>
+      <w:numFmt w:val="decimal"/>
+      <w:lvlText w:val="%9."/>
+      <w:lvlJc w:val="left"/>
+      <w:pPr>
+        <w:tabs>
+          <w:tab w:val="num" w:pos="6480"/>
+        </w:tabs>
+        <w:ind w:left="6480" w:hanging="360"/>
+      </w:pPr>
+    </w:lvl>
+  </w:abstractNum>
+  <w:abstractNum w:abstractNumId="2" w15:restartNumberingAfterBreak="0">
     <w:nsid w:val="31BF1FC7"/>
     <w:multiLevelType w:val="multilevel"/>
     <w:tmpl w:val="8B48AD80"/>
@@ -2408,7 +3274,7 @@
       </w:pPr>
     </w:lvl>
   </w:abstractNum>
-  <w:abstractNum w:abstractNumId="2" w15:restartNumberingAfterBreak="0">
+  <w:abstractNum w:abstractNumId="3" w15:restartNumberingAfterBreak="0">
     <w:nsid w:val="42FF76CF"/>
     <w:multiLevelType w:val="multilevel"/>
     <w:tmpl w:val="7006FC5C"/>
@@ -2522,7 +3388,7 @@
       </w:rPr>
     </w:lvl>
   </w:abstractNum>
-  <w:abstractNum w:abstractNumId="3" w15:restartNumberingAfterBreak="0">
+  <w:abstractNum w:abstractNumId="4" w15:restartNumberingAfterBreak="0">
     <w:nsid w:val="55316FF9"/>
     <w:multiLevelType w:val="multilevel"/>
     <w:tmpl w:val="CFB600B6"/>
@@ -2635,7 +3501,7 @@
       </w:rPr>
     </w:lvl>
   </w:abstractNum>
-  <w:abstractNum w:abstractNumId="4" w15:restartNumberingAfterBreak="0">
+  <w:abstractNum w:abstractNumId="5" w15:restartNumberingAfterBreak="0">
     <w:nsid w:val="60C07CA1"/>
     <w:multiLevelType w:val="multilevel"/>
     <w:tmpl w:val="EEF4A536"/>
@@ -2748,7 +3614,7 @@
       </w:rPr>
     </w:lvl>
   </w:abstractNum>
-  <w:abstractNum w:abstractNumId="5" w15:restartNumberingAfterBreak="0">
+  <w:abstractNum w:abstractNumId="6" w15:restartNumberingAfterBreak="0">
     <w:nsid w:val="621338D3"/>
     <w:multiLevelType w:val="multilevel"/>
     <w:tmpl w:val="6A34C3F0"/>
@@ -2862,21 +3728,24 @@
     </w:lvl>
   </w:abstractNum>
   <w:num w:numId="1" w16cid:durableId="1562016099">
-    <w:abstractNumId w:val="2"/>
+    <w:abstractNumId w:val="3"/>
   </w:num>
   <w:num w:numId="2" w16cid:durableId="272518550">
     <w:abstractNumId w:val="0"/>
   </w:num>
   <w:num w:numId="3" w16cid:durableId="1434324884">
+    <w:abstractNumId w:val="5"/>
+  </w:num>
+  <w:num w:numId="4" w16cid:durableId="1416244872">
     <w:abstractNumId w:val="4"/>
   </w:num>
-  <w:num w:numId="4" w16cid:durableId="1416244872">
-    <w:abstractNumId w:val="3"/>
-  </w:num>
   <w:num w:numId="5" w16cid:durableId="1974870676">
-    <w:abstractNumId w:val="5"/>
+    <w:abstractNumId w:val="6"/>
   </w:num>
   <w:num w:numId="6" w16cid:durableId="1410955928">
+    <w:abstractNumId w:val="2"/>
+  </w:num>
+  <w:num w:numId="7" w16cid:durableId="1478720012">
     <w:abstractNumId w:val="1"/>
   </w:num>
 </w:numbering>

</xml_diff>

<commit_message>
Starting with 5th company challenge
</commit_message>
<xml_diff>
--- a/#ReviseWithArsh #6Companies30Days Challenge 2023.docx
+++ b/#ReviseWithArsh #6Companies30Days Challenge 2023.docx
@@ -2716,10 +2716,12 @@
         <w:spacing w:before="0" w:beforeAutospacing="0" w:after="0" w:afterAutospacing="0"/>
         <w:textAlignment w:val="baseline"/>
         <w:rPr>
-          <w:rFonts w:ascii="Arial" w:hAnsi="Arial" w:cs="Arial"/>
-          <w:color w:val="000000"/>
-          <w:sz w:val="22"/>
-          <w:szCs w:val="22"/>
+          <w:rStyle w:val="Hyperlink"/>
+          <w:rFonts w:ascii="Arial" w:hAnsi="Arial" w:cs="Arial"/>
+          <w:color w:val="000000"/>
+          <w:sz w:val="22"/>
+          <w:szCs w:val="22"/>
+          <w:u w:val="none"/>
         </w:rPr>
       </w:pPr>
       <w:hyperlink r:id="rId69" w:history="1">
@@ -2734,6 +2736,900 @@
           <w:t>House Robber - Very Imp.</w:t>
         </w:r>
       </w:hyperlink>
+    </w:p>
+    <w:p>
+      <w:pPr>
+        <w:pStyle w:val="NormalWeb"/>
+        <w:spacing w:before="0" w:beforeAutospacing="0" w:after="0" w:afterAutospacing="0"/>
+        <w:textAlignment w:val="baseline"/>
+        <w:rPr>
+          <w:rStyle w:val="Hyperlink"/>
+          <w:rFonts w:ascii="Arial" w:hAnsi="Arial" w:cs="Arial"/>
+          <w:color w:val="1155CC"/>
+          <w:sz w:val="22"/>
+          <w:szCs w:val="22"/>
+        </w:rPr>
+      </w:pPr>
+    </w:p>
+    <w:p>
+      <w:pPr>
+        <w:pStyle w:val="NormalWeb"/>
+        <w:spacing w:before="0" w:beforeAutospacing="0" w:after="0" w:afterAutospacing="0"/>
+        <w:textAlignment w:val="baseline"/>
+        <w:rPr>
+          <w:rStyle w:val="Hyperlink"/>
+          <w:rFonts w:ascii="Arial" w:hAnsi="Arial" w:cs="Arial"/>
+          <w:color w:val="1155CC"/>
+          <w:sz w:val="22"/>
+          <w:szCs w:val="22"/>
+        </w:rPr>
+      </w:pPr>
+    </w:p>
+    <w:p>
+      <w:pPr>
+        <w:pStyle w:val="NormalWeb"/>
+        <w:spacing w:before="0" w:beforeAutospacing="0" w:after="0" w:afterAutospacing="0"/>
+        <w:textAlignment w:val="baseline"/>
+        <w:rPr>
+          <w:rStyle w:val="Hyperlink"/>
+          <w:rFonts w:ascii="Arial" w:hAnsi="Arial" w:cs="Arial"/>
+          <w:color w:val="1155CC"/>
+          <w:sz w:val="22"/>
+          <w:szCs w:val="22"/>
+        </w:rPr>
+      </w:pPr>
+    </w:p>
+    <w:p>
+      <w:pPr>
+        <w:pStyle w:val="NormalWeb"/>
+        <w:spacing w:before="0" w:beforeAutospacing="0" w:after="0" w:afterAutospacing="0"/>
+      </w:pPr>
+      <w:r>
+        <w:rPr>
+          <w:rFonts w:ascii="Arial" w:hAnsi="Arial" w:cs="Arial"/>
+          <w:color w:val="263238"/>
+          <w:sz w:val="23"/>
+          <w:szCs w:val="23"/>
+        </w:rPr>
+        <w:t xml:space="preserve">Company </w:t>
+      </w:r>
+      <w:proofErr w:type="gramStart"/>
+      <w:r>
+        <w:rPr>
+          <w:rFonts w:ascii="Arial" w:hAnsi="Arial" w:cs="Arial"/>
+          <w:color w:val="263238"/>
+          <w:sz w:val="23"/>
+          <w:szCs w:val="23"/>
+        </w:rPr>
+        <w:t>5 :</w:t>
+      </w:r>
+      <w:proofErr w:type="gramEnd"/>
+      <w:r>
+        <w:rPr>
+          <w:rFonts w:ascii="Arial" w:hAnsi="Arial" w:cs="Arial"/>
+          <w:color w:val="263238"/>
+          <w:sz w:val="23"/>
+          <w:szCs w:val="23"/>
+        </w:rPr>
+        <w:t xml:space="preserve"> </w:t>
+      </w:r>
+      <w:r>
+        <w:rPr>
+          <w:rFonts w:ascii="Arial" w:hAnsi="Arial" w:cs="Arial"/>
+          <w:color w:val="000000"/>
+          <w:sz w:val="22"/>
+          <w:szCs w:val="22"/>
+        </w:rPr>
+        <w:t>Google</w:t>
+      </w:r>
+    </w:p>
+    <w:p>
+      <w:r>
+        <w:br/>
+      </w:r>
+    </w:p>
+    <w:p>
+      <w:pPr>
+        <w:pStyle w:val="NormalWeb"/>
+        <w:numPr>
+          <w:ilvl w:val="0"/>
+          <w:numId w:val="8"/>
+        </w:numPr>
+        <w:spacing w:before="0" w:beforeAutospacing="0" w:after="0" w:afterAutospacing="0"/>
+        <w:textAlignment w:val="baseline"/>
+        <w:rPr>
+          <w:rFonts w:ascii="Arial" w:hAnsi="Arial" w:cs="Arial"/>
+          <w:color w:val="000000"/>
+          <w:sz w:val="22"/>
+          <w:szCs w:val="22"/>
+        </w:rPr>
+      </w:pPr>
+      <w:hyperlink r:id="rId70" w:history="1">
+        <w:r>
+          <w:rPr>
+            <w:rStyle w:val="Hyperlink"/>
+            <w:rFonts w:ascii="Roboto" w:hAnsi="Roboto" w:cs="Arial"/>
+            <w:color w:val="1155CC"/>
+            <w:sz w:val="22"/>
+            <w:szCs w:val="22"/>
+            <w:shd w:val="clear" w:color="auto" w:fill="FFFFFF"/>
+          </w:rPr>
+          <w:t>Maximum C</w:t>
+        </w:r>
+        <w:r>
+          <w:rPr>
+            <w:rStyle w:val="Hyperlink"/>
+            <w:rFonts w:ascii="Roboto" w:hAnsi="Roboto" w:cs="Arial"/>
+            <w:color w:val="1155CC"/>
+            <w:sz w:val="22"/>
+            <w:szCs w:val="22"/>
+            <w:shd w:val="clear" w:color="auto" w:fill="FFFFFF"/>
+          </w:rPr>
+          <w:t>o</w:t>
+        </w:r>
+        <w:r>
+          <w:rPr>
+            <w:rStyle w:val="Hyperlink"/>
+            <w:rFonts w:ascii="Roboto" w:hAnsi="Roboto" w:cs="Arial"/>
+            <w:color w:val="1155CC"/>
+            <w:sz w:val="22"/>
+            <w:szCs w:val="22"/>
+            <w:shd w:val="clear" w:color="auto" w:fill="FFFFFF"/>
+          </w:rPr>
+          <w:t>n</w:t>
+        </w:r>
+        <w:r>
+          <w:rPr>
+            <w:rStyle w:val="Hyperlink"/>
+            <w:rFonts w:ascii="Roboto" w:hAnsi="Roboto" w:cs="Arial"/>
+            <w:color w:val="1155CC"/>
+            <w:sz w:val="22"/>
+            <w:szCs w:val="22"/>
+            <w:shd w:val="clear" w:color="auto" w:fill="FFFFFF"/>
+          </w:rPr>
+          <w:t>s</w:t>
+        </w:r>
+        <w:r>
+          <w:rPr>
+            <w:rStyle w:val="Hyperlink"/>
+            <w:rFonts w:ascii="Roboto" w:hAnsi="Roboto" w:cs="Arial"/>
+            <w:color w:val="1155CC"/>
+            <w:sz w:val="22"/>
+            <w:szCs w:val="22"/>
+            <w:shd w:val="clear" w:color="auto" w:fill="FFFFFF"/>
+          </w:rPr>
+          <w:t>ecutive Floors Without Special Floors</w:t>
+        </w:r>
+      </w:hyperlink>
+    </w:p>
+    <w:p>
+      <w:pPr>
+        <w:pStyle w:val="NormalWeb"/>
+        <w:numPr>
+          <w:ilvl w:val="0"/>
+          <w:numId w:val="8"/>
+        </w:numPr>
+        <w:spacing w:before="0" w:beforeAutospacing="0" w:after="0" w:afterAutospacing="0"/>
+        <w:textAlignment w:val="baseline"/>
+        <w:rPr>
+          <w:rFonts w:ascii="Arial" w:hAnsi="Arial" w:cs="Arial"/>
+          <w:color w:val="000000"/>
+          <w:sz w:val="22"/>
+          <w:szCs w:val="22"/>
+        </w:rPr>
+      </w:pPr>
+      <w:hyperlink r:id="rId71" w:history="1">
+        <w:r>
+          <w:rPr>
+            <w:rStyle w:val="Hyperlink"/>
+            <w:rFonts w:ascii="Roboto" w:hAnsi="Roboto" w:cs="Arial"/>
+            <w:color w:val="1155CC"/>
+            <w:sz w:val="22"/>
+            <w:szCs w:val="22"/>
+            <w:shd w:val="clear" w:color="auto" w:fill="FFFFFF"/>
+          </w:rPr>
+          <w:t>Maximum Good Peo</w:t>
+        </w:r>
+        <w:r>
+          <w:rPr>
+            <w:rStyle w:val="Hyperlink"/>
+            <w:rFonts w:ascii="Roboto" w:hAnsi="Roboto" w:cs="Arial"/>
+            <w:color w:val="1155CC"/>
+            <w:sz w:val="22"/>
+            <w:szCs w:val="22"/>
+            <w:shd w:val="clear" w:color="auto" w:fill="FFFFFF"/>
+          </w:rPr>
+          <w:t>p</w:t>
+        </w:r>
+        <w:r>
+          <w:rPr>
+            <w:rStyle w:val="Hyperlink"/>
+            <w:rFonts w:ascii="Roboto" w:hAnsi="Roboto" w:cs="Arial"/>
+            <w:color w:val="1155CC"/>
+            <w:sz w:val="22"/>
+            <w:szCs w:val="22"/>
+            <w:shd w:val="clear" w:color="auto" w:fill="FFFFFF"/>
+          </w:rPr>
+          <w:t>le Based on Statements</w:t>
+        </w:r>
+      </w:hyperlink>
+    </w:p>
+    <w:p>
+      <w:pPr>
+        <w:pStyle w:val="NormalWeb"/>
+        <w:numPr>
+          <w:ilvl w:val="0"/>
+          <w:numId w:val="8"/>
+        </w:numPr>
+        <w:spacing w:before="0" w:beforeAutospacing="0" w:after="0" w:afterAutospacing="0"/>
+        <w:textAlignment w:val="baseline"/>
+        <w:rPr>
+          <w:rFonts w:ascii="Arial" w:hAnsi="Arial" w:cs="Arial"/>
+          <w:color w:val="000000"/>
+          <w:sz w:val="22"/>
+          <w:szCs w:val="22"/>
+        </w:rPr>
+      </w:pPr>
+      <w:hyperlink r:id="rId72" w:history="1">
+        <w:r>
+          <w:rPr>
+            <w:rStyle w:val="Hyperlink"/>
+            <w:rFonts w:ascii="Arial" w:hAnsi="Arial" w:cs="Arial"/>
+            <w:color w:val="1155CC"/>
+            <w:sz w:val="22"/>
+            <w:szCs w:val="22"/>
+          </w:rPr>
+          <w:t>Sort an</w:t>
+        </w:r>
+        <w:r>
+          <w:rPr>
+            <w:rStyle w:val="Hyperlink"/>
+            <w:rFonts w:ascii="Arial" w:hAnsi="Arial" w:cs="Arial"/>
+            <w:color w:val="1155CC"/>
+            <w:sz w:val="22"/>
+            <w:szCs w:val="22"/>
+          </w:rPr>
+          <w:t xml:space="preserve"> </w:t>
+        </w:r>
+        <w:r>
+          <w:rPr>
+            <w:rStyle w:val="Hyperlink"/>
+            <w:rFonts w:ascii="Arial" w:hAnsi="Arial" w:cs="Arial"/>
+            <w:color w:val="1155CC"/>
+            <w:sz w:val="22"/>
+            <w:szCs w:val="22"/>
+          </w:rPr>
+          <w:t>array</w:t>
+        </w:r>
+      </w:hyperlink>
+      <w:r>
+        <w:rPr>
+          <w:rFonts w:ascii="Arial" w:hAnsi="Arial" w:cs="Arial"/>
+          <w:color w:val="000000"/>
+          <w:sz w:val="22"/>
+          <w:szCs w:val="22"/>
+        </w:rPr>
+        <w:t> </w:t>
+      </w:r>
+    </w:p>
+    <w:p>
+      <w:pPr>
+        <w:pStyle w:val="NormalWeb"/>
+        <w:numPr>
+          <w:ilvl w:val="0"/>
+          <w:numId w:val="8"/>
+        </w:numPr>
+        <w:spacing w:before="0" w:beforeAutospacing="0" w:after="0" w:afterAutospacing="0"/>
+        <w:textAlignment w:val="baseline"/>
+        <w:rPr>
+          <w:rFonts w:ascii="Arial" w:hAnsi="Arial" w:cs="Arial"/>
+          <w:color w:val="000000"/>
+          <w:sz w:val="22"/>
+          <w:szCs w:val="22"/>
+        </w:rPr>
+      </w:pPr>
+      <w:hyperlink r:id="rId73" w:history="1">
+        <w:r>
+          <w:rPr>
+            <w:rStyle w:val="Hyperlink"/>
+            <w:rFonts w:ascii="Arial" w:hAnsi="Arial" w:cs="Arial"/>
+            <w:color w:val="1155CC"/>
+            <w:sz w:val="22"/>
+            <w:szCs w:val="22"/>
+          </w:rPr>
+          <w:t>Fruit into Bask</w:t>
+        </w:r>
+        <w:r>
+          <w:rPr>
+            <w:rStyle w:val="Hyperlink"/>
+            <w:rFonts w:ascii="Arial" w:hAnsi="Arial" w:cs="Arial"/>
+            <w:color w:val="1155CC"/>
+            <w:sz w:val="22"/>
+            <w:szCs w:val="22"/>
+          </w:rPr>
+          <w:t>e</w:t>
+        </w:r>
+        <w:r>
+          <w:rPr>
+            <w:rStyle w:val="Hyperlink"/>
+            <w:rFonts w:ascii="Arial" w:hAnsi="Arial" w:cs="Arial"/>
+            <w:color w:val="1155CC"/>
+            <w:sz w:val="22"/>
+            <w:szCs w:val="22"/>
+          </w:rPr>
+          <w:t>ts</w:t>
+        </w:r>
+      </w:hyperlink>
+    </w:p>
+    <w:p>
+      <w:pPr>
+        <w:pStyle w:val="NormalWeb"/>
+        <w:numPr>
+          <w:ilvl w:val="0"/>
+          <w:numId w:val="8"/>
+        </w:numPr>
+        <w:spacing w:before="0" w:beforeAutospacing="0" w:after="0" w:afterAutospacing="0"/>
+        <w:textAlignment w:val="baseline"/>
+        <w:rPr>
+          <w:rFonts w:ascii="Arial" w:hAnsi="Arial" w:cs="Arial"/>
+          <w:color w:val="000000"/>
+          <w:sz w:val="22"/>
+          <w:szCs w:val="22"/>
+        </w:rPr>
+      </w:pPr>
+      <w:hyperlink r:id="rId74" w:history="1">
+        <w:r>
+          <w:rPr>
+            <w:rStyle w:val="Hyperlink"/>
+            <w:rFonts w:ascii="Arial" w:hAnsi="Arial" w:cs="Arial"/>
+            <w:color w:val="1155CC"/>
+            <w:sz w:val="22"/>
+            <w:szCs w:val="22"/>
+          </w:rPr>
+          <w:t>Number of Clos</w:t>
+        </w:r>
+        <w:r>
+          <w:rPr>
+            <w:rStyle w:val="Hyperlink"/>
+            <w:rFonts w:ascii="Arial" w:hAnsi="Arial" w:cs="Arial"/>
+            <w:color w:val="1155CC"/>
+            <w:sz w:val="22"/>
+            <w:szCs w:val="22"/>
+          </w:rPr>
+          <w:t>e</w:t>
+        </w:r>
+        <w:r>
+          <w:rPr>
+            <w:rStyle w:val="Hyperlink"/>
+            <w:rFonts w:ascii="Arial" w:hAnsi="Arial" w:cs="Arial"/>
+            <w:color w:val="1155CC"/>
+            <w:sz w:val="22"/>
+            <w:szCs w:val="22"/>
+          </w:rPr>
+          <w:t>d Islands</w:t>
+        </w:r>
+      </w:hyperlink>
+    </w:p>
+    <w:p>
+      <w:pPr>
+        <w:pStyle w:val="NormalWeb"/>
+        <w:numPr>
+          <w:ilvl w:val="0"/>
+          <w:numId w:val="8"/>
+        </w:numPr>
+        <w:spacing w:before="0" w:beforeAutospacing="0" w:after="0" w:afterAutospacing="0"/>
+        <w:textAlignment w:val="baseline"/>
+        <w:rPr>
+          <w:rFonts w:ascii="Arial" w:hAnsi="Arial" w:cs="Arial"/>
+          <w:color w:val="000000"/>
+          <w:sz w:val="22"/>
+          <w:szCs w:val="22"/>
+        </w:rPr>
+      </w:pPr>
+      <w:hyperlink r:id="rId75" w:history="1">
+        <w:r>
+          <w:rPr>
+            <w:rStyle w:val="Hyperlink"/>
+            <w:rFonts w:ascii="Arial" w:hAnsi="Arial" w:cs="Arial"/>
+            <w:color w:val="1155CC"/>
+            <w:sz w:val="22"/>
+            <w:szCs w:val="22"/>
+          </w:rPr>
+          <w:t>Distinct Echo Sub</w:t>
+        </w:r>
+        <w:r>
+          <w:rPr>
+            <w:rStyle w:val="Hyperlink"/>
+            <w:rFonts w:ascii="Arial" w:hAnsi="Arial" w:cs="Arial"/>
+            <w:color w:val="1155CC"/>
+            <w:sz w:val="22"/>
+            <w:szCs w:val="22"/>
+          </w:rPr>
+          <w:t>s</w:t>
+        </w:r>
+        <w:r>
+          <w:rPr>
+            <w:rStyle w:val="Hyperlink"/>
+            <w:rFonts w:ascii="Arial" w:hAnsi="Arial" w:cs="Arial"/>
+            <w:color w:val="1155CC"/>
+            <w:sz w:val="22"/>
+            <w:szCs w:val="22"/>
+          </w:rPr>
+          <w:t>trings</w:t>
+        </w:r>
+      </w:hyperlink>
+    </w:p>
+    <w:p>
+      <w:pPr>
+        <w:pStyle w:val="NormalWeb"/>
+        <w:numPr>
+          <w:ilvl w:val="0"/>
+          <w:numId w:val="8"/>
+        </w:numPr>
+        <w:spacing w:before="0" w:beforeAutospacing="0" w:after="0" w:afterAutospacing="0"/>
+        <w:textAlignment w:val="baseline"/>
+        <w:rPr>
+          <w:rFonts w:ascii="Arial" w:hAnsi="Arial" w:cs="Arial"/>
+          <w:color w:val="000000"/>
+          <w:sz w:val="22"/>
+          <w:szCs w:val="22"/>
+        </w:rPr>
+      </w:pPr>
+      <w:hyperlink r:id="rId76" w:history="1">
+        <w:r>
+          <w:rPr>
+            <w:rStyle w:val="Hyperlink"/>
+            <w:rFonts w:ascii="Arial" w:hAnsi="Arial" w:cs="Arial"/>
+            <w:color w:val="1155CC"/>
+            <w:sz w:val="22"/>
+            <w:szCs w:val="22"/>
+          </w:rPr>
+          <w:t>K divisible A</w:t>
+        </w:r>
+        <w:r>
+          <w:rPr>
+            <w:rStyle w:val="Hyperlink"/>
+            <w:rFonts w:ascii="Arial" w:hAnsi="Arial" w:cs="Arial"/>
+            <w:color w:val="1155CC"/>
+            <w:sz w:val="22"/>
+            <w:szCs w:val="22"/>
+          </w:rPr>
+          <w:t>r</w:t>
+        </w:r>
+        <w:r>
+          <w:rPr>
+            <w:rStyle w:val="Hyperlink"/>
+            <w:rFonts w:ascii="Arial" w:hAnsi="Arial" w:cs="Arial"/>
+            <w:color w:val="1155CC"/>
+            <w:sz w:val="22"/>
+            <w:szCs w:val="22"/>
+          </w:rPr>
+          <w:t>ray Substrings</w:t>
+        </w:r>
+      </w:hyperlink>
+    </w:p>
+    <w:p>
+      <w:pPr>
+        <w:pStyle w:val="NormalWeb"/>
+        <w:numPr>
+          <w:ilvl w:val="0"/>
+          <w:numId w:val="8"/>
+        </w:numPr>
+        <w:spacing w:before="0" w:beforeAutospacing="0" w:after="0" w:afterAutospacing="0"/>
+        <w:textAlignment w:val="baseline"/>
+        <w:rPr>
+          <w:rFonts w:ascii="Arial" w:hAnsi="Arial" w:cs="Arial"/>
+          <w:color w:val="000000"/>
+          <w:sz w:val="22"/>
+          <w:szCs w:val="22"/>
+        </w:rPr>
+      </w:pPr>
+      <w:hyperlink r:id="rId77" w:history="1">
+        <w:r>
+          <w:rPr>
+            <w:rStyle w:val="Hyperlink"/>
+            <w:rFonts w:ascii="Arial" w:hAnsi="Arial" w:cs="Arial"/>
+            <w:color w:val="1155CC"/>
+            <w:sz w:val="22"/>
+            <w:szCs w:val="22"/>
+          </w:rPr>
+          <w:t xml:space="preserve">Random Pick </w:t>
+        </w:r>
+        <w:r>
+          <w:rPr>
+            <w:rStyle w:val="Hyperlink"/>
+            <w:rFonts w:ascii="Arial" w:hAnsi="Arial" w:cs="Arial"/>
+            <w:color w:val="1155CC"/>
+            <w:sz w:val="22"/>
+            <w:szCs w:val="22"/>
+          </w:rPr>
+          <w:t>w</w:t>
+        </w:r>
+        <w:r>
+          <w:rPr>
+            <w:rStyle w:val="Hyperlink"/>
+            <w:rFonts w:ascii="Arial" w:hAnsi="Arial" w:cs="Arial"/>
+            <w:color w:val="1155CC"/>
+            <w:sz w:val="22"/>
+            <w:szCs w:val="22"/>
+          </w:rPr>
+          <w:t>ith Weight</w:t>
+        </w:r>
+      </w:hyperlink>
+      <w:r>
+        <w:rPr>
+          <w:rFonts w:ascii="Arial" w:hAnsi="Arial" w:cs="Arial"/>
+          <w:color w:val="000000"/>
+          <w:sz w:val="22"/>
+          <w:szCs w:val="22"/>
+        </w:rPr>
+        <w:t xml:space="preserve"> (New Project at Google Play Services)</w:t>
+      </w:r>
+    </w:p>
+    <w:p>
+      <w:pPr>
+        <w:pStyle w:val="NormalWeb"/>
+        <w:numPr>
+          <w:ilvl w:val="0"/>
+          <w:numId w:val="8"/>
+        </w:numPr>
+        <w:spacing w:before="0" w:beforeAutospacing="0" w:after="0" w:afterAutospacing="0"/>
+        <w:textAlignment w:val="baseline"/>
+        <w:rPr>
+          <w:rFonts w:ascii="Arial" w:hAnsi="Arial" w:cs="Arial"/>
+          <w:color w:val="000000"/>
+          <w:sz w:val="22"/>
+          <w:szCs w:val="22"/>
+        </w:rPr>
+      </w:pPr>
+      <w:hyperlink r:id="rId78" w:history="1">
+        <w:r>
+          <w:rPr>
+            <w:rStyle w:val="Hyperlink"/>
+            <w:rFonts w:ascii="Arial" w:hAnsi="Arial" w:cs="Arial"/>
+            <w:color w:val="1155CC"/>
+            <w:sz w:val="22"/>
+            <w:szCs w:val="22"/>
+          </w:rPr>
+          <w:t>Maximum Nu</w:t>
+        </w:r>
+        <w:r>
+          <w:rPr>
+            <w:rStyle w:val="Hyperlink"/>
+            <w:rFonts w:ascii="Arial" w:hAnsi="Arial" w:cs="Arial"/>
+            <w:color w:val="1155CC"/>
+            <w:sz w:val="22"/>
+            <w:szCs w:val="22"/>
+          </w:rPr>
+          <w:t>m</w:t>
+        </w:r>
+        <w:r>
+          <w:rPr>
+            <w:rStyle w:val="Hyperlink"/>
+            <w:rFonts w:ascii="Arial" w:hAnsi="Arial" w:cs="Arial"/>
+            <w:color w:val="1155CC"/>
+            <w:sz w:val="22"/>
+            <w:szCs w:val="22"/>
+          </w:rPr>
+          <w:t>bers of Coins you can get</w:t>
+        </w:r>
+      </w:hyperlink>
+    </w:p>
+    <w:p>
+      <w:pPr>
+        <w:pStyle w:val="NormalWeb"/>
+        <w:numPr>
+          <w:ilvl w:val="0"/>
+          <w:numId w:val="8"/>
+        </w:numPr>
+        <w:spacing w:before="0" w:beforeAutospacing="0" w:after="0" w:afterAutospacing="0"/>
+        <w:textAlignment w:val="baseline"/>
+        <w:rPr>
+          <w:rFonts w:ascii="Arial" w:hAnsi="Arial" w:cs="Arial"/>
+          <w:color w:val="000000"/>
+          <w:sz w:val="22"/>
+          <w:szCs w:val="22"/>
+        </w:rPr>
+      </w:pPr>
+      <w:hyperlink r:id="rId79" w:history="1">
+        <w:r>
+          <w:rPr>
+            <w:rStyle w:val="Hyperlink"/>
+            <w:rFonts w:ascii="Arial" w:hAnsi="Arial" w:cs="Arial"/>
+            <w:color w:val="1155CC"/>
+            <w:sz w:val="22"/>
+            <w:szCs w:val="22"/>
+          </w:rPr>
+          <w:t>Network Del</w:t>
+        </w:r>
+        <w:r>
+          <w:rPr>
+            <w:rStyle w:val="Hyperlink"/>
+            <w:rFonts w:ascii="Arial" w:hAnsi="Arial" w:cs="Arial"/>
+            <w:color w:val="1155CC"/>
+            <w:sz w:val="22"/>
+            <w:szCs w:val="22"/>
+          </w:rPr>
+          <w:t>a</w:t>
+        </w:r>
+        <w:r>
+          <w:rPr>
+            <w:rStyle w:val="Hyperlink"/>
+            <w:rFonts w:ascii="Arial" w:hAnsi="Arial" w:cs="Arial"/>
+            <w:color w:val="1155CC"/>
+            <w:sz w:val="22"/>
+            <w:szCs w:val="22"/>
+          </w:rPr>
+          <w:t>y Time</w:t>
+        </w:r>
+      </w:hyperlink>
+    </w:p>
+    <w:p>
+      <w:pPr>
+        <w:pStyle w:val="NormalWeb"/>
+        <w:numPr>
+          <w:ilvl w:val="0"/>
+          <w:numId w:val="8"/>
+        </w:numPr>
+        <w:spacing w:before="0" w:beforeAutospacing="0" w:after="0" w:afterAutospacing="0"/>
+        <w:textAlignment w:val="baseline"/>
+        <w:rPr>
+          <w:rFonts w:ascii="Arial" w:hAnsi="Arial" w:cs="Arial"/>
+          <w:color w:val="000000"/>
+          <w:sz w:val="22"/>
+          <w:szCs w:val="22"/>
+        </w:rPr>
+      </w:pPr>
+      <w:hyperlink r:id="rId80" w:history="1">
+        <w:r>
+          <w:rPr>
+            <w:rStyle w:val="Hyperlink"/>
+            <w:rFonts w:ascii="Arial" w:hAnsi="Arial" w:cs="Arial"/>
+            <w:color w:val="1155CC"/>
+            <w:sz w:val="22"/>
+            <w:szCs w:val="22"/>
+          </w:rPr>
+          <w:t>Matr</w:t>
+        </w:r>
+        <w:r>
+          <w:rPr>
+            <w:rStyle w:val="Hyperlink"/>
+            <w:rFonts w:ascii="Arial" w:hAnsi="Arial" w:cs="Arial"/>
+            <w:color w:val="1155CC"/>
+            <w:sz w:val="22"/>
+            <w:szCs w:val="22"/>
+          </w:rPr>
+          <w:t>i</w:t>
+        </w:r>
+        <w:r>
+          <w:rPr>
+            <w:rStyle w:val="Hyperlink"/>
+            <w:rFonts w:ascii="Arial" w:hAnsi="Arial" w:cs="Arial"/>
+            <w:color w:val="1155CC"/>
+            <w:sz w:val="22"/>
+            <w:szCs w:val="22"/>
+          </w:rPr>
+          <w:t>x Block Sum</w:t>
+        </w:r>
+      </w:hyperlink>
+    </w:p>
+    <w:p>
+      <w:pPr>
+        <w:pStyle w:val="NormalWeb"/>
+        <w:numPr>
+          <w:ilvl w:val="0"/>
+          <w:numId w:val="8"/>
+        </w:numPr>
+        <w:spacing w:before="0" w:beforeAutospacing="0" w:after="0" w:afterAutospacing="0"/>
+        <w:textAlignment w:val="baseline"/>
+        <w:rPr>
+          <w:rFonts w:ascii="Arial" w:hAnsi="Arial" w:cs="Arial"/>
+          <w:color w:val="000000"/>
+          <w:sz w:val="22"/>
+          <w:szCs w:val="22"/>
+        </w:rPr>
+      </w:pPr>
+      <w:hyperlink r:id="rId81" w:history="1">
+        <w:r>
+          <w:rPr>
+            <w:rStyle w:val="Hyperlink"/>
+            <w:rFonts w:ascii="Arial" w:hAnsi="Arial" w:cs="Arial"/>
+            <w:color w:val="1155CC"/>
+            <w:sz w:val="22"/>
+            <w:szCs w:val="22"/>
+          </w:rPr>
+          <w:t>Rest</w:t>
+        </w:r>
+        <w:r>
+          <w:rPr>
+            <w:rStyle w:val="Hyperlink"/>
+            <w:rFonts w:ascii="Arial" w:hAnsi="Arial" w:cs="Arial"/>
+            <w:color w:val="1155CC"/>
+            <w:sz w:val="22"/>
+            <w:szCs w:val="22"/>
+          </w:rPr>
+          <w:t>o</w:t>
+        </w:r>
+        <w:r>
+          <w:rPr>
+            <w:rStyle w:val="Hyperlink"/>
+            <w:rFonts w:ascii="Arial" w:hAnsi="Arial" w:cs="Arial"/>
+            <w:color w:val="1155CC"/>
+            <w:sz w:val="22"/>
+            <w:szCs w:val="22"/>
+          </w:rPr>
+          <w:t>re IP Addresses</w:t>
+        </w:r>
+      </w:hyperlink>
+    </w:p>
+    <w:p>
+      <w:pPr>
+        <w:pStyle w:val="NormalWeb"/>
+        <w:numPr>
+          <w:ilvl w:val="0"/>
+          <w:numId w:val="8"/>
+        </w:numPr>
+        <w:spacing w:before="0" w:beforeAutospacing="0" w:after="0" w:afterAutospacing="0"/>
+        <w:textAlignment w:val="baseline"/>
+        <w:rPr>
+          <w:rFonts w:ascii="Arial" w:hAnsi="Arial" w:cs="Arial"/>
+          <w:color w:val="000000"/>
+          <w:sz w:val="22"/>
+          <w:szCs w:val="22"/>
+        </w:rPr>
+      </w:pPr>
+      <w:hyperlink r:id="rId82" w:history="1">
+        <w:r>
+          <w:rPr>
+            <w:rStyle w:val="Hyperlink"/>
+            <w:rFonts w:ascii="Arial" w:hAnsi="Arial" w:cs="Arial"/>
+            <w:color w:val="1155CC"/>
+            <w:sz w:val="22"/>
+            <w:szCs w:val="22"/>
+          </w:rPr>
+          <w:t>Swim in risi</w:t>
+        </w:r>
+        <w:r>
+          <w:rPr>
+            <w:rStyle w:val="Hyperlink"/>
+            <w:rFonts w:ascii="Arial" w:hAnsi="Arial" w:cs="Arial"/>
+            <w:color w:val="1155CC"/>
+            <w:sz w:val="22"/>
+            <w:szCs w:val="22"/>
+          </w:rPr>
+          <w:t>n</w:t>
+        </w:r>
+        <w:r>
+          <w:rPr>
+            <w:rStyle w:val="Hyperlink"/>
+            <w:rFonts w:ascii="Arial" w:hAnsi="Arial" w:cs="Arial"/>
+            <w:color w:val="1155CC"/>
+            <w:sz w:val="22"/>
+            <w:szCs w:val="22"/>
+          </w:rPr>
+          <w:t>g Water</w:t>
+        </w:r>
+      </w:hyperlink>
+      <w:r>
+        <w:rPr>
+          <w:rFonts w:ascii="Arial" w:hAnsi="Arial" w:cs="Arial"/>
+          <w:color w:val="000000"/>
+          <w:sz w:val="22"/>
+          <w:szCs w:val="22"/>
+        </w:rPr>
+        <w:t xml:space="preserve"> (Jeff and the rising hat)</w:t>
+      </w:r>
+    </w:p>
+    <w:p>
+      <w:pPr>
+        <w:pStyle w:val="NormalWeb"/>
+        <w:numPr>
+          <w:ilvl w:val="0"/>
+          <w:numId w:val="8"/>
+        </w:numPr>
+        <w:spacing w:before="0" w:beforeAutospacing="0" w:after="0" w:afterAutospacing="0"/>
+        <w:textAlignment w:val="baseline"/>
+        <w:rPr>
+          <w:rFonts w:ascii="Arial" w:hAnsi="Arial" w:cs="Arial"/>
+          <w:color w:val="000000"/>
+          <w:sz w:val="22"/>
+          <w:szCs w:val="22"/>
+        </w:rPr>
+      </w:pPr>
+      <w:hyperlink r:id="rId83" w:history="1">
+        <w:r>
+          <w:rPr>
+            <w:rStyle w:val="Hyperlink"/>
+            <w:rFonts w:ascii="Arial" w:hAnsi="Arial" w:cs="Arial"/>
+            <w:color w:val="1155CC"/>
+            <w:sz w:val="22"/>
+            <w:szCs w:val="22"/>
+          </w:rPr>
+          <w:t>Strictly Pali</w:t>
+        </w:r>
+        <w:r>
+          <w:rPr>
+            <w:rStyle w:val="Hyperlink"/>
+            <w:rFonts w:ascii="Arial" w:hAnsi="Arial" w:cs="Arial"/>
+            <w:color w:val="1155CC"/>
+            <w:sz w:val="22"/>
+            <w:szCs w:val="22"/>
+          </w:rPr>
+          <w:t>n</w:t>
+        </w:r>
+        <w:r>
+          <w:rPr>
+            <w:rStyle w:val="Hyperlink"/>
+            <w:rFonts w:ascii="Arial" w:hAnsi="Arial" w:cs="Arial"/>
+            <w:color w:val="1155CC"/>
+            <w:sz w:val="22"/>
+            <w:szCs w:val="22"/>
+          </w:rPr>
+          <w:t>dromic Number</w:t>
+        </w:r>
+      </w:hyperlink>
+    </w:p>
+    <w:p>
+      <w:pPr>
+        <w:pStyle w:val="NormalWeb"/>
+        <w:numPr>
+          <w:ilvl w:val="0"/>
+          <w:numId w:val="8"/>
+        </w:numPr>
+        <w:spacing w:before="0" w:beforeAutospacing="0" w:after="0" w:afterAutospacing="0"/>
+        <w:textAlignment w:val="baseline"/>
+        <w:rPr>
+          <w:rFonts w:ascii="Arial" w:hAnsi="Arial" w:cs="Arial"/>
+          <w:color w:val="000000"/>
+          <w:sz w:val="22"/>
+          <w:szCs w:val="22"/>
+        </w:rPr>
+      </w:pPr>
+      <w:hyperlink r:id="rId84" w:history="1">
+        <w:r>
+          <w:rPr>
+            <w:rStyle w:val="Hyperlink"/>
+            <w:rFonts w:ascii="Arial" w:hAnsi="Arial" w:cs="Arial"/>
+            <w:color w:val="1155CC"/>
+            <w:sz w:val="22"/>
+            <w:szCs w:val="22"/>
+          </w:rPr>
+          <w:t>Max Com</w:t>
+        </w:r>
+        <w:r>
+          <w:rPr>
+            <w:rStyle w:val="Hyperlink"/>
+            <w:rFonts w:ascii="Arial" w:hAnsi="Arial" w:cs="Arial"/>
+            <w:color w:val="1155CC"/>
+            <w:sz w:val="22"/>
+            <w:szCs w:val="22"/>
+          </w:rPr>
+          <w:t>p</w:t>
+        </w:r>
+        <w:r>
+          <w:rPr>
+            <w:rStyle w:val="Hyperlink"/>
+            <w:rFonts w:ascii="Arial" w:hAnsi="Arial" w:cs="Arial"/>
+            <w:color w:val="1155CC"/>
+            <w:sz w:val="22"/>
+            <w:szCs w:val="22"/>
+          </w:rPr>
+          <w:t>atibility Score</w:t>
+        </w:r>
+      </w:hyperlink>
+    </w:p>
+    <w:p>
+      <w:pPr>
+        <w:pStyle w:val="NormalWeb"/>
+        <w:spacing w:before="0" w:beforeAutospacing="0" w:after="0" w:afterAutospacing="0"/>
+        <w:textAlignment w:val="baseline"/>
+        <w:rPr>
+          <w:rFonts w:ascii="Arial" w:hAnsi="Arial" w:cs="Arial"/>
+          <w:color w:val="000000"/>
+          <w:sz w:val="22"/>
+          <w:szCs w:val="22"/>
+        </w:rPr>
+      </w:pPr>
     </w:p>
     <w:p>
       <w:pPr>
@@ -2817,7 +3713,7 @@
       <w:r>
         <w:t xml:space="preserve"> mail at </w:t>
       </w:r>
-      <w:hyperlink r:id="rId70">
+      <w:hyperlink r:id="rId85">
         <w:r>
           <w:rPr>
             <w:b/>
@@ -3162,6 +4058,119 @@
     </w:lvl>
   </w:abstractNum>
   <w:abstractNum w:abstractNumId="2" w15:restartNumberingAfterBreak="0">
+    <w:nsid w:val="2A762796"/>
+    <w:multiLevelType w:val="multilevel"/>
+    <w:tmpl w:val="999C7F1C"/>
+    <w:lvl w:ilvl="0">
+      <w:start w:val="1"/>
+      <w:numFmt w:val="decimal"/>
+      <w:lvlText w:val="%1."/>
+      <w:lvlJc w:val="left"/>
+      <w:pPr>
+        <w:tabs>
+          <w:tab w:val="num" w:pos="720"/>
+        </w:tabs>
+        <w:ind w:left="720" w:hanging="360"/>
+      </w:pPr>
+    </w:lvl>
+    <w:lvl w:ilvl="1" w:tentative="1">
+      <w:start w:val="1"/>
+      <w:numFmt w:val="decimal"/>
+      <w:lvlText w:val="%2."/>
+      <w:lvlJc w:val="left"/>
+      <w:pPr>
+        <w:tabs>
+          <w:tab w:val="num" w:pos="1440"/>
+        </w:tabs>
+        <w:ind w:left="1440" w:hanging="360"/>
+      </w:pPr>
+    </w:lvl>
+    <w:lvl w:ilvl="2" w:tentative="1">
+      <w:start w:val="1"/>
+      <w:numFmt w:val="decimal"/>
+      <w:lvlText w:val="%3."/>
+      <w:lvlJc w:val="left"/>
+      <w:pPr>
+        <w:tabs>
+          <w:tab w:val="num" w:pos="2160"/>
+        </w:tabs>
+        <w:ind w:left="2160" w:hanging="360"/>
+      </w:pPr>
+    </w:lvl>
+    <w:lvl w:ilvl="3" w:tentative="1">
+      <w:start w:val="1"/>
+      <w:numFmt w:val="decimal"/>
+      <w:lvlText w:val="%4."/>
+      <w:lvlJc w:val="left"/>
+      <w:pPr>
+        <w:tabs>
+          <w:tab w:val="num" w:pos="2880"/>
+        </w:tabs>
+        <w:ind w:left="2880" w:hanging="360"/>
+      </w:pPr>
+    </w:lvl>
+    <w:lvl w:ilvl="4" w:tentative="1">
+      <w:start w:val="1"/>
+      <w:numFmt w:val="decimal"/>
+      <w:lvlText w:val="%5."/>
+      <w:lvlJc w:val="left"/>
+      <w:pPr>
+        <w:tabs>
+          <w:tab w:val="num" w:pos="3600"/>
+        </w:tabs>
+        <w:ind w:left="3600" w:hanging="360"/>
+      </w:pPr>
+    </w:lvl>
+    <w:lvl w:ilvl="5" w:tentative="1">
+      <w:start w:val="1"/>
+      <w:numFmt w:val="decimal"/>
+      <w:lvlText w:val="%6."/>
+      <w:lvlJc w:val="left"/>
+      <w:pPr>
+        <w:tabs>
+          <w:tab w:val="num" w:pos="4320"/>
+        </w:tabs>
+        <w:ind w:left="4320" w:hanging="360"/>
+      </w:pPr>
+    </w:lvl>
+    <w:lvl w:ilvl="6" w:tentative="1">
+      <w:start w:val="1"/>
+      <w:numFmt w:val="decimal"/>
+      <w:lvlText w:val="%7."/>
+      <w:lvlJc w:val="left"/>
+      <w:pPr>
+        <w:tabs>
+          <w:tab w:val="num" w:pos="5040"/>
+        </w:tabs>
+        <w:ind w:left="5040" w:hanging="360"/>
+      </w:pPr>
+    </w:lvl>
+    <w:lvl w:ilvl="7" w:tentative="1">
+      <w:start w:val="1"/>
+      <w:numFmt w:val="decimal"/>
+      <w:lvlText w:val="%8."/>
+      <w:lvlJc w:val="left"/>
+      <w:pPr>
+        <w:tabs>
+          <w:tab w:val="num" w:pos="5760"/>
+        </w:tabs>
+        <w:ind w:left="5760" w:hanging="360"/>
+      </w:pPr>
+    </w:lvl>
+    <w:lvl w:ilvl="8" w:tentative="1">
+      <w:start w:val="1"/>
+      <w:numFmt w:val="decimal"/>
+      <w:lvlText w:val="%9."/>
+      <w:lvlJc w:val="left"/>
+      <w:pPr>
+        <w:tabs>
+          <w:tab w:val="num" w:pos="6480"/>
+        </w:tabs>
+        <w:ind w:left="6480" w:hanging="360"/>
+      </w:pPr>
+    </w:lvl>
+  </w:abstractNum>
+  <w:abstractNum w:abstractNumId="3" w15:restartNumberingAfterBreak="0">
     <w:nsid w:val="31BF1FC7"/>
     <w:multiLevelType w:val="multilevel"/>
     <w:tmpl w:val="8B48AD80"/>
@@ -3274,7 +4283,7 @@
       </w:pPr>
     </w:lvl>
   </w:abstractNum>
-  <w:abstractNum w:abstractNumId="3" w15:restartNumberingAfterBreak="0">
+  <w:abstractNum w:abstractNumId="4" w15:restartNumberingAfterBreak="0">
     <w:nsid w:val="42FF76CF"/>
     <w:multiLevelType w:val="multilevel"/>
     <w:tmpl w:val="7006FC5C"/>
@@ -3388,7 +4397,7 @@
       </w:rPr>
     </w:lvl>
   </w:abstractNum>
-  <w:abstractNum w:abstractNumId="4" w15:restartNumberingAfterBreak="0">
+  <w:abstractNum w:abstractNumId="5" w15:restartNumberingAfterBreak="0">
     <w:nsid w:val="55316FF9"/>
     <w:multiLevelType w:val="multilevel"/>
     <w:tmpl w:val="CFB600B6"/>
@@ -3501,7 +4510,7 @@
       </w:rPr>
     </w:lvl>
   </w:abstractNum>
-  <w:abstractNum w:abstractNumId="5" w15:restartNumberingAfterBreak="0">
+  <w:abstractNum w:abstractNumId="6" w15:restartNumberingAfterBreak="0">
     <w:nsid w:val="60C07CA1"/>
     <w:multiLevelType w:val="multilevel"/>
     <w:tmpl w:val="EEF4A536"/>
@@ -3614,7 +4623,7 @@
       </w:rPr>
     </w:lvl>
   </w:abstractNum>
-  <w:abstractNum w:abstractNumId="6" w15:restartNumberingAfterBreak="0">
+  <w:abstractNum w:abstractNumId="7" w15:restartNumberingAfterBreak="0">
     <w:nsid w:val="621338D3"/>
     <w:multiLevelType w:val="multilevel"/>
     <w:tmpl w:val="6A34C3F0"/>
@@ -3728,25 +4737,28 @@
     </w:lvl>
   </w:abstractNum>
   <w:num w:numId="1" w16cid:durableId="1562016099">
-    <w:abstractNumId w:val="3"/>
+    <w:abstractNumId w:val="4"/>
   </w:num>
   <w:num w:numId="2" w16cid:durableId="272518550">
     <w:abstractNumId w:val="0"/>
   </w:num>
   <w:num w:numId="3" w16cid:durableId="1434324884">
+    <w:abstractNumId w:val="6"/>
+  </w:num>
+  <w:num w:numId="4" w16cid:durableId="1416244872">
     <w:abstractNumId w:val="5"/>
   </w:num>
-  <w:num w:numId="4" w16cid:durableId="1416244872">
-    <w:abstractNumId w:val="4"/>
-  </w:num>
   <w:num w:numId="5" w16cid:durableId="1974870676">
-    <w:abstractNumId w:val="6"/>
+    <w:abstractNumId w:val="7"/>
   </w:num>
   <w:num w:numId="6" w16cid:durableId="1410955928">
-    <w:abstractNumId w:val="2"/>
+    <w:abstractNumId w:val="3"/>
   </w:num>
   <w:num w:numId="7" w16cid:durableId="1478720012">
     <w:abstractNumId w:val="1"/>
+  </w:num>
+  <w:num w:numId="8" w16cid:durableId="561866418">
+    <w:abstractNumId w:val="2"/>
   </w:num>
 </w:numbering>
 </file>
@@ -4352,6 +5364,18 @@
       <w:u w:val="single"/>
     </w:rPr>
   </w:style>
+  <w:style w:type="character" w:styleId="FollowedHyperlink">
+    <w:name w:val="FollowedHyperlink"/>
+    <w:basedOn w:val="DefaultParagraphFont"/>
+    <w:uiPriority w:val="99"/>
+    <w:semiHidden/>
+    <w:unhideWhenUsed/>
+    <w:rsid w:val="00A04333"/>
+    <w:rPr>
+      <w:color w:val="800080" w:themeColor="followedHyperlink"/>
+      <w:u w:val="single"/>
+    </w:rPr>
+  </w:style>
 </w:styles>
 </file>
 

</xml_diff>

<commit_message>
starting with 6th company
</commit_message>
<xml_diff>
--- a/#ReviseWithArsh #6Companies30Days Challenge 2023.docx
+++ b/#ReviseWithArsh #6Companies30Days Challenge 2023.docx
@@ -37,15 +37,7 @@
     <w:p/>
     <w:p>
       <w:r>
-        <w:t xml:space="preserve">For complete details about the </w:t>
-      </w:r>
-      <w:proofErr w:type="gramStart"/>
-      <w:r>
-        <w:t>Challenge ,</w:t>
-      </w:r>
-      <w:proofErr w:type="gramEnd"/>
-      <w:r>
-        <w:t xml:space="preserve"> go through the video (in Hindi) : </w:t>
+        <w:t xml:space="preserve">For complete details about the Challenge , go through the video (in Hindi) : </w:t>
       </w:r>
       <w:r>
         <w:br/>
@@ -283,25 +275,7 @@
           <w:sz w:val="23"/>
           <w:szCs w:val="23"/>
         </w:rPr>
-        <w:t xml:space="preserve"> on how to plan the things after this challenge - related to </w:t>
-      </w:r>
-      <w:proofErr w:type="gramStart"/>
-      <w:r>
-        <w:rPr>
-          <w:color w:val="263238"/>
-          <w:sz w:val="23"/>
-          <w:szCs w:val="23"/>
-        </w:rPr>
-        <w:t>projects ,</w:t>
-      </w:r>
-      <w:proofErr w:type="gramEnd"/>
-      <w:r>
-        <w:rPr>
-          <w:color w:val="263238"/>
-          <w:sz w:val="23"/>
-          <w:szCs w:val="23"/>
-        </w:rPr>
-        <w:t xml:space="preserve"> revision , CS Fundamentals, Interview Tips , etc.</w:t>
+        <w:t xml:space="preserve"> on how to plan the things after this challenge - related to projects , revision , CS Fundamentals, Interview Tips , etc.</w:t>
       </w:r>
     </w:p>
     <w:p>
@@ -361,25 +335,46 @@
           <w:sz w:val="23"/>
           <w:szCs w:val="23"/>
         </w:rPr>
-        <w:t xml:space="preserve"> repository to store all the codes which can be later used as </w:t>
-      </w:r>
-      <w:proofErr w:type="gramStart"/>
-      <w:r>
+        <w:t xml:space="preserve"> repository to store all the codes which can be later used as notes .You can name the repository as #6Companies30days or #ReviseWithArsh.</w:t>
+      </w:r>
+    </w:p>
+    <w:p>
+      <w:pPr>
+        <w:numPr>
+          <w:ilvl w:val="0"/>
+          <w:numId w:val="1"/>
+        </w:numPr>
         <w:rPr>
           <w:color w:val="263238"/>
           <w:sz w:val="23"/>
           <w:szCs w:val="23"/>
         </w:rPr>
-        <w:t>notes .You</w:t>
-      </w:r>
-      <w:proofErr w:type="gramEnd"/>
+      </w:pPr>
       <w:r>
         <w:rPr>
           <w:color w:val="263238"/>
           <w:sz w:val="23"/>
           <w:szCs w:val="23"/>
         </w:rPr>
-        <w:t xml:space="preserve"> can name the repository as #6Companies30days or #ReviseWithArsh.</w:t>
+        <w:t xml:space="preserve">The questions provided will be on a gap of 5 days for a new company </w:t>
+      </w:r>
+      <w:proofErr w:type="spellStart"/>
+      <w:r>
+        <w:rPr>
+          <w:color w:val="263238"/>
+          <w:sz w:val="23"/>
+          <w:szCs w:val="23"/>
+        </w:rPr>
+        <w:t>i.e</w:t>
+      </w:r>
+      <w:proofErr w:type="spellEnd"/>
+      <w:r>
+        <w:rPr>
+          <w:color w:val="263238"/>
+          <w:sz w:val="23"/>
+          <w:szCs w:val="23"/>
+        </w:rPr>
+        <w:t xml:space="preserve"> from 1st to 5th Jan,6th to 10th Jan and so on.</w:t>
       </w:r>
     </w:p>
     <w:p>
@@ -400,194 +395,137 @@
           <w:sz w:val="23"/>
           <w:szCs w:val="23"/>
         </w:rPr>
-        <w:t xml:space="preserve">The questions provided will be on a gap of 5 days for a new company </w:t>
+        <w:t>Completing questions in these 5 days can be in any format - 3 questions a day or     maybe 6 questions a day.</w:t>
+      </w:r>
+    </w:p>
+    <w:p>
+      <w:pPr>
+        <w:numPr>
+          <w:ilvl w:val="0"/>
+          <w:numId w:val="1"/>
+        </w:numPr>
+        <w:rPr>
+          <w:sz w:val="23"/>
+          <w:szCs w:val="23"/>
+        </w:rPr>
+      </w:pPr>
+      <w:r>
+        <w:rPr>
+          <w:color w:val="263238"/>
+          <w:sz w:val="23"/>
+          <w:szCs w:val="23"/>
+        </w:rPr>
+        <w:t xml:space="preserve">You need to start the challenge by putting in a post on LinkedIn, Instagram, Twitter     with hashtag </w:t>
+      </w:r>
+      <w:r>
+        <w:rPr>
+          <w:color w:val="FF0000"/>
+          <w:sz w:val="23"/>
+          <w:szCs w:val="23"/>
+        </w:rPr>
+        <w:t>#6Companies30days</w:t>
+      </w:r>
+      <w:r>
+        <w:rPr>
+          <w:color w:val="263238"/>
+          <w:sz w:val="23"/>
+          <w:szCs w:val="23"/>
+        </w:rPr>
+        <w:t xml:space="preserve"> and </w:t>
+      </w:r>
+      <w:r>
+        <w:rPr>
+          <w:color w:val="FF0000"/>
+          <w:sz w:val="23"/>
+          <w:szCs w:val="23"/>
+        </w:rPr>
+        <w:t>#ReviseWithArsh</w:t>
+      </w:r>
+      <w:r>
+        <w:rPr>
+          <w:color w:val="263238"/>
+          <w:sz w:val="23"/>
+          <w:szCs w:val="23"/>
+        </w:rPr>
+        <w:t xml:space="preserve"> and tag </w:t>
+      </w:r>
+      <w:r>
+        <w:rPr>
+          <w:sz w:val="23"/>
+          <w:szCs w:val="23"/>
+        </w:rPr>
+        <w:t>“</w:t>
       </w:r>
       <w:proofErr w:type="spellStart"/>
       <w:r>
         <w:rPr>
+          <w:sz w:val="23"/>
+          <w:szCs w:val="23"/>
+        </w:rPr>
+        <w:t>Arsh</w:t>
+      </w:r>
+      <w:proofErr w:type="spellEnd"/>
+      <w:r>
+        <w:rPr>
+          <w:sz w:val="23"/>
+          <w:szCs w:val="23"/>
+        </w:rPr>
+        <w:t xml:space="preserve"> Goyal”</w:t>
+      </w:r>
+      <w:r>
+        <w:rPr>
           <w:color w:val="263238"/>
           <w:sz w:val="23"/>
           <w:szCs w:val="23"/>
         </w:rPr>
-        <w:t>i.e</w:t>
-      </w:r>
-      <w:proofErr w:type="spellEnd"/>
-      <w:r>
+        <w:t xml:space="preserve"> so that your entry can be tracked and you are eligible for referrals and other benefits.</w:t>
+      </w:r>
+    </w:p>
+    <w:p>
+      <w:pPr>
+        <w:numPr>
+          <w:ilvl w:val="0"/>
+          <w:numId w:val="1"/>
+        </w:numPr>
         <w:rPr>
           <w:color w:val="263238"/>
           <w:sz w:val="23"/>
           <w:szCs w:val="23"/>
         </w:rPr>
-        <w:t xml:space="preserve"> from 1st to 5th Jan,6th to 10th Jan and so on.</w:t>
-      </w:r>
-    </w:p>
-    <w:p>
-      <w:pPr>
-        <w:numPr>
-          <w:ilvl w:val="0"/>
-          <w:numId w:val="1"/>
-        </w:numPr>
+      </w:pPr>
+      <w:r>
         <w:rPr>
           <w:color w:val="263238"/>
           <w:sz w:val="23"/>
           <w:szCs w:val="23"/>
         </w:rPr>
-      </w:pPr>
-      <w:r>
+        <w:t>Why wait to start- start it today!</w:t>
+      </w:r>
+    </w:p>
+    <w:p>
+      <w:pPr>
         <w:rPr>
           <w:color w:val="263238"/>
           <w:sz w:val="23"/>
           <w:szCs w:val="23"/>
         </w:rPr>
-        <w:t>Completing questions in these 5 days can be in any format - 3 questions a day or     maybe 6 questions a day.</w:t>
-      </w:r>
-    </w:p>
-    <w:p>
-      <w:pPr>
-        <w:numPr>
-          <w:ilvl w:val="0"/>
-          <w:numId w:val="1"/>
-        </w:numPr>
-        <w:rPr>
-          <w:sz w:val="23"/>
-          <w:szCs w:val="23"/>
-        </w:rPr>
-      </w:pPr>
-      <w:r>
+      </w:pPr>
+    </w:p>
+    <w:p>
+      <w:pPr>
         <w:rPr>
           <w:color w:val="263238"/>
           <w:sz w:val="23"/>
           <w:szCs w:val="23"/>
         </w:rPr>
-        <w:t xml:space="preserve">You need to start the challenge by putting in a post on LinkedIn, Instagram, Twitter     with hashtag </w:t>
-      </w:r>
-      <w:r>
-        <w:rPr>
-          <w:color w:val="FF0000"/>
-          <w:sz w:val="23"/>
-          <w:szCs w:val="23"/>
-        </w:rPr>
-        <w:t>#6Companies30days</w:t>
-      </w:r>
+      </w:pPr>
       <w:r>
         <w:rPr>
           <w:color w:val="263238"/>
           <w:sz w:val="23"/>
           <w:szCs w:val="23"/>
         </w:rPr>
-        <w:t xml:space="preserve"> and </w:t>
-      </w:r>
-      <w:r>
-        <w:rPr>
-          <w:color w:val="FF0000"/>
-          <w:sz w:val="23"/>
-          <w:szCs w:val="23"/>
-        </w:rPr>
-        <w:t>#ReviseWithArsh</w:t>
-      </w:r>
-      <w:r>
-        <w:rPr>
-          <w:color w:val="263238"/>
-          <w:sz w:val="23"/>
-          <w:szCs w:val="23"/>
-        </w:rPr>
-        <w:t xml:space="preserve"> and tag </w:t>
-      </w:r>
-      <w:r>
-        <w:rPr>
-          <w:sz w:val="23"/>
-          <w:szCs w:val="23"/>
-        </w:rPr>
-        <w:t>“</w:t>
-      </w:r>
-      <w:proofErr w:type="spellStart"/>
-      <w:r>
-        <w:rPr>
-          <w:sz w:val="23"/>
-          <w:szCs w:val="23"/>
-        </w:rPr>
-        <w:t>Arsh</w:t>
-      </w:r>
-      <w:proofErr w:type="spellEnd"/>
-      <w:r>
-        <w:rPr>
-          <w:sz w:val="23"/>
-          <w:szCs w:val="23"/>
-        </w:rPr>
-        <w:t xml:space="preserve"> Goyal”</w:t>
-      </w:r>
-      <w:r>
-        <w:rPr>
-          <w:color w:val="263238"/>
-          <w:sz w:val="23"/>
-          <w:szCs w:val="23"/>
-        </w:rPr>
-        <w:t xml:space="preserve"> so that your entry can be tracked and you are eligible for referrals and other benefits.</w:t>
-      </w:r>
-    </w:p>
-    <w:p>
-      <w:pPr>
-        <w:numPr>
-          <w:ilvl w:val="0"/>
-          <w:numId w:val="1"/>
-        </w:numPr>
-        <w:rPr>
-          <w:color w:val="263238"/>
-          <w:sz w:val="23"/>
-          <w:szCs w:val="23"/>
-        </w:rPr>
-      </w:pPr>
-      <w:r>
-        <w:rPr>
-          <w:color w:val="263238"/>
-          <w:sz w:val="23"/>
-          <w:szCs w:val="23"/>
-        </w:rPr>
-        <w:t>Why wait to start- start it today!</w:t>
-      </w:r>
-    </w:p>
-    <w:p>
-      <w:pPr>
-        <w:rPr>
-          <w:color w:val="263238"/>
-          <w:sz w:val="23"/>
-          <w:szCs w:val="23"/>
-        </w:rPr>
-      </w:pPr>
-    </w:p>
-    <w:p>
-      <w:pPr>
-        <w:rPr>
-          <w:color w:val="263238"/>
-          <w:sz w:val="23"/>
-          <w:szCs w:val="23"/>
-        </w:rPr>
-      </w:pPr>
-      <w:r>
-        <w:rPr>
-          <w:color w:val="263238"/>
-          <w:sz w:val="23"/>
-          <w:szCs w:val="23"/>
-        </w:rPr>
-        <w:t xml:space="preserve">Challenge Company </w:t>
-      </w:r>
-      <w:proofErr w:type="gramStart"/>
-      <w:r>
-        <w:rPr>
-          <w:color w:val="263238"/>
-          <w:sz w:val="23"/>
-          <w:szCs w:val="23"/>
-        </w:rPr>
-        <w:t>1 :</w:t>
-      </w:r>
-      <w:proofErr w:type="gramEnd"/>
-      <w:r>
-        <w:rPr>
-          <w:color w:val="263238"/>
-          <w:sz w:val="23"/>
-          <w:szCs w:val="23"/>
-        </w:rPr>
-        <w:t xml:space="preserve"> Microsoft </w:t>
+        <w:t xml:space="preserve">Challenge Company 1 : Microsoft </w:t>
       </w:r>
     </w:p>
     <w:p>
@@ -1044,29 +982,7 @@
           <w:szCs w:val="23"/>
           <w:lang w:val="en-IN"/>
         </w:rPr>
-        <w:t xml:space="preserve">Challenge Company </w:t>
-      </w:r>
-      <w:proofErr w:type="gramStart"/>
-      <w:r>
-        <w:rPr>
-          <w:rFonts w:eastAsia="Times New Roman"/>
-          <w:color w:val="263238"/>
-          <w:sz w:val="23"/>
-          <w:szCs w:val="23"/>
-          <w:lang w:val="en-IN"/>
-        </w:rPr>
-        <w:t>2 :</w:t>
-      </w:r>
-      <w:proofErr w:type="gramEnd"/>
-      <w:r>
-        <w:rPr>
-          <w:rFonts w:eastAsia="Times New Roman"/>
-          <w:color w:val="263238"/>
-          <w:sz w:val="23"/>
-          <w:szCs w:val="23"/>
-          <w:lang w:val="en-IN"/>
-        </w:rPr>
-        <w:t xml:space="preserve"> </w:t>
+        <w:t xml:space="preserve">Challenge Company 2 : </w:t>
       </w:r>
       <w:r>
         <w:rPr>
@@ -1227,29 +1143,7 @@
           <w:szCs w:val="24"/>
           <w:lang w:val="en-IN"/>
         </w:rPr>
-        <w:t xml:space="preserve"> (Similar to </w:t>
-      </w:r>
-      <w:proofErr w:type="gramStart"/>
-      <w:r>
-        <w:rPr>
-          <w:rFonts w:eastAsia="Times New Roman"/>
-          <w:color w:val="000000"/>
-          <w:sz w:val="24"/>
-          <w:szCs w:val="24"/>
-          <w:lang w:val="en-IN"/>
-        </w:rPr>
-        <w:t>peacocks</w:t>
-      </w:r>
-      <w:proofErr w:type="gramEnd"/>
-      <w:r>
-        <w:rPr>
-          <w:rFonts w:eastAsia="Times New Roman"/>
-          <w:color w:val="000000"/>
-          <w:sz w:val="24"/>
-          <w:szCs w:val="24"/>
-          <w:lang w:val="en-IN"/>
-        </w:rPr>
-        <w:t xml:space="preserve"> question)</w:t>
+        <w:t xml:space="preserve"> (Similar to peacocks question)</w:t>
       </w:r>
     </w:p>
     <w:p>
@@ -1659,27 +1553,7 @@
           <w:sz w:val="22"/>
           <w:szCs w:val="22"/>
         </w:rPr>
-        <w:t xml:space="preserve">Company </w:t>
-      </w:r>
-      <w:proofErr w:type="gramStart"/>
-      <w:r>
-        <w:rPr>
-          <w:rFonts w:ascii="Arial" w:hAnsi="Arial" w:cs="Arial"/>
-          <w:color w:val="000000"/>
-          <w:sz w:val="22"/>
-          <w:szCs w:val="22"/>
-        </w:rPr>
-        <w:t>3 :</w:t>
-      </w:r>
-      <w:proofErr w:type="gramEnd"/>
-      <w:r>
-        <w:rPr>
-          <w:rFonts w:ascii="Arial" w:hAnsi="Arial" w:cs="Arial"/>
-          <w:color w:val="000000"/>
-          <w:sz w:val="22"/>
-          <w:szCs w:val="22"/>
-        </w:rPr>
-        <w:t xml:space="preserve"> Adobe</w:t>
+        <w:t>Company 3 : Adobe</w:t>
       </w:r>
     </w:p>
     <w:p>
@@ -1837,27 +1711,15 @@
         </w:rPr>
       </w:pPr>
       <w:hyperlink r:id="rId44" w:history="1">
-        <w:proofErr w:type="gramStart"/>
-        <w:r>
-          <w:rPr>
-            <w:rStyle w:val="Hyperlink"/>
-            <w:rFonts w:ascii="Arial" w:hAnsi="Arial" w:cs="Arial"/>
-            <w:color w:val="1155CC"/>
-            <w:sz w:val="22"/>
-            <w:szCs w:val="22"/>
-          </w:rPr>
-          <w:t>Non Negative</w:t>
-        </w:r>
-        <w:proofErr w:type="gramEnd"/>
-        <w:r>
-          <w:rPr>
-            <w:rStyle w:val="Hyperlink"/>
-            <w:rFonts w:ascii="Arial" w:hAnsi="Arial" w:cs="Arial"/>
-            <w:color w:val="1155CC"/>
-            <w:sz w:val="22"/>
-            <w:szCs w:val="22"/>
-          </w:rPr>
-          <w:t xml:space="preserve"> Integers without consecutive ones</w:t>
+        <w:r>
+          <w:rPr>
+            <w:rStyle w:val="Hyperlink"/>
+            <w:rFonts w:ascii="Arial" w:hAnsi="Arial" w:cs="Arial"/>
+            <w:color w:val="1155CC"/>
+            <w:sz w:val="22"/>
+            <w:szCs w:val="22"/>
+          </w:rPr>
+          <w:t>Non Negative Integers without consecutive ones</w:t>
         </w:r>
       </w:hyperlink>
     </w:p>
@@ -1977,27 +1839,15 @@
         </w:rPr>
       </w:pPr>
       <w:hyperlink r:id="rId48" w:history="1">
-        <w:proofErr w:type="gramStart"/>
-        <w:r>
-          <w:rPr>
-            <w:rStyle w:val="Hyperlink"/>
-            <w:rFonts w:ascii="Arial" w:hAnsi="Arial" w:cs="Arial"/>
-            <w:color w:val="1155CC"/>
-            <w:sz w:val="22"/>
-            <w:szCs w:val="22"/>
-          </w:rPr>
-          <w:t>Count  nodes</w:t>
-        </w:r>
-        <w:proofErr w:type="gramEnd"/>
-        <w:r>
-          <w:rPr>
-            <w:rStyle w:val="Hyperlink"/>
-            <w:rFonts w:ascii="Arial" w:hAnsi="Arial" w:cs="Arial"/>
-            <w:color w:val="1155CC"/>
-            <w:sz w:val="22"/>
-            <w:szCs w:val="22"/>
-          </w:rPr>
-          <w:t xml:space="preserve"> equal to average of Subtree</w:t>
+        <w:r>
+          <w:rPr>
+            <w:rStyle w:val="Hyperlink"/>
+            <w:rFonts w:ascii="Arial" w:hAnsi="Arial" w:cs="Arial"/>
+            <w:color w:val="1155CC"/>
+            <w:sz w:val="22"/>
+            <w:szCs w:val="22"/>
+          </w:rPr>
+          <w:t>Count  nodes equal to average of Subtree</w:t>
         </w:r>
       </w:hyperlink>
     </w:p>
@@ -2219,27 +2069,7 @@
           <w:sz w:val="22"/>
           <w:szCs w:val="22"/>
         </w:rPr>
-        <w:t xml:space="preserve">Company </w:t>
-      </w:r>
-      <w:proofErr w:type="gramStart"/>
-      <w:r>
-        <w:rPr>
-          <w:rFonts w:ascii="Arial" w:hAnsi="Arial" w:cs="Arial"/>
-          <w:color w:val="000000"/>
-          <w:sz w:val="22"/>
-          <w:szCs w:val="22"/>
-        </w:rPr>
-        <w:t>4 :</w:t>
-      </w:r>
-      <w:proofErr w:type="gramEnd"/>
-      <w:r>
-        <w:rPr>
-          <w:rFonts w:ascii="Arial" w:hAnsi="Arial" w:cs="Arial"/>
-          <w:color w:val="000000"/>
-          <w:sz w:val="22"/>
-          <w:szCs w:val="22"/>
-        </w:rPr>
-        <w:t xml:space="preserve"> Flipkart</w:t>
+        <w:t>Company 4 : Flipkart</w:t>
       </w:r>
     </w:p>
     <w:p>
@@ -2297,29 +2127,7 @@
             <w:sz w:val="22"/>
             <w:szCs w:val="22"/>
           </w:rPr>
-          <w:t xml:space="preserve">Sale and </w:t>
-        </w:r>
-        <w:proofErr w:type="gramStart"/>
-        <w:r>
-          <w:rPr>
-            <w:rStyle w:val="Hyperlink"/>
-            <w:rFonts w:ascii="Arial" w:hAnsi="Arial" w:cs="Arial"/>
-            <w:color w:val="1155CC"/>
-            <w:sz w:val="22"/>
-            <w:szCs w:val="22"/>
-          </w:rPr>
-          <w:t>Offers</w:t>
-        </w:r>
-        <w:proofErr w:type="gramEnd"/>
-        <w:r>
-          <w:rPr>
-            <w:rStyle w:val="Hyperlink"/>
-            <w:rFonts w:ascii="Arial" w:hAnsi="Arial" w:cs="Arial"/>
-            <w:color w:val="1155CC"/>
-            <w:sz w:val="22"/>
-            <w:szCs w:val="22"/>
-          </w:rPr>
-          <w:t xml:space="preserve"> at Flipkart BBD</w:t>
+          <w:t>Sale and Offers at Flipkart BBD</w:t>
         </w:r>
       </w:hyperlink>
     </w:p>
@@ -2791,27 +2599,7 @@
           <w:sz w:val="23"/>
           <w:szCs w:val="23"/>
         </w:rPr>
-        <w:t xml:space="preserve">Company </w:t>
-      </w:r>
-      <w:proofErr w:type="gramStart"/>
-      <w:r>
-        <w:rPr>
-          <w:rFonts w:ascii="Arial" w:hAnsi="Arial" w:cs="Arial"/>
-          <w:color w:val="263238"/>
-          <w:sz w:val="23"/>
-          <w:szCs w:val="23"/>
-        </w:rPr>
-        <w:t>5 :</w:t>
-      </w:r>
-      <w:proofErr w:type="gramEnd"/>
-      <w:r>
-        <w:rPr>
-          <w:rFonts w:ascii="Arial" w:hAnsi="Arial" w:cs="Arial"/>
-          <w:color w:val="263238"/>
-          <w:sz w:val="23"/>
-          <w:szCs w:val="23"/>
-        </w:rPr>
-        <w:t xml:space="preserve"> </w:t>
+        <w:t xml:space="preserve">Company 5 : </w:t>
       </w:r>
       <w:r>
         <w:rPr>
@@ -2854,8 +2642,27 @@
             <w:szCs w:val="22"/>
             <w:shd w:val="clear" w:color="auto" w:fill="FFFFFF"/>
           </w:rPr>
-          <w:t>Maximum C</w:t>
-        </w:r>
+          <w:t>Maximum Consecutive Floors Without Special Floors</w:t>
+        </w:r>
+      </w:hyperlink>
+    </w:p>
+    <w:p>
+      <w:pPr>
+        <w:pStyle w:val="NormalWeb"/>
+        <w:numPr>
+          <w:ilvl w:val="0"/>
+          <w:numId w:val="8"/>
+        </w:numPr>
+        <w:spacing w:before="0" w:beforeAutospacing="0" w:after="0" w:afterAutospacing="0"/>
+        <w:textAlignment w:val="baseline"/>
+        <w:rPr>
+          <w:rFonts w:ascii="Arial" w:hAnsi="Arial" w:cs="Arial"/>
+          <w:color w:val="000000"/>
+          <w:sz w:val="22"/>
+          <w:szCs w:val="22"/>
+        </w:rPr>
+      </w:pPr>
+      <w:hyperlink r:id="rId71" w:history="1">
         <w:r>
           <w:rPr>
             <w:rStyle w:val="Hyperlink"/>
@@ -2865,40 +2672,7 @@
             <w:szCs w:val="22"/>
             <w:shd w:val="clear" w:color="auto" w:fill="FFFFFF"/>
           </w:rPr>
-          <w:t>o</w:t>
-        </w:r>
-        <w:r>
-          <w:rPr>
-            <w:rStyle w:val="Hyperlink"/>
-            <w:rFonts w:ascii="Roboto" w:hAnsi="Roboto" w:cs="Arial"/>
-            <w:color w:val="1155CC"/>
-            <w:sz w:val="22"/>
-            <w:szCs w:val="22"/>
-            <w:shd w:val="clear" w:color="auto" w:fill="FFFFFF"/>
-          </w:rPr>
-          <w:t>n</w:t>
-        </w:r>
-        <w:r>
-          <w:rPr>
-            <w:rStyle w:val="Hyperlink"/>
-            <w:rFonts w:ascii="Roboto" w:hAnsi="Roboto" w:cs="Arial"/>
-            <w:color w:val="1155CC"/>
-            <w:sz w:val="22"/>
-            <w:szCs w:val="22"/>
-            <w:shd w:val="clear" w:color="auto" w:fill="FFFFFF"/>
-          </w:rPr>
-          <w:t>s</w:t>
-        </w:r>
-        <w:r>
-          <w:rPr>
-            <w:rStyle w:val="Hyperlink"/>
-            <w:rFonts w:ascii="Roboto" w:hAnsi="Roboto" w:cs="Arial"/>
-            <w:color w:val="1155CC"/>
-            <w:sz w:val="22"/>
-            <w:szCs w:val="22"/>
-            <w:shd w:val="clear" w:color="auto" w:fill="FFFFFF"/>
-          </w:rPr>
-          <w:t>ecutive Floors Without Special Floors</w:t>
+          <w:t>Maximum Good People Based on Statements</w:t>
         </w:r>
       </w:hyperlink>
     </w:p>
@@ -2918,41 +2692,27 @@
           <w:szCs w:val="22"/>
         </w:rPr>
       </w:pPr>
-      <w:hyperlink r:id="rId71" w:history="1">
-        <w:r>
-          <w:rPr>
-            <w:rStyle w:val="Hyperlink"/>
-            <w:rFonts w:ascii="Roboto" w:hAnsi="Roboto" w:cs="Arial"/>
-            <w:color w:val="1155CC"/>
-            <w:sz w:val="22"/>
-            <w:szCs w:val="22"/>
-            <w:shd w:val="clear" w:color="auto" w:fill="FFFFFF"/>
-          </w:rPr>
-          <w:t>Maximum Good Peo</w:t>
-        </w:r>
-        <w:r>
-          <w:rPr>
-            <w:rStyle w:val="Hyperlink"/>
-            <w:rFonts w:ascii="Roboto" w:hAnsi="Roboto" w:cs="Arial"/>
-            <w:color w:val="1155CC"/>
-            <w:sz w:val="22"/>
-            <w:szCs w:val="22"/>
-            <w:shd w:val="clear" w:color="auto" w:fill="FFFFFF"/>
-          </w:rPr>
-          <w:t>p</w:t>
-        </w:r>
-        <w:r>
-          <w:rPr>
-            <w:rStyle w:val="Hyperlink"/>
-            <w:rFonts w:ascii="Roboto" w:hAnsi="Roboto" w:cs="Arial"/>
-            <w:color w:val="1155CC"/>
-            <w:sz w:val="22"/>
-            <w:szCs w:val="22"/>
-            <w:shd w:val="clear" w:color="auto" w:fill="FFFFFF"/>
-          </w:rPr>
-          <w:t>le Based on Statements</w:t>
-        </w:r>
-      </w:hyperlink>
+      <w:hyperlink r:id="rId72" w:history="1">
+        <w:r>
+          <w:rPr>
+            <w:rStyle w:val="Hyperlink"/>
+            <w:rFonts w:ascii="Arial" w:hAnsi="Arial" w:cs="Arial"/>
+            <w:color w:val="1155CC"/>
+            <w:sz w:val="22"/>
+            <w:szCs w:val="22"/>
+          </w:rPr>
+          <w:t>Sort an array</w:t>
+        </w:r>
+      </w:hyperlink>
+      <w:r>
+        <w:rPr>
+          <w:rFonts w:ascii="Arial" w:hAnsi="Arial" w:cs="Arial"/>
+          <w:color w:val="000000"/>
+          <w:sz w:val="22"/>
+          <w:szCs w:val="22"/>
+        </w:rPr>
+        <w:t> </w:t>
+      </w:r>
     </w:p>
     <w:p>
       <w:pPr>
@@ -2970,47 +2730,18 @@
           <w:szCs w:val="22"/>
         </w:rPr>
       </w:pPr>
-      <w:hyperlink r:id="rId72" w:history="1">
-        <w:r>
-          <w:rPr>
-            <w:rStyle w:val="Hyperlink"/>
-            <w:rFonts w:ascii="Arial" w:hAnsi="Arial" w:cs="Arial"/>
-            <w:color w:val="1155CC"/>
-            <w:sz w:val="22"/>
-            <w:szCs w:val="22"/>
-          </w:rPr>
-          <w:t>Sort an</w:t>
-        </w:r>
-        <w:r>
-          <w:rPr>
-            <w:rStyle w:val="Hyperlink"/>
-            <w:rFonts w:ascii="Arial" w:hAnsi="Arial" w:cs="Arial"/>
-            <w:color w:val="1155CC"/>
-            <w:sz w:val="22"/>
-            <w:szCs w:val="22"/>
-          </w:rPr>
-          <w:t xml:space="preserve"> </w:t>
-        </w:r>
-        <w:r>
-          <w:rPr>
-            <w:rStyle w:val="Hyperlink"/>
-            <w:rFonts w:ascii="Arial" w:hAnsi="Arial" w:cs="Arial"/>
-            <w:color w:val="1155CC"/>
-            <w:sz w:val="22"/>
-            <w:szCs w:val="22"/>
-          </w:rPr>
-          <w:t>array</w:t>
-        </w:r>
-      </w:hyperlink>
-      <w:r>
-        <w:rPr>
-          <w:rFonts w:ascii="Arial" w:hAnsi="Arial" w:cs="Arial"/>
-          <w:color w:val="000000"/>
-          <w:sz w:val="22"/>
-          <w:szCs w:val="22"/>
-        </w:rPr>
-        <w:t> </w:t>
-      </w:r>
+      <w:hyperlink r:id="rId73" w:history="1">
+        <w:r>
+          <w:rPr>
+            <w:rStyle w:val="Hyperlink"/>
+            <w:rFonts w:ascii="Arial" w:hAnsi="Arial" w:cs="Arial"/>
+            <w:color w:val="1155CC"/>
+            <w:sz w:val="22"/>
+            <w:szCs w:val="22"/>
+          </w:rPr>
+          <w:t>Fruit into Baskets</w:t>
+        </w:r>
+      </w:hyperlink>
     </w:p>
     <w:p>
       <w:pPr>
@@ -3028,36 +2759,16 @@
           <w:szCs w:val="22"/>
         </w:rPr>
       </w:pPr>
-      <w:hyperlink r:id="rId73" w:history="1">
-        <w:r>
-          <w:rPr>
-            <w:rStyle w:val="Hyperlink"/>
-            <w:rFonts w:ascii="Arial" w:hAnsi="Arial" w:cs="Arial"/>
-            <w:color w:val="1155CC"/>
-            <w:sz w:val="22"/>
-            <w:szCs w:val="22"/>
-          </w:rPr>
-          <w:t>Fruit into Bask</w:t>
-        </w:r>
-        <w:r>
-          <w:rPr>
-            <w:rStyle w:val="Hyperlink"/>
-            <w:rFonts w:ascii="Arial" w:hAnsi="Arial" w:cs="Arial"/>
-            <w:color w:val="1155CC"/>
-            <w:sz w:val="22"/>
-            <w:szCs w:val="22"/>
-          </w:rPr>
-          <w:t>e</w:t>
-        </w:r>
-        <w:r>
-          <w:rPr>
-            <w:rStyle w:val="Hyperlink"/>
-            <w:rFonts w:ascii="Arial" w:hAnsi="Arial" w:cs="Arial"/>
-            <w:color w:val="1155CC"/>
-            <w:sz w:val="22"/>
-            <w:szCs w:val="22"/>
-          </w:rPr>
-          <w:t>ts</w:t>
+      <w:hyperlink r:id="rId74" w:history="1">
+        <w:r>
+          <w:rPr>
+            <w:rStyle w:val="Hyperlink"/>
+            <w:rFonts w:ascii="Arial" w:hAnsi="Arial" w:cs="Arial"/>
+            <w:color w:val="1155CC"/>
+            <w:sz w:val="22"/>
+            <w:szCs w:val="22"/>
+          </w:rPr>
+          <w:t>Number of Closed Islands</w:t>
         </w:r>
       </w:hyperlink>
     </w:p>
@@ -3077,36 +2788,16 @@
           <w:szCs w:val="22"/>
         </w:rPr>
       </w:pPr>
-      <w:hyperlink r:id="rId74" w:history="1">
-        <w:r>
-          <w:rPr>
-            <w:rStyle w:val="Hyperlink"/>
-            <w:rFonts w:ascii="Arial" w:hAnsi="Arial" w:cs="Arial"/>
-            <w:color w:val="1155CC"/>
-            <w:sz w:val="22"/>
-            <w:szCs w:val="22"/>
-          </w:rPr>
-          <w:t>Number of Clos</w:t>
-        </w:r>
-        <w:r>
-          <w:rPr>
-            <w:rStyle w:val="Hyperlink"/>
-            <w:rFonts w:ascii="Arial" w:hAnsi="Arial" w:cs="Arial"/>
-            <w:color w:val="1155CC"/>
-            <w:sz w:val="22"/>
-            <w:szCs w:val="22"/>
-          </w:rPr>
-          <w:t>e</w:t>
-        </w:r>
-        <w:r>
-          <w:rPr>
-            <w:rStyle w:val="Hyperlink"/>
-            <w:rFonts w:ascii="Arial" w:hAnsi="Arial" w:cs="Arial"/>
-            <w:color w:val="1155CC"/>
-            <w:sz w:val="22"/>
-            <w:szCs w:val="22"/>
-          </w:rPr>
-          <w:t>d Islands</w:t>
+      <w:hyperlink r:id="rId75" w:history="1">
+        <w:r>
+          <w:rPr>
+            <w:rStyle w:val="Hyperlink"/>
+            <w:rFonts w:ascii="Arial" w:hAnsi="Arial" w:cs="Arial"/>
+            <w:color w:val="1155CC"/>
+            <w:sz w:val="22"/>
+            <w:szCs w:val="22"/>
+          </w:rPr>
+          <w:t>Distinct Echo Substrings</w:t>
         </w:r>
       </w:hyperlink>
     </w:p>
@@ -3126,36 +2817,16 @@
           <w:szCs w:val="22"/>
         </w:rPr>
       </w:pPr>
-      <w:hyperlink r:id="rId75" w:history="1">
-        <w:r>
-          <w:rPr>
-            <w:rStyle w:val="Hyperlink"/>
-            <w:rFonts w:ascii="Arial" w:hAnsi="Arial" w:cs="Arial"/>
-            <w:color w:val="1155CC"/>
-            <w:sz w:val="22"/>
-            <w:szCs w:val="22"/>
-          </w:rPr>
-          <w:t>Distinct Echo Sub</w:t>
-        </w:r>
-        <w:r>
-          <w:rPr>
-            <w:rStyle w:val="Hyperlink"/>
-            <w:rFonts w:ascii="Arial" w:hAnsi="Arial" w:cs="Arial"/>
-            <w:color w:val="1155CC"/>
-            <w:sz w:val="22"/>
-            <w:szCs w:val="22"/>
-          </w:rPr>
-          <w:t>s</w:t>
-        </w:r>
-        <w:r>
-          <w:rPr>
-            <w:rStyle w:val="Hyperlink"/>
-            <w:rFonts w:ascii="Arial" w:hAnsi="Arial" w:cs="Arial"/>
-            <w:color w:val="1155CC"/>
-            <w:sz w:val="22"/>
-            <w:szCs w:val="22"/>
-          </w:rPr>
-          <w:t>trings</w:t>
+      <w:hyperlink r:id="rId76" w:history="1">
+        <w:r>
+          <w:rPr>
+            <w:rStyle w:val="Hyperlink"/>
+            <w:rFonts w:ascii="Arial" w:hAnsi="Arial" w:cs="Arial"/>
+            <w:color w:val="1155CC"/>
+            <w:sz w:val="22"/>
+            <w:szCs w:val="22"/>
+          </w:rPr>
+          <w:t>K divisible Array Substrings</w:t>
         </w:r>
       </w:hyperlink>
     </w:p>
@@ -3175,38 +2846,27 @@
           <w:szCs w:val="22"/>
         </w:rPr>
       </w:pPr>
-      <w:hyperlink r:id="rId76" w:history="1">
-        <w:r>
-          <w:rPr>
-            <w:rStyle w:val="Hyperlink"/>
-            <w:rFonts w:ascii="Arial" w:hAnsi="Arial" w:cs="Arial"/>
-            <w:color w:val="1155CC"/>
-            <w:sz w:val="22"/>
-            <w:szCs w:val="22"/>
-          </w:rPr>
-          <w:t>K divisible A</w:t>
-        </w:r>
-        <w:r>
-          <w:rPr>
-            <w:rStyle w:val="Hyperlink"/>
-            <w:rFonts w:ascii="Arial" w:hAnsi="Arial" w:cs="Arial"/>
-            <w:color w:val="1155CC"/>
-            <w:sz w:val="22"/>
-            <w:szCs w:val="22"/>
-          </w:rPr>
-          <w:t>r</w:t>
-        </w:r>
-        <w:r>
-          <w:rPr>
-            <w:rStyle w:val="Hyperlink"/>
-            <w:rFonts w:ascii="Arial" w:hAnsi="Arial" w:cs="Arial"/>
-            <w:color w:val="1155CC"/>
-            <w:sz w:val="22"/>
-            <w:szCs w:val="22"/>
-          </w:rPr>
-          <w:t>ray Substrings</w:t>
-        </w:r>
-      </w:hyperlink>
+      <w:hyperlink r:id="rId77" w:history="1">
+        <w:r>
+          <w:rPr>
+            <w:rStyle w:val="Hyperlink"/>
+            <w:rFonts w:ascii="Arial" w:hAnsi="Arial" w:cs="Arial"/>
+            <w:color w:val="1155CC"/>
+            <w:sz w:val="22"/>
+            <w:szCs w:val="22"/>
+          </w:rPr>
+          <w:t>Random Pick with Weight</w:t>
+        </w:r>
+      </w:hyperlink>
+      <w:r>
+        <w:rPr>
+          <w:rFonts w:ascii="Arial" w:hAnsi="Arial" w:cs="Arial"/>
+          <w:color w:val="000000"/>
+          <w:sz w:val="22"/>
+          <w:szCs w:val="22"/>
+        </w:rPr>
+        <w:t xml:space="preserve"> (New Project at Google Play Services)</w:t>
+      </w:r>
     </w:p>
     <w:p>
       <w:pPr>
@@ -3224,47 +2884,18 @@
           <w:szCs w:val="22"/>
         </w:rPr>
       </w:pPr>
-      <w:hyperlink r:id="rId77" w:history="1">
-        <w:r>
-          <w:rPr>
-            <w:rStyle w:val="Hyperlink"/>
-            <w:rFonts w:ascii="Arial" w:hAnsi="Arial" w:cs="Arial"/>
-            <w:color w:val="1155CC"/>
-            <w:sz w:val="22"/>
-            <w:szCs w:val="22"/>
-          </w:rPr>
-          <w:t xml:space="preserve">Random Pick </w:t>
-        </w:r>
-        <w:r>
-          <w:rPr>
-            <w:rStyle w:val="Hyperlink"/>
-            <w:rFonts w:ascii="Arial" w:hAnsi="Arial" w:cs="Arial"/>
-            <w:color w:val="1155CC"/>
-            <w:sz w:val="22"/>
-            <w:szCs w:val="22"/>
-          </w:rPr>
-          <w:t>w</w:t>
-        </w:r>
-        <w:r>
-          <w:rPr>
-            <w:rStyle w:val="Hyperlink"/>
-            <w:rFonts w:ascii="Arial" w:hAnsi="Arial" w:cs="Arial"/>
-            <w:color w:val="1155CC"/>
-            <w:sz w:val="22"/>
-            <w:szCs w:val="22"/>
-          </w:rPr>
-          <w:t>ith Weight</w:t>
-        </w:r>
-      </w:hyperlink>
-      <w:r>
-        <w:rPr>
-          <w:rFonts w:ascii="Arial" w:hAnsi="Arial" w:cs="Arial"/>
-          <w:color w:val="000000"/>
-          <w:sz w:val="22"/>
-          <w:szCs w:val="22"/>
-        </w:rPr>
-        <w:t xml:space="preserve"> (New Project at Google Play Services)</w:t>
-      </w:r>
+      <w:hyperlink r:id="rId78" w:history="1">
+        <w:r>
+          <w:rPr>
+            <w:rStyle w:val="Hyperlink"/>
+            <w:rFonts w:ascii="Arial" w:hAnsi="Arial" w:cs="Arial"/>
+            <w:color w:val="1155CC"/>
+            <w:sz w:val="22"/>
+            <w:szCs w:val="22"/>
+          </w:rPr>
+          <w:t>Maximum Numbers of Coins you can get</w:t>
+        </w:r>
+      </w:hyperlink>
     </w:p>
     <w:p>
       <w:pPr>
@@ -3282,36 +2913,16 @@
           <w:szCs w:val="22"/>
         </w:rPr>
       </w:pPr>
-      <w:hyperlink r:id="rId78" w:history="1">
-        <w:r>
-          <w:rPr>
-            <w:rStyle w:val="Hyperlink"/>
-            <w:rFonts w:ascii="Arial" w:hAnsi="Arial" w:cs="Arial"/>
-            <w:color w:val="1155CC"/>
-            <w:sz w:val="22"/>
-            <w:szCs w:val="22"/>
-          </w:rPr>
-          <w:t>Maximum Nu</w:t>
-        </w:r>
-        <w:r>
-          <w:rPr>
-            <w:rStyle w:val="Hyperlink"/>
-            <w:rFonts w:ascii="Arial" w:hAnsi="Arial" w:cs="Arial"/>
-            <w:color w:val="1155CC"/>
-            <w:sz w:val="22"/>
-            <w:szCs w:val="22"/>
-          </w:rPr>
-          <w:t>m</w:t>
-        </w:r>
-        <w:r>
-          <w:rPr>
-            <w:rStyle w:val="Hyperlink"/>
-            <w:rFonts w:ascii="Arial" w:hAnsi="Arial" w:cs="Arial"/>
-            <w:color w:val="1155CC"/>
-            <w:sz w:val="22"/>
-            <w:szCs w:val="22"/>
-          </w:rPr>
-          <w:t>bers of Coins you can get</w:t>
+      <w:hyperlink r:id="rId79" w:history="1">
+        <w:r>
+          <w:rPr>
+            <w:rStyle w:val="Hyperlink"/>
+            <w:rFonts w:ascii="Arial" w:hAnsi="Arial" w:cs="Arial"/>
+            <w:color w:val="1155CC"/>
+            <w:sz w:val="22"/>
+            <w:szCs w:val="22"/>
+          </w:rPr>
+          <w:t>Network Delay Time</w:t>
         </w:r>
       </w:hyperlink>
     </w:p>
@@ -3331,36 +2942,16 @@
           <w:szCs w:val="22"/>
         </w:rPr>
       </w:pPr>
-      <w:hyperlink r:id="rId79" w:history="1">
-        <w:r>
-          <w:rPr>
-            <w:rStyle w:val="Hyperlink"/>
-            <w:rFonts w:ascii="Arial" w:hAnsi="Arial" w:cs="Arial"/>
-            <w:color w:val="1155CC"/>
-            <w:sz w:val="22"/>
-            <w:szCs w:val="22"/>
-          </w:rPr>
-          <w:t>Network Del</w:t>
-        </w:r>
-        <w:r>
-          <w:rPr>
-            <w:rStyle w:val="Hyperlink"/>
-            <w:rFonts w:ascii="Arial" w:hAnsi="Arial" w:cs="Arial"/>
-            <w:color w:val="1155CC"/>
-            <w:sz w:val="22"/>
-            <w:szCs w:val="22"/>
-          </w:rPr>
-          <w:t>a</w:t>
-        </w:r>
-        <w:r>
-          <w:rPr>
-            <w:rStyle w:val="Hyperlink"/>
-            <w:rFonts w:ascii="Arial" w:hAnsi="Arial" w:cs="Arial"/>
-            <w:color w:val="1155CC"/>
-            <w:sz w:val="22"/>
-            <w:szCs w:val="22"/>
-          </w:rPr>
-          <w:t>y Time</w:t>
+      <w:hyperlink r:id="rId80" w:history="1">
+        <w:r>
+          <w:rPr>
+            <w:rStyle w:val="Hyperlink"/>
+            <w:rFonts w:ascii="Arial" w:hAnsi="Arial" w:cs="Arial"/>
+            <w:color w:val="1155CC"/>
+            <w:sz w:val="22"/>
+            <w:szCs w:val="22"/>
+          </w:rPr>
+          <w:t>Matrix Block Sum</w:t>
         </w:r>
       </w:hyperlink>
     </w:p>
@@ -3380,36 +2971,16 @@
           <w:szCs w:val="22"/>
         </w:rPr>
       </w:pPr>
-      <w:hyperlink r:id="rId80" w:history="1">
-        <w:r>
-          <w:rPr>
-            <w:rStyle w:val="Hyperlink"/>
-            <w:rFonts w:ascii="Arial" w:hAnsi="Arial" w:cs="Arial"/>
-            <w:color w:val="1155CC"/>
-            <w:sz w:val="22"/>
-            <w:szCs w:val="22"/>
-          </w:rPr>
-          <w:t>Matr</w:t>
-        </w:r>
-        <w:r>
-          <w:rPr>
-            <w:rStyle w:val="Hyperlink"/>
-            <w:rFonts w:ascii="Arial" w:hAnsi="Arial" w:cs="Arial"/>
-            <w:color w:val="1155CC"/>
-            <w:sz w:val="22"/>
-            <w:szCs w:val="22"/>
-          </w:rPr>
-          <w:t>i</w:t>
-        </w:r>
-        <w:r>
-          <w:rPr>
-            <w:rStyle w:val="Hyperlink"/>
-            <w:rFonts w:ascii="Arial" w:hAnsi="Arial" w:cs="Arial"/>
-            <w:color w:val="1155CC"/>
-            <w:sz w:val="22"/>
-            <w:szCs w:val="22"/>
-          </w:rPr>
-          <w:t>x Block Sum</w:t>
+      <w:hyperlink r:id="rId81" w:history="1">
+        <w:r>
+          <w:rPr>
+            <w:rStyle w:val="Hyperlink"/>
+            <w:rFonts w:ascii="Arial" w:hAnsi="Arial" w:cs="Arial"/>
+            <w:color w:val="1155CC"/>
+            <w:sz w:val="22"/>
+            <w:szCs w:val="22"/>
+          </w:rPr>
+          <w:t>Restore IP Addresses</w:t>
         </w:r>
       </w:hyperlink>
     </w:p>
@@ -3429,38 +3000,27 @@
           <w:szCs w:val="22"/>
         </w:rPr>
       </w:pPr>
-      <w:hyperlink r:id="rId81" w:history="1">
-        <w:r>
-          <w:rPr>
-            <w:rStyle w:val="Hyperlink"/>
-            <w:rFonts w:ascii="Arial" w:hAnsi="Arial" w:cs="Arial"/>
-            <w:color w:val="1155CC"/>
-            <w:sz w:val="22"/>
-            <w:szCs w:val="22"/>
-          </w:rPr>
-          <w:t>Rest</w:t>
-        </w:r>
-        <w:r>
-          <w:rPr>
-            <w:rStyle w:val="Hyperlink"/>
-            <w:rFonts w:ascii="Arial" w:hAnsi="Arial" w:cs="Arial"/>
-            <w:color w:val="1155CC"/>
-            <w:sz w:val="22"/>
-            <w:szCs w:val="22"/>
-          </w:rPr>
-          <w:t>o</w:t>
-        </w:r>
-        <w:r>
-          <w:rPr>
-            <w:rStyle w:val="Hyperlink"/>
-            <w:rFonts w:ascii="Arial" w:hAnsi="Arial" w:cs="Arial"/>
-            <w:color w:val="1155CC"/>
-            <w:sz w:val="22"/>
-            <w:szCs w:val="22"/>
-          </w:rPr>
-          <w:t>re IP Addresses</w:t>
-        </w:r>
-      </w:hyperlink>
+      <w:hyperlink r:id="rId82" w:history="1">
+        <w:r>
+          <w:rPr>
+            <w:rStyle w:val="Hyperlink"/>
+            <w:rFonts w:ascii="Arial" w:hAnsi="Arial" w:cs="Arial"/>
+            <w:color w:val="1155CC"/>
+            <w:sz w:val="22"/>
+            <w:szCs w:val="22"/>
+          </w:rPr>
+          <w:t>Swim in rising Water</w:t>
+        </w:r>
+      </w:hyperlink>
+      <w:r>
+        <w:rPr>
+          <w:rFonts w:ascii="Arial" w:hAnsi="Arial" w:cs="Arial"/>
+          <w:color w:val="000000"/>
+          <w:sz w:val="22"/>
+          <w:szCs w:val="22"/>
+        </w:rPr>
+        <w:t xml:space="preserve"> (Jeff and the rising hat)</w:t>
+      </w:r>
     </w:p>
     <w:p>
       <w:pPr>
@@ -3478,47 +3038,18 @@
           <w:szCs w:val="22"/>
         </w:rPr>
       </w:pPr>
-      <w:hyperlink r:id="rId82" w:history="1">
-        <w:r>
-          <w:rPr>
-            <w:rStyle w:val="Hyperlink"/>
-            <w:rFonts w:ascii="Arial" w:hAnsi="Arial" w:cs="Arial"/>
-            <w:color w:val="1155CC"/>
-            <w:sz w:val="22"/>
-            <w:szCs w:val="22"/>
-          </w:rPr>
-          <w:t>Swim in risi</w:t>
-        </w:r>
-        <w:r>
-          <w:rPr>
-            <w:rStyle w:val="Hyperlink"/>
-            <w:rFonts w:ascii="Arial" w:hAnsi="Arial" w:cs="Arial"/>
-            <w:color w:val="1155CC"/>
-            <w:sz w:val="22"/>
-            <w:szCs w:val="22"/>
-          </w:rPr>
-          <w:t>n</w:t>
-        </w:r>
-        <w:r>
-          <w:rPr>
-            <w:rStyle w:val="Hyperlink"/>
-            <w:rFonts w:ascii="Arial" w:hAnsi="Arial" w:cs="Arial"/>
-            <w:color w:val="1155CC"/>
-            <w:sz w:val="22"/>
-            <w:szCs w:val="22"/>
-          </w:rPr>
-          <w:t>g Water</w:t>
-        </w:r>
-      </w:hyperlink>
-      <w:r>
-        <w:rPr>
-          <w:rFonts w:ascii="Arial" w:hAnsi="Arial" w:cs="Arial"/>
-          <w:color w:val="000000"/>
-          <w:sz w:val="22"/>
-          <w:szCs w:val="22"/>
-        </w:rPr>
-        <w:t xml:space="preserve"> (Jeff and the rising hat)</w:t>
-      </w:r>
+      <w:hyperlink r:id="rId83" w:history="1">
+        <w:r>
+          <w:rPr>
+            <w:rStyle w:val="Hyperlink"/>
+            <w:rFonts w:ascii="Arial" w:hAnsi="Arial" w:cs="Arial"/>
+            <w:color w:val="1155CC"/>
+            <w:sz w:val="22"/>
+            <w:szCs w:val="22"/>
+          </w:rPr>
+          <w:t>Strictly Palindromic Number</w:t>
+        </w:r>
+      </w:hyperlink>
     </w:p>
     <w:p>
       <w:pPr>
@@ -3536,55 +3067,6 @@
           <w:szCs w:val="22"/>
         </w:rPr>
       </w:pPr>
-      <w:hyperlink r:id="rId83" w:history="1">
-        <w:r>
-          <w:rPr>
-            <w:rStyle w:val="Hyperlink"/>
-            <w:rFonts w:ascii="Arial" w:hAnsi="Arial" w:cs="Arial"/>
-            <w:color w:val="1155CC"/>
-            <w:sz w:val="22"/>
-            <w:szCs w:val="22"/>
-          </w:rPr>
-          <w:t>Strictly Pali</w:t>
-        </w:r>
-        <w:r>
-          <w:rPr>
-            <w:rStyle w:val="Hyperlink"/>
-            <w:rFonts w:ascii="Arial" w:hAnsi="Arial" w:cs="Arial"/>
-            <w:color w:val="1155CC"/>
-            <w:sz w:val="22"/>
-            <w:szCs w:val="22"/>
-          </w:rPr>
-          <w:t>n</w:t>
-        </w:r>
-        <w:r>
-          <w:rPr>
-            <w:rStyle w:val="Hyperlink"/>
-            <w:rFonts w:ascii="Arial" w:hAnsi="Arial" w:cs="Arial"/>
-            <w:color w:val="1155CC"/>
-            <w:sz w:val="22"/>
-            <w:szCs w:val="22"/>
-          </w:rPr>
-          <w:t>dromic Number</w:t>
-        </w:r>
-      </w:hyperlink>
-    </w:p>
-    <w:p>
-      <w:pPr>
-        <w:pStyle w:val="NormalWeb"/>
-        <w:numPr>
-          <w:ilvl w:val="0"/>
-          <w:numId w:val="8"/>
-        </w:numPr>
-        <w:spacing w:before="0" w:beforeAutospacing="0" w:after="0" w:afterAutospacing="0"/>
-        <w:textAlignment w:val="baseline"/>
-        <w:rPr>
-          <w:rFonts w:ascii="Arial" w:hAnsi="Arial" w:cs="Arial"/>
-          <w:color w:val="000000"/>
-          <w:sz w:val="22"/>
-          <w:szCs w:val="22"/>
-        </w:rPr>
-      </w:pPr>
       <w:hyperlink r:id="rId84" w:history="1">
         <w:r>
           <w:rPr>
@@ -3594,27 +3076,7 @@
             <w:sz w:val="22"/>
             <w:szCs w:val="22"/>
           </w:rPr>
-          <w:t>Max Com</w:t>
-        </w:r>
-        <w:r>
-          <w:rPr>
-            <w:rStyle w:val="Hyperlink"/>
-            <w:rFonts w:ascii="Arial" w:hAnsi="Arial" w:cs="Arial"/>
-            <w:color w:val="1155CC"/>
-            <w:sz w:val="22"/>
-            <w:szCs w:val="22"/>
-          </w:rPr>
-          <w:t>p</w:t>
-        </w:r>
-        <w:r>
-          <w:rPr>
-            <w:rStyle w:val="Hyperlink"/>
-            <w:rFonts w:ascii="Arial" w:hAnsi="Arial" w:cs="Arial"/>
-            <w:color w:val="1155CC"/>
-            <w:sz w:val="22"/>
-            <w:szCs w:val="22"/>
-          </w:rPr>
-          <w:t>atibility Score</w:t>
+          <w:t>Max Compatibility Score</w:t>
         </w:r>
       </w:hyperlink>
     </w:p>
@@ -3657,15 +3119,565 @@
     </w:p>
     <w:p>
       <w:pPr>
-        <w:rPr>
-          <w:b/>
-        </w:rPr>
-      </w:pPr>
-      <w:r>
+        <w:pStyle w:val="NormalWeb"/>
+        <w:spacing w:before="0" w:beforeAutospacing="0" w:after="0" w:afterAutospacing="0"/>
+      </w:pPr>
+      <w:r>
+        <w:rPr>
+          <w:rFonts w:ascii="Arial" w:hAnsi="Arial" w:cs="Arial"/>
+          <w:color w:val="263238"/>
+          <w:sz w:val="23"/>
+          <w:szCs w:val="23"/>
+        </w:rPr>
+        <w:t xml:space="preserve">Company 6 : </w:t>
+      </w:r>
+      <w:r>
+        <w:rPr>
+          <w:rFonts w:ascii="Arial" w:hAnsi="Arial" w:cs="Arial"/>
+          <w:color w:val="000000"/>
+          <w:sz w:val="22"/>
+          <w:szCs w:val="22"/>
+        </w:rPr>
+        <w:t>Amazon </w:t>
+      </w:r>
+    </w:p>
+    <w:p>
+      <w:pPr>
+        <w:pStyle w:val="NormalWeb"/>
+        <w:numPr>
+          <w:ilvl w:val="0"/>
+          <w:numId w:val="9"/>
+        </w:numPr>
+        <w:spacing w:before="0" w:beforeAutospacing="0" w:after="0" w:afterAutospacing="0"/>
+        <w:textAlignment w:val="baseline"/>
+        <w:rPr>
+          <w:rFonts w:ascii="Arial" w:hAnsi="Arial" w:cs="Arial"/>
+          <w:color w:val="000000"/>
+          <w:sz w:val="22"/>
+          <w:szCs w:val="22"/>
+        </w:rPr>
+      </w:pPr>
+      <w:hyperlink r:id="rId85" w:history="1">
+        <w:r>
+          <w:rPr>
+            <w:rStyle w:val="Hyperlink"/>
+            <w:rFonts w:ascii="Arial" w:hAnsi="Arial" w:cs="Arial"/>
+            <w:color w:val="1155CC"/>
+            <w:sz w:val="22"/>
+            <w:szCs w:val="22"/>
+          </w:rPr>
+          <w:t>Shuffle an array</w:t>
+        </w:r>
+      </w:hyperlink>
+    </w:p>
+    <w:p>
+      <w:pPr>
+        <w:pStyle w:val="NormalWeb"/>
+        <w:numPr>
+          <w:ilvl w:val="0"/>
+          <w:numId w:val="9"/>
+        </w:numPr>
+        <w:spacing w:before="0" w:beforeAutospacing="0" w:after="0" w:afterAutospacing="0"/>
+        <w:textAlignment w:val="baseline"/>
+        <w:rPr>
+          <w:rFonts w:ascii="Arial" w:hAnsi="Arial" w:cs="Arial"/>
+          <w:color w:val="000000"/>
+          <w:sz w:val="22"/>
+          <w:szCs w:val="22"/>
+        </w:rPr>
+      </w:pPr>
+      <w:hyperlink r:id="rId86" w:history="1">
+        <w:r>
+          <w:rPr>
+            <w:rStyle w:val="Hyperlink"/>
+            <w:rFonts w:ascii="Arial" w:hAnsi="Arial" w:cs="Arial"/>
+            <w:color w:val="1155CC"/>
+            <w:sz w:val="22"/>
+            <w:szCs w:val="22"/>
+          </w:rPr>
+          <w:t>Cheapest Flights with K stops</w:t>
+        </w:r>
+      </w:hyperlink>
+      <w:r>
+        <w:rPr>
+          <w:rFonts w:ascii="Arial" w:hAnsi="Arial" w:cs="Arial"/>
+          <w:color w:val="000000"/>
+          <w:sz w:val="22"/>
+          <w:szCs w:val="22"/>
+        </w:rPr>
+        <w:t xml:space="preserve"> (Flight system in Europe)</w:t>
+      </w:r>
+    </w:p>
+    <w:p>
+      <w:pPr>
+        <w:pStyle w:val="NormalWeb"/>
+        <w:numPr>
+          <w:ilvl w:val="0"/>
+          <w:numId w:val="9"/>
+        </w:numPr>
+        <w:spacing w:before="0" w:beforeAutospacing="0" w:after="0" w:afterAutospacing="0"/>
+        <w:textAlignment w:val="baseline"/>
+        <w:rPr>
+          <w:rFonts w:ascii="Arial" w:hAnsi="Arial" w:cs="Arial"/>
+          <w:color w:val="000000"/>
+          <w:sz w:val="22"/>
+          <w:szCs w:val="22"/>
+        </w:rPr>
+      </w:pPr>
+      <w:hyperlink r:id="rId87" w:history="1">
+        <w:r>
+          <w:rPr>
+            <w:rStyle w:val="Hyperlink"/>
+            <w:rFonts w:ascii="Arial" w:hAnsi="Arial" w:cs="Arial"/>
+            <w:color w:val="1155CC"/>
+            <w:sz w:val="22"/>
+            <w:szCs w:val="22"/>
+          </w:rPr>
+          <w:t>Split String into maximum number of Unique Substrings</w:t>
+        </w:r>
+      </w:hyperlink>
+    </w:p>
+    <w:p>
+      <w:pPr>
+        <w:pStyle w:val="NormalWeb"/>
+        <w:numPr>
+          <w:ilvl w:val="0"/>
+          <w:numId w:val="9"/>
+        </w:numPr>
+        <w:spacing w:before="0" w:beforeAutospacing="0" w:after="0" w:afterAutospacing="0"/>
+        <w:textAlignment w:val="baseline"/>
+        <w:rPr>
+          <w:rFonts w:ascii="Arial" w:hAnsi="Arial" w:cs="Arial"/>
+          <w:color w:val="000000"/>
+          <w:sz w:val="22"/>
+          <w:szCs w:val="22"/>
+        </w:rPr>
+      </w:pPr>
+      <w:hyperlink r:id="rId88" w:history="1">
+        <w:r>
+          <w:rPr>
+            <w:rStyle w:val="Hyperlink"/>
+            <w:rFonts w:ascii="Arial" w:hAnsi="Arial" w:cs="Arial"/>
+            <w:color w:val="1155CC"/>
+            <w:sz w:val="22"/>
+            <w:szCs w:val="22"/>
+          </w:rPr>
+          <w:t>Tweet Count per Frequency</w:t>
+        </w:r>
+      </w:hyperlink>
+    </w:p>
+    <w:p>
+      <w:pPr>
+        <w:pStyle w:val="NormalWeb"/>
+        <w:numPr>
+          <w:ilvl w:val="0"/>
+          <w:numId w:val="9"/>
+        </w:numPr>
+        <w:spacing w:before="0" w:beforeAutospacing="0" w:after="0" w:afterAutospacing="0"/>
+        <w:textAlignment w:val="baseline"/>
+        <w:rPr>
+          <w:rFonts w:ascii="Arial" w:hAnsi="Arial" w:cs="Arial"/>
+          <w:color w:val="000000"/>
+          <w:sz w:val="22"/>
+          <w:szCs w:val="22"/>
+        </w:rPr>
+      </w:pPr>
+      <w:hyperlink r:id="rId89" w:history="1">
+        <w:r>
+          <w:rPr>
+            <w:rStyle w:val="Hyperlink"/>
+            <w:rFonts w:ascii="Arial" w:hAnsi="Arial" w:cs="Arial"/>
+            <w:color w:val="1155CC"/>
+            <w:sz w:val="22"/>
+            <w:szCs w:val="22"/>
+          </w:rPr>
+          <w:t>Maximum sum of hourglass</w:t>
+        </w:r>
+      </w:hyperlink>
+    </w:p>
+    <w:p>
+      <w:pPr>
+        <w:pStyle w:val="NormalWeb"/>
+        <w:numPr>
+          <w:ilvl w:val="0"/>
+          <w:numId w:val="9"/>
+        </w:numPr>
+        <w:spacing w:before="0" w:beforeAutospacing="0" w:after="0" w:afterAutospacing="0"/>
+        <w:textAlignment w:val="baseline"/>
+        <w:rPr>
+          <w:rFonts w:ascii="Arial" w:hAnsi="Arial" w:cs="Arial"/>
+          <w:color w:val="000000"/>
+          <w:sz w:val="22"/>
+          <w:szCs w:val="22"/>
+        </w:rPr>
+      </w:pPr>
+      <w:hyperlink r:id="rId90" w:history="1">
+        <w:r>
+          <w:rPr>
+            <w:rStyle w:val="Hyperlink"/>
+            <w:rFonts w:ascii="Arial" w:hAnsi="Arial" w:cs="Arial"/>
+            <w:color w:val="1155CC"/>
+            <w:sz w:val="22"/>
+            <w:szCs w:val="22"/>
+          </w:rPr>
+          <w:t>Maximum Subarray Min Product</w:t>
+        </w:r>
+      </w:hyperlink>
+      <w:r>
+        <w:rPr>
+          <w:rFonts w:ascii="Arial" w:hAnsi="Arial" w:cs="Arial"/>
+          <w:color w:val="000000"/>
+          <w:sz w:val="22"/>
+          <w:szCs w:val="22"/>
+        </w:rPr>
+        <w:t xml:space="preserve"> (Amazon Fresh and the team)</w:t>
+      </w:r>
+    </w:p>
+    <w:p>
+      <w:pPr>
+        <w:pStyle w:val="NormalWeb"/>
+        <w:numPr>
+          <w:ilvl w:val="0"/>
+          <w:numId w:val="9"/>
+        </w:numPr>
+        <w:spacing w:before="0" w:beforeAutospacing="0" w:after="0" w:afterAutospacing="0"/>
+        <w:textAlignment w:val="baseline"/>
+        <w:rPr>
+          <w:rFonts w:ascii="Arial" w:hAnsi="Arial" w:cs="Arial"/>
+          <w:color w:val="000000"/>
+          <w:sz w:val="22"/>
+          <w:szCs w:val="22"/>
+        </w:rPr>
+      </w:pPr>
+      <w:hyperlink r:id="rId91" w:history="1">
+        <w:r>
+          <w:rPr>
+            <w:rStyle w:val="Hyperlink"/>
+            <w:rFonts w:ascii="Arial" w:hAnsi="Arial" w:cs="Arial"/>
+            <w:color w:val="1155CC"/>
+            <w:sz w:val="22"/>
+            <w:szCs w:val="22"/>
+          </w:rPr>
+          <w:t>Dota2 Senate</w:t>
+        </w:r>
+      </w:hyperlink>
+    </w:p>
+    <w:p>
+      <w:pPr>
+        <w:pStyle w:val="NormalWeb"/>
+        <w:numPr>
+          <w:ilvl w:val="0"/>
+          <w:numId w:val="9"/>
+        </w:numPr>
+        <w:spacing w:before="0" w:beforeAutospacing="0" w:after="0" w:afterAutospacing="0"/>
+        <w:textAlignment w:val="baseline"/>
+        <w:rPr>
+          <w:rFonts w:ascii="Arial" w:hAnsi="Arial" w:cs="Arial"/>
+          <w:color w:val="000000"/>
+          <w:sz w:val="22"/>
+          <w:szCs w:val="22"/>
+        </w:rPr>
+      </w:pPr>
+      <w:hyperlink r:id="rId92" w:history="1">
+        <w:r>
+          <w:rPr>
+            <w:rStyle w:val="Hyperlink"/>
+            <w:rFonts w:ascii="Arial" w:hAnsi="Arial" w:cs="Arial"/>
+            <w:color w:val="1155CC"/>
+            <w:sz w:val="22"/>
+            <w:szCs w:val="22"/>
+          </w:rPr>
+          <w:t>Destroying Asteroids</w:t>
+        </w:r>
+      </w:hyperlink>
+    </w:p>
+    <w:p>
+      <w:pPr>
+        <w:pStyle w:val="NormalWeb"/>
+        <w:numPr>
+          <w:ilvl w:val="0"/>
+          <w:numId w:val="9"/>
+        </w:numPr>
+        <w:spacing w:before="0" w:beforeAutospacing="0" w:after="0" w:afterAutospacing="0"/>
+        <w:textAlignment w:val="baseline"/>
+        <w:rPr>
+          <w:rFonts w:ascii="Arial" w:hAnsi="Arial" w:cs="Arial"/>
+          <w:color w:val="000000"/>
+          <w:sz w:val="22"/>
+          <w:szCs w:val="22"/>
+        </w:rPr>
+      </w:pPr>
+      <w:hyperlink r:id="rId93" w:history="1">
+        <w:r>
+          <w:rPr>
+            <w:rStyle w:val="Hyperlink"/>
+            <w:rFonts w:ascii="Arial" w:hAnsi="Arial" w:cs="Arial"/>
+            <w:color w:val="1155CC"/>
+            <w:sz w:val="22"/>
+            <w:szCs w:val="22"/>
+          </w:rPr>
+          <w:t>Most Popular Video Creator</w:t>
+        </w:r>
+      </w:hyperlink>
+    </w:p>
+    <w:p>
+      <w:pPr>
+        <w:pStyle w:val="NormalWeb"/>
+        <w:numPr>
+          <w:ilvl w:val="0"/>
+          <w:numId w:val="9"/>
+        </w:numPr>
+        <w:spacing w:before="0" w:beforeAutospacing="0" w:after="0" w:afterAutospacing="0"/>
+        <w:textAlignment w:val="baseline"/>
+        <w:rPr>
+          <w:rFonts w:ascii="Arial" w:hAnsi="Arial" w:cs="Arial"/>
+          <w:color w:val="000000"/>
+          <w:sz w:val="22"/>
+          <w:szCs w:val="22"/>
+        </w:rPr>
+      </w:pPr>
+      <w:hyperlink r:id="rId94" w:history="1">
+        <w:r>
+          <w:rPr>
+            <w:rStyle w:val="Hyperlink"/>
+            <w:rFonts w:ascii="Arial" w:hAnsi="Arial" w:cs="Arial"/>
+            <w:color w:val="1155CC"/>
+            <w:sz w:val="22"/>
+            <w:szCs w:val="22"/>
+          </w:rPr>
+          <w:t xml:space="preserve">Number of Matching </w:t>
+        </w:r>
+        <w:proofErr w:type="spellStart"/>
+        <w:r>
+          <w:rPr>
+            <w:rStyle w:val="Hyperlink"/>
+            <w:rFonts w:ascii="Arial" w:hAnsi="Arial" w:cs="Arial"/>
+            <w:color w:val="1155CC"/>
+            <w:sz w:val="22"/>
+            <w:szCs w:val="22"/>
+          </w:rPr>
+          <w:t>Subsequences</w:t>
+        </w:r>
+        <w:proofErr w:type="spellEnd"/>
+      </w:hyperlink>
+      <w:r>
+        <w:rPr>
+          <w:rFonts w:ascii="Arial" w:hAnsi="Arial" w:cs="Arial"/>
+          <w:color w:val="000000"/>
+          <w:sz w:val="22"/>
+          <w:szCs w:val="22"/>
+        </w:rPr>
+        <w:t xml:space="preserve"> (The </w:t>
+      </w:r>
+      <w:proofErr w:type="spellStart"/>
+      <w:r>
+        <w:rPr>
+          <w:rFonts w:ascii="Arial" w:hAnsi="Arial" w:cs="Arial"/>
+          <w:color w:val="000000"/>
+          <w:sz w:val="22"/>
+          <w:szCs w:val="22"/>
+        </w:rPr>
+        <w:t>stewart</w:t>
+      </w:r>
+      <w:proofErr w:type="spellEnd"/>
+      <w:r>
+        <w:rPr>
+          <w:rFonts w:ascii="Arial" w:hAnsi="Arial" w:cs="Arial"/>
+          <w:color w:val="000000"/>
+          <w:sz w:val="22"/>
+          <w:szCs w:val="22"/>
+        </w:rPr>
+        <w:t xml:space="preserve"> and the puppy)</w:t>
+      </w:r>
+    </w:p>
+    <w:p>
+      <w:pPr>
+        <w:pStyle w:val="NormalWeb"/>
+        <w:numPr>
+          <w:ilvl w:val="0"/>
+          <w:numId w:val="9"/>
+        </w:numPr>
+        <w:spacing w:before="0" w:beforeAutospacing="0" w:after="0" w:afterAutospacing="0"/>
+        <w:textAlignment w:val="baseline"/>
+        <w:rPr>
+          <w:rFonts w:ascii="Arial" w:hAnsi="Arial" w:cs="Arial"/>
+          <w:color w:val="000000"/>
+          <w:sz w:val="22"/>
+          <w:szCs w:val="22"/>
+        </w:rPr>
+      </w:pPr>
+      <w:hyperlink r:id="rId95" w:history="1">
+        <w:r>
+          <w:rPr>
+            <w:rStyle w:val="Hyperlink"/>
+            <w:rFonts w:ascii="Arial" w:hAnsi="Arial" w:cs="Arial"/>
+            <w:color w:val="1155CC"/>
+            <w:sz w:val="22"/>
+            <w:szCs w:val="22"/>
+          </w:rPr>
+          <w:t>Number of ways to reach a position</w:t>
+        </w:r>
+      </w:hyperlink>
+    </w:p>
+    <w:p>
+      <w:pPr>
+        <w:pStyle w:val="NormalWeb"/>
+        <w:numPr>
+          <w:ilvl w:val="0"/>
+          <w:numId w:val="9"/>
+        </w:numPr>
+        <w:spacing w:before="0" w:beforeAutospacing="0" w:after="0" w:afterAutospacing="0"/>
+        <w:textAlignment w:val="baseline"/>
+        <w:rPr>
+          <w:rFonts w:ascii="Arial" w:hAnsi="Arial" w:cs="Arial"/>
+          <w:color w:val="000000"/>
+          <w:sz w:val="22"/>
+          <w:szCs w:val="22"/>
+        </w:rPr>
+      </w:pPr>
+      <w:hyperlink r:id="rId96" w:history="1">
+        <w:r>
+          <w:rPr>
+            <w:rStyle w:val="Hyperlink"/>
+            <w:rFonts w:ascii="Arial" w:hAnsi="Arial" w:cs="Arial"/>
+            <w:color w:val="1155CC"/>
+            <w:sz w:val="22"/>
+            <w:szCs w:val="22"/>
+          </w:rPr>
+          <w:t>Maximum Length of Repeated Subarray</w:t>
+        </w:r>
+      </w:hyperlink>
+    </w:p>
+    <w:p>
+      <w:pPr>
+        <w:pStyle w:val="NormalWeb"/>
+        <w:numPr>
+          <w:ilvl w:val="0"/>
+          <w:numId w:val="9"/>
+        </w:numPr>
+        <w:spacing w:before="0" w:beforeAutospacing="0" w:after="0" w:afterAutospacing="0"/>
+        <w:textAlignment w:val="baseline"/>
+        <w:rPr>
+          <w:rFonts w:ascii="Arial" w:hAnsi="Arial" w:cs="Arial"/>
+          <w:color w:val="000000"/>
+          <w:sz w:val="22"/>
+          <w:szCs w:val="22"/>
+        </w:rPr>
+      </w:pPr>
+      <w:hyperlink r:id="rId97" w:history="1">
+        <w:r>
+          <w:rPr>
+            <w:rStyle w:val="Hyperlink"/>
+            <w:rFonts w:ascii="Arial" w:hAnsi="Arial" w:cs="Arial"/>
+            <w:color w:val="1155CC"/>
+            <w:sz w:val="22"/>
+            <w:szCs w:val="22"/>
+          </w:rPr>
+          <w:t>Top K frequent words</w:t>
+        </w:r>
+      </w:hyperlink>
+    </w:p>
+    <w:p>
+      <w:pPr>
+        <w:pStyle w:val="NormalWeb"/>
+        <w:numPr>
+          <w:ilvl w:val="0"/>
+          <w:numId w:val="9"/>
+        </w:numPr>
+        <w:spacing w:before="0" w:beforeAutospacing="0" w:after="0" w:afterAutospacing="0"/>
+        <w:textAlignment w:val="baseline"/>
+        <w:rPr>
+          <w:rFonts w:ascii="Arial" w:hAnsi="Arial" w:cs="Arial"/>
+          <w:color w:val="000000"/>
+          <w:sz w:val="22"/>
+          <w:szCs w:val="22"/>
+        </w:rPr>
+      </w:pPr>
+      <w:hyperlink r:id="rId98" w:history="1">
+        <w:r>
+          <w:rPr>
+            <w:rStyle w:val="Hyperlink"/>
+            <w:rFonts w:ascii="Arial" w:hAnsi="Arial" w:cs="Arial"/>
+            <w:color w:val="1155CC"/>
+            <w:sz w:val="22"/>
+            <w:szCs w:val="22"/>
+          </w:rPr>
+          <w:t>Last Moment before all ants Fall out</w:t>
+        </w:r>
+      </w:hyperlink>
+    </w:p>
+    <w:p>
+      <w:pPr>
+        <w:pStyle w:val="NormalWeb"/>
+        <w:numPr>
+          <w:ilvl w:val="0"/>
+          <w:numId w:val="9"/>
+        </w:numPr>
+        <w:spacing w:before="0" w:beforeAutospacing="0" w:after="0" w:afterAutospacing="0"/>
+        <w:textAlignment w:val="baseline"/>
+        <w:rPr>
+          <w:rFonts w:ascii="Arial" w:hAnsi="Arial" w:cs="Arial"/>
+          <w:color w:val="000000"/>
+          <w:sz w:val="22"/>
+          <w:szCs w:val="22"/>
+        </w:rPr>
+      </w:pPr>
+      <w:hyperlink r:id="rId99" w:history="1">
+        <w:r>
+          <w:rPr>
+            <w:rStyle w:val="Hyperlink"/>
+            <w:rFonts w:ascii="Arial" w:hAnsi="Arial" w:cs="Arial"/>
+            <w:color w:val="1155CC"/>
+            <w:sz w:val="22"/>
+            <w:szCs w:val="22"/>
+          </w:rPr>
+          <w:t>Generate Random point in a circle</w:t>
+        </w:r>
+      </w:hyperlink>
+    </w:p>
+    <w:p>
+      <w:pPr>
         <w:rPr>
           <w:b/>
           <w:color w:val="FF0000"/>
         </w:rPr>
+      </w:pPr>
+    </w:p>
+    <w:p>
+      <w:pPr>
+        <w:rPr>
+          <w:b/>
+          <w:color w:val="FF0000"/>
+        </w:rPr>
+      </w:pPr>
+    </w:p>
+    <w:p>
+      <w:pPr>
+        <w:rPr>
+          <w:b/>
+          <w:color w:val="FF0000"/>
+        </w:rPr>
+      </w:pPr>
+    </w:p>
+    <w:p>
+      <w:pPr>
+        <w:rPr>
+          <w:b/>
+          <w:color w:val="FF0000"/>
+        </w:rPr>
+      </w:pPr>
+    </w:p>
+    <w:p>
+      <w:pPr>
+        <w:rPr>
+          <w:b/>
+        </w:rPr>
+      </w:pPr>
+      <w:r>
+        <w:rPr>
+          <w:b/>
+          <w:color w:val="FF0000"/>
+        </w:rPr>
         <w:t>College Club | Society | Training and Placement Cell</w:t>
       </w:r>
       <w:r>
@@ -3694,6 +3706,7 @@
         </w:rPr>
       </w:pPr>
       <w:r>
+        <w:lastRenderedPageBreak/>
         <w:t xml:space="preserve">If you are the </w:t>
       </w:r>
       <w:r>
@@ -3713,7 +3726,7 @@
       <w:r>
         <w:t xml:space="preserve"> mail at </w:t>
       </w:r>
-      <w:hyperlink r:id="rId85">
+      <w:hyperlink r:id="rId100">
         <w:r>
           <w:rPr>
             <w:b/>
@@ -4624,6 +4637,119 @@
     </w:lvl>
   </w:abstractNum>
   <w:abstractNum w:abstractNumId="7" w15:restartNumberingAfterBreak="0">
+    <w:nsid w:val="61153A5C"/>
+    <w:multiLevelType w:val="multilevel"/>
+    <w:tmpl w:val="4AC86844"/>
+    <w:lvl w:ilvl="0">
+      <w:start w:val="1"/>
+      <w:numFmt w:val="decimal"/>
+      <w:lvlText w:val="%1."/>
+      <w:lvlJc w:val="left"/>
+      <w:pPr>
+        <w:tabs>
+          <w:tab w:val="num" w:pos="720"/>
+        </w:tabs>
+        <w:ind w:left="720" w:hanging="360"/>
+      </w:pPr>
+    </w:lvl>
+    <w:lvl w:ilvl="1" w:tentative="1">
+      <w:start w:val="1"/>
+      <w:numFmt w:val="decimal"/>
+      <w:lvlText w:val="%2."/>
+      <w:lvlJc w:val="left"/>
+      <w:pPr>
+        <w:tabs>
+          <w:tab w:val="num" w:pos="1440"/>
+        </w:tabs>
+        <w:ind w:left="1440" w:hanging="360"/>
+      </w:pPr>
+    </w:lvl>
+    <w:lvl w:ilvl="2" w:tentative="1">
+      <w:start w:val="1"/>
+      <w:numFmt w:val="decimal"/>
+      <w:lvlText w:val="%3."/>
+      <w:lvlJc w:val="left"/>
+      <w:pPr>
+        <w:tabs>
+          <w:tab w:val="num" w:pos="2160"/>
+        </w:tabs>
+        <w:ind w:left="2160" w:hanging="360"/>
+      </w:pPr>
+    </w:lvl>
+    <w:lvl w:ilvl="3" w:tentative="1">
+      <w:start w:val="1"/>
+      <w:numFmt w:val="decimal"/>
+      <w:lvlText w:val="%4."/>
+      <w:lvlJc w:val="left"/>
+      <w:pPr>
+        <w:tabs>
+          <w:tab w:val="num" w:pos="2880"/>
+        </w:tabs>
+        <w:ind w:left="2880" w:hanging="360"/>
+      </w:pPr>
+    </w:lvl>
+    <w:lvl w:ilvl="4" w:tentative="1">
+      <w:start w:val="1"/>
+      <w:numFmt w:val="decimal"/>
+      <w:lvlText w:val="%5."/>
+      <w:lvlJc w:val="left"/>
+      <w:pPr>
+        <w:tabs>
+          <w:tab w:val="num" w:pos="3600"/>
+        </w:tabs>
+        <w:ind w:left="3600" w:hanging="360"/>
+      </w:pPr>
+    </w:lvl>
+    <w:lvl w:ilvl="5" w:tentative="1">
+      <w:start w:val="1"/>
+      <w:numFmt w:val="decimal"/>
+      <w:lvlText w:val="%6."/>
+      <w:lvlJc w:val="left"/>
+      <w:pPr>
+        <w:tabs>
+          <w:tab w:val="num" w:pos="4320"/>
+        </w:tabs>
+        <w:ind w:left="4320" w:hanging="360"/>
+      </w:pPr>
+    </w:lvl>
+    <w:lvl w:ilvl="6" w:tentative="1">
+      <w:start w:val="1"/>
+      <w:numFmt w:val="decimal"/>
+      <w:lvlText w:val="%7."/>
+      <w:lvlJc w:val="left"/>
+      <w:pPr>
+        <w:tabs>
+          <w:tab w:val="num" w:pos="5040"/>
+        </w:tabs>
+        <w:ind w:left="5040" w:hanging="360"/>
+      </w:pPr>
+    </w:lvl>
+    <w:lvl w:ilvl="7" w:tentative="1">
+      <w:start w:val="1"/>
+      <w:numFmt w:val="decimal"/>
+      <w:lvlText w:val="%8."/>
+      <w:lvlJc w:val="left"/>
+      <w:pPr>
+        <w:tabs>
+          <w:tab w:val="num" w:pos="5760"/>
+        </w:tabs>
+        <w:ind w:left="5760" w:hanging="360"/>
+      </w:pPr>
+    </w:lvl>
+    <w:lvl w:ilvl="8" w:tentative="1">
+      <w:start w:val="1"/>
+      <w:numFmt w:val="decimal"/>
+      <w:lvlText w:val="%9."/>
+      <w:lvlJc w:val="left"/>
+      <w:pPr>
+        <w:tabs>
+          <w:tab w:val="num" w:pos="6480"/>
+        </w:tabs>
+        <w:ind w:left="6480" w:hanging="360"/>
+      </w:pPr>
+    </w:lvl>
+  </w:abstractNum>
+  <w:abstractNum w:abstractNumId="8" w15:restartNumberingAfterBreak="0">
     <w:nsid w:val="621338D3"/>
     <w:multiLevelType w:val="multilevel"/>
     <w:tmpl w:val="6A34C3F0"/>
@@ -4749,7 +4875,7 @@
     <w:abstractNumId w:val="5"/>
   </w:num>
   <w:num w:numId="5" w16cid:durableId="1974870676">
-    <w:abstractNumId w:val="7"/>
+    <w:abstractNumId w:val="8"/>
   </w:num>
   <w:num w:numId="6" w16cid:durableId="1410955928">
     <w:abstractNumId w:val="3"/>
@@ -4759,6 +4885,9 @@
   </w:num>
   <w:num w:numId="8" w16cid:durableId="561866418">
     <w:abstractNumId w:val="2"/>
+  </w:num>
+  <w:num w:numId="9" w16cid:durableId="714890890">
+    <w:abstractNumId w:val="7"/>
   </w:num>
 </w:numbering>
 </file>

</xml_diff>